<commit_message>
finished FSM in README
</commit_message>
<xml_diff>
--- a/README.docx
+++ b/README.docx
@@ -544,10 +544,7 @@
                         <w:txbxContent>
                           <w:p>
                             <w:r>
-                              <w:t xml:space="preserve">If Pacman is very </w:t>
-                            </w:r>
-                            <w:r>
-                              <w:t>far</w:t>
+                              <w:t>If Pacman is very far</w:t>
                             </w:r>
                           </w:p>
                         </w:txbxContent>
@@ -767,7 +764,7 @@
         <mc:AlternateContent>
           <mc:Choice Requires="wps">
             <w:drawing>
-              <wp:anchor distT="45720" distB="45720" distL="114300" distR="114300" simplePos="0" relativeHeight="251684864" behindDoc="0" locked="0" layoutInCell="1" allowOverlap="1" wp14:anchorId="425E46B4" wp14:editId="35CB4A72">
+              <wp:anchor distT="45720" distB="45720" distL="114300" distR="114300" simplePos="0" relativeHeight="251684864" behindDoc="0" locked="0" layoutInCell="1" allowOverlap="1" wp14:anchorId="7EE29578" wp14:editId="558D1707">
                 <wp:simplePos x="0" y="0"/>
                 <wp:positionH relativeFrom="column">
                   <wp:posOffset>3917950</wp:posOffset>
@@ -808,13 +805,7 @@
                         <w:txbxContent>
                           <w:p>
                             <w:r>
-                              <w:t xml:space="preserve">If Pacman is </w:t>
-                            </w:r>
-                            <w:r>
-                              <w:t>semi-</w:t>
-                            </w:r>
-                            <w:r>
-                              <w:t>close</w:t>
+                              <w:t>If Pacman is semi-close</w:t>
                             </w:r>
                           </w:p>
                         </w:txbxContent>
@@ -836,18 +827,16 @@
           </mc:Choice>
           <mc:Fallback>
             <w:pict>
-              <v:shape w14:anchorId="425E46B4" id="_x0000_s1031" type="#_x0000_t202" style="position:absolute;margin-left:308.5pt;margin-top:32.15pt;width:185.9pt;height:110.6pt;rotation:-1471031fd;z-index:251684864;visibility:visible;mso-wrap-style:square;mso-width-percent:0;mso-height-percent:0;mso-wrap-distance-left:9pt;mso-wrap-distance-top:3.6pt;mso-wrap-distance-right:9pt;mso-wrap-distance-bottom:3.6pt;mso-position-horizontal:absolute;mso-position-horizontal-relative:text;mso-position-vertical:absolute;mso-position-vertical-relative:text;mso-width-percent:0;mso-height-percent:0;mso-width-relative:margin;mso-height-relative:margin;v-text-anchor:top" o:gfxdata="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" filled="f" stroked="f">
+              <v:shapetype w14:anchorId="7EE29578" id="_x0000_t202" coordsize="21600,21600" o:spt="202" path="m,l,21600r21600,l21600,xe">
+                <v:stroke joinstyle="miter"/>
+                <v:path gradientshapeok="t" o:connecttype="rect"/>
+              </v:shapetype>
+              <v:shape id="_x0000_s1031" type="#_x0000_t202" style="position:absolute;margin-left:308.5pt;margin-top:32.15pt;width:185.9pt;height:110.6pt;rotation:-1471031fd;z-index:251684864;visibility:visible;mso-wrap-style:square;mso-width-percent:0;mso-height-percent:0;mso-wrap-distance-left:9pt;mso-wrap-distance-top:3.6pt;mso-wrap-distance-right:9pt;mso-wrap-distance-bottom:3.6pt;mso-position-horizontal:absolute;mso-position-horizontal-relative:text;mso-position-vertical:absolute;mso-position-vertical-relative:text;mso-width-percent:0;mso-height-percent:0;mso-width-relative:margin;mso-height-relative:margin;v-text-anchor:top" o:gfxdata="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" filled="f" stroked="f">
                 <v:textbox style="mso-fit-shape-to-text:t">
                   <w:txbxContent>
                     <w:p>
                       <w:r>
-                        <w:t xml:space="preserve">If Pacman is </w:t>
-                      </w:r>
-                      <w:r>
-                        <w:t>semi-</w:t>
-                      </w:r>
-                      <w:r>
-                        <w:t>close</w:t>
+                        <w:t>If Pacman is semi-close</w:t>
                       </w:r>
                     </w:p>
                   </w:txbxContent>
@@ -865,7 +854,7 @@
         <mc:AlternateContent>
           <mc:Choice Requires="wps">
             <w:drawing>
-              <wp:anchor distT="45720" distB="45720" distL="114300" distR="114300" simplePos="0" relativeHeight="251688960" behindDoc="0" locked="0" layoutInCell="1" allowOverlap="1" wp14:anchorId="31A77410" wp14:editId="001C5545">
+              <wp:anchor distT="45720" distB="45720" distL="114300" distR="114300" simplePos="0" relativeHeight="251688960" behindDoc="0" locked="0" layoutInCell="1" allowOverlap="1" wp14:anchorId="20B939E4" wp14:editId="7CEEAB34">
                 <wp:simplePos x="0" y="0"/>
                 <wp:positionH relativeFrom="column">
                   <wp:posOffset>58420</wp:posOffset>
@@ -906,13 +895,7 @@
                         <w:txbxContent>
                           <w:p>
                             <w:r>
-                              <w:t xml:space="preserve">If Pacman is </w:t>
-                            </w:r>
-                            <w:r>
-                              <w:t xml:space="preserve">very </w:t>
-                            </w:r>
-                            <w:r>
-                              <w:t>close</w:t>
+                              <w:t>If Pacman is very close</w:t>
                             </w:r>
                           </w:p>
                         </w:txbxContent>
@@ -934,18 +917,12 @@
           </mc:Choice>
           <mc:Fallback>
             <w:pict>
-              <v:shape w14:anchorId="31A77410" id="_x0000_s1032" type="#_x0000_t202" style="position:absolute;margin-left:4.6pt;margin-top:33.55pt;width:126.4pt;height:110.6pt;rotation:1260552fd;z-index:251688960;visibility:visible;mso-wrap-style:square;mso-width-percent:0;mso-height-percent:0;mso-wrap-distance-left:9pt;mso-wrap-distance-top:3.6pt;mso-wrap-distance-right:9pt;mso-wrap-distance-bottom:3.6pt;mso-position-horizontal:absolute;mso-position-horizontal-relative:text;mso-position-vertical:absolute;mso-position-vertical-relative:text;mso-width-percent:0;mso-height-percent:0;mso-width-relative:margin;mso-height-relative:margin;v-text-anchor:top" o:gfxdata="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" filled="f" stroked="f">
+              <v:shape w14:anchorId="20B939E4" id="_x0000_s1032" type="#_x0000_t202" style="position:absolute;margin-left:4.6pt;margin-top:33.55pt;width:126.4pt;height:110.6pt;rotation:1260552fd;z-index:251688960;visibility:visible;mso-wrap-style:square;mso-width-percent:0;mso-height-percent:0;mso-wrap-distance-left:9pt;mso-wrap-distance-top:3.6pt;mso-wrap-distance-right:9pt;mso-wrap-distance-bottom:3.6pt;mso-position-horizontal:absolute;mso-position-horizontal-relative:text;mso-position-vertical:absolute;mso-position-vertical-relative:text;mso-width-percent:0;mso-height-percent:0;mso-width-relative:margin;mso-height-relative:margin;v-text-anchor:top" o:gfxdata="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" filled="f" stroked="f">
                 <v:textbox style="mso-fit-shape-to-text:t">
                   <w:txbxContent>
                     <w:p>
                       <w:r>
-                        <w:t xml:space="preserve">If Pacman is </w:t>
-                      </w:r>
-                      <w:r>
-                        <w:t xml:space="preserve">very </w:t>
-                      </w:r>
-                      <w:r>
-                        <w:t>close</w:t>
+                        <w:t>If Pacman is very close</w:t>
                       </w:r>
                     </w:p>
                   </w:txbxContent>
@@ -963,7 +940,7 @@
         <mc:AlternateContent>
           <mc:Choice Requires="wps">
             <w:drawing>
-              <wp:anchor distT="45720" distB="45720" distL="114300" distR="114300" simplePos="0" relativeHeight="251686912" behindDoc="0" locked="0" layoutInCell="1" allowOverlap="1" wp14:anchorId="59FFE82B" wp14:editId="497AAAFD">
+              <wp:anchor distT="45720" distB="45720" distL="114300" distR="114300" simplePos="0" relativeHeight="251686912" behindDoc="0" locked="0" layoutInCell="1" allowOverlap="1" wp14:anchorId="6B2ADFC0" wp14:editId="66D6BE4F">
                 <wp:simplePos x="0" y="0"/>
                 <wp:positionH relativeFrom="column">
                   <wp:posOffset>919298</wp:posOffset>
@@ -1049,7 +1026,7 @@
         <mc:AlternateContent>
           <mc:Choice Requires="wps">
             <w:drawing>
-              <wp:anchor distT="0" distB="0" distL="114300" distR="114300" simplePos="0" relativeHeight="251663360" behindDoc="1" locked="0" layoutInCell="1" allowOverlap="1" wp14:anchorId="01FE8D52" wp14:editId="1D803B5D">
+              <wp:anchor distT="0" distB="0" distL="114300" distR="114300" simplePos="0" relativeHeight="251663360" behindDoc="1" locked="0" layoutInCell="1" allowOverlap="1" wp14:anchorId="574FDCC0" wp14:editId="2DD49BDA">
                 <wp:simplePos x="0" y="0"/>
                 <wp:positionH relativeFrom="column">
                   <wp:posOffset>3837214</wp:posOffset>
@@ -1124,7 +1101,7 @@
         <mc:AlternateContent>
           <mc:Choice Requires="wps">
             <w:drawing>
-              <wp:anchor distT="0" distB="0" distL="114300" distR="114300" simplePos="0" relativeHeight="251665408" behindDoc="1" locked="0" layoutInCell="1" allowOverlap="1" wp14:anchorId="5B721795" wp14:editId="42FF93D5">
+              <wp:anchor distT="0" distB="0" distL="114300" distR="114300" simplePos="0" relativeHeight="251665408" behindDoc="1" locked="0" layoutInCell="1" allowOverlap="1" wp14:anchorId="506BB577" wp14:editId="4F1D63B5">
                 <wp:simplePos x="0" y="0"/>
                 <wp:positionH relativeFrom="margin">
                   <wp:align>right</wp:align>
@@ -1200,7 +1177,7 @@
         <mc:AlternateContent>
           <mc:Choice Requires="wps">
             <w:drawing>
-              <wp:anchor distT="0" distB="0" distL="114300" distR="114300" simplePos="0" relativeHeight="251662336" behindDoc="1" locked="0" layoutInCell="1" allowOverlap="1" wp14:anchorId="61D73103" wp14:editId="178029BE">
+              <wp:anchor distT="0" distB="0" distL="114300" distR="114300" simplePos="0" relativeHeight="251662336" behindDoc="1" locked="0" layoutInCell="1" allowOverlap="1" wp14:anchorId="3586E98D" wp14:editId="13BA950D">
                 <wp:simplePos x="0" y="0"/>
                 <wp:positionH relativeFrom="column">
                   <wp:posOffset>800100</wp:posOffset>
@@ -1280,7 +1257,7 @@
         <mc:AlternateContent>
           <mc:Choice Requires="wps">
             <w:drawing>
-              <wp:anchor distT="0" distB="0" distL="114300" distR="114300" simplePos="0" relativeHeight="251660288" behindDoc="1" locked="0" layoutInCell="1" allowOverlap="1" wp14:anchorId="393A6F46" wp14:editId="11CB9E22">
+              <wp:anchor distT="0" distB="0" distL="114300" distR="114300" simplePos="0" relativeHeight="251660288" behindDoc="1" locked="0" layoutInCell="1" allowOverlap="1" wp14:anchorId="005B0B58" wp14:editId="3FCED6C2">
                 <wp:simplePos x="0" y="0"/>
                 <wp:positionH relativeFrom="margin">
                   <wp:posOffset>2427333</wp:posOffset>
@@ -1329,10 +1306,7 @@
                             </w:r>
                             <w:proofErr w:type="spellStart"/>
                             <w:r>
-                              <w:t>PacM</w:t>
-                            </w:r>
-                            <w:r>
-                              <w:t>an’s</w:t>
+                              <w:t>PacMan’s</w:t>
                             </w:r>
                             <w:proofErr w:type="spellEnd"/>
                             <w:r>
@@ -1361,7 +1335,7 @@
           </mc:Choice>
           <mc:Fallback>
             <w:pict>
-              <v:shape w14:anchorId="393A6F46" id="_x0000_s1034" type="#_x0000_t202" style="position:absolute;margin-left:191.15pt;margin-top:10.3pt;width:106.25pt;height:46.25pt;z-index:-251656192;visibility:visible;mso-wrap-style:square;mso-width-percent:0;mso-height-percent:0;mso-wrap-distance-left:9pt;mso-wrap-distance-top:0;mso-wrap-distance-right:9pt;mso-wrap-distance-bottom:0;mso-position-horizontal:absolute;mso-position-horizontal-relative:margin;mso-position-vertical:absolute;mso-position-vertical-relative:text;mso-width-percent:0;mso-height-percent:0;mso-width-relative:margin;mso-height-relative:margin;v-text-anchor:top" o:gfxdata="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" fillcolor="white [3201]" strokecolor="#ed7d31 [3205]" strokeweight="3pt">
+              <v:shape w14:anchorId="005B0B58" id="_x0000_s1034" type="#_x0000_t202" style="position:absolute;margin-left:191.15pt;margin-top:10.3pt;width:106.25pt;height:46.25pt;z-index:-251656192;visibility:visible;mso-wrap-style:square;mso-width-percent:0;mso-height-percent:0;mso-wrap-distance-left:9pt;mso-wrap-distance-top:0;mso-wrap-distance-right:9pt;mso-wrap-distance-bottom:0;mso-position-horizontal:absolute;mso-position-horizontal-relative:margin;mso-position-vertical:absolute;mso-position-vertical-relative:text;mso-width-percent:0;mso-height-percent:0;mso-width-relative:margin;mso-height-relative:margin;v-text-anchor:top" o:gfxdata="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" fillcolor="white [3201]" strokecolor="#ed7d31 [3205]" strokeweight="3pt">
                 <v:textbox>
                   <w:txbxContent>
                     <w:p>
@@ -1370,10 +1344,7 @@
                       </w:r>
                       <w:proofErr w:type="spellStart"/>
                       <w:r>
-                        <w:t>PacM</w:t>
-                      </w:r>
-                      <w:r>
-                        <w:t>an’s</w:t>
+                        <w:t>PacMan’s</w:t>
                       </w:r>
                       <w:proofErr w:type="spellEnd"/>
                       <w:r>
@@ -1418,8 +1389,6 @@
       <w:pPr>
         <w:pStyle w:val="NoSpacing"/>
       </w:pPr>
-      <w:bookmarkStart w:id="0" w:name="_GoBack"/>
-      <w:bookmarkEnd w:id="0"/>
     </w:p>
     <w:p>
       <w:pPr>
@@ -1507,31 +1476,582 @@
       <w:pPr>
         <w:pStyle w:val="NoSpacing"/>
       </w:pPr>
+      <w:bookmarkStart w:id="0" w:name="_GoBack"/>
+      <w:bookmarkEnd w:id="0"/>
       <w:r>
+        <w:rPr>
+          <w:noProof/>
+        </w:rPr>
         <mc:AlternateContent>
           <mc:Choice Requires="wps">
             <w:drawing>
-              <wp:anchor distT="0" distB="0" distL="114300" distR="114300" simplePos="0" relativeHeight="251674624" behindDoc="1" locked="0" layoutInCell="1" allowOverlap="1" wp14:anchorId="18C57E08" wp14:editId="6B80C57B">
+              <wp:anchor distT="45720" distB="45720" distL="114300" distR="114300" simplePos="0" relativeHeight="251705344" behindDoc="0" locked="0" layoutInCell="1" allowOverlap="1" wp14:anchorId="2AC4E8D8" wp14:editId="5F2574FE">
+                <wp:simplePos x="0" y="0"/>
+                <wp:positionH relativeFrom="margin">
+                  <wp:posOffset>407397</wp:posOffset>
+                </wp:positionH>
+                <wp:positionV relativeFrom="paragraph">
+                  <wp:posOffset>1089569</wp:posOffset>
+                </wp:positionV>
+                <wp:extent cx="1861185" cy="1404620"/>
+                <wp:effectExtent l="0" t="400050" r="0" b="414020"/>
+                <wp:wrapSquare wrapText="bothSides"/>
+                <wp:docPr id="22" name="Text Box 2"/>
+                <wp:cNvGraphicFramePr>
+                  <a:graphicFrameLocks xmlns:a="http://schemas.openxmlformats.org/drawingml/2006/main"/>
+                </wp:cNvGraphicFramePr>
+                <a:graphic xmlns:a="http://schemas.openxmlformats.org/drawingml/2006/main">
+                  <a:graphicData uri="http://schemas.microsoft.com/office/word/2010/wordprocessingShape">
+                    <wps:wsp>
+                      <wps:cNvSpPr txBox="1">
+                        <a:spLocks noChangeArrowheads="1"/>
+                      </wps:cNvSpPr>
+                      <wps:spPr bwMode="auto">
+                        <a:xfrm rot="1869067">
+                          <a:off x="0" y="0"/>
+                          <a:ext cx="1861185" cy="1404620"/>
+                        </a:xfrm>
+                        <a:prstGeom prst="rect">
+                          <a:avLst/>
+                        </a:prstGeom>
+                        <a:noFill/>
+                        <a:ln w="9525">
+                          <a:noFill/>
+                          <a:miter lim="800000"/>
+                          <a:headEnd/>
+                          <a:tailEnd/>
+                        </a:ln>
+                      </wps:spPr>
+                      <wps:txbx>
+                        <w:txbxContent>
+                          <w:p>
+                            <w:r>
+                              <w:t>If nearest ghost is semi-close</w:t>
+                            </w:r>
+                          </w:p>
+                        </w:txbxContent>
+                      </wps:txbx>
+                      <wps:bodyPr rot="0" vert="horz" wrap="square" lIns="91440" tIns="45720" rIns="91440" bIns="45720" anchor="t" anchorCtr="0">
+                        <a:spAutoFit/>
+                      </wps:bodyPr>
+                    </wps:wsp>
+                  </a:graphicData>
+                </a:graphic>
+                <wp14:sizeRelH relativeFrom="margin">
+                  <wp14:pctWidth>0</wp14:pctWidth>
+                </wp14:sizeRelH>
+                <wp14:sizeRelV relativeFrom="margin">
+                  <wp14:pctHeight>0</wp14:pctHeight>
+                </wp14:sizeRelV>
+              </wp:anchor>
+            </w:drawing>
+          </mc:Choice>
+          <mc:Fallback>
+            <w:pict>
+              <v:shape w14:anchorId="2AC4E8D8" id="_x0000_s1035" type="#_x0000_t202" style="position:absolute;margin-left:32.1pt;margin-top:85.8pt;width:146.55pt;height:110.6pt;rotation:2041520fd;z-index:251705344;visibility:visible;mso-wrap-style:square;mso-width-percent:0;mso-height-percent:0;mso-wrap-distance-left:9pt;mso-wrap-distance-top:3.6pt;mso-wrap-distance-right:9pt;mso-wrap-distance-bottom:3.6pt;mso-position-horizontal:absolute;mso-position-horizontal-relative:margin;mso-position-vertical:absolute;mso-position-vertical-relative:text;mso-width-percent:0;mso-height-percent:0;mso-width-relative:margin;mso-height-relative:margin;v-text-anchor:top" o:gfxdata="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" filled="f" stroked="f">
+                <v:textbox style="mso-fit-shape-to-text:t">
+                  <w:txbxContent>
+                    <w:p>
+                      <w:r>
+                        <w:t>If nearest ghost is semi-close</w:t>
+                      </w:r>
+                    </w:p>
+                  </w:txbxContent>
+                </v:textbox>
+                <w10:wrap type="square" anchorx="margin"/>
+              </v:shape>
+            </w:pict>
+          </mc:Fallback>
+        </mc:AlternateContent>
+      </w:r>
+      <w:r>
+        <w:rPr>
+          <w:noProof/>
+        </w:rPr>
+        <mc:AlternateContent>
+          <mc:Choice Requires="wps">
+            <w:drawing>
+              <wp:anchor distT="45720" distB="45720" distL="114300" distR="114300" simplePos="0" relativeHeight="251703296" behindDoc="0" locked="0" layoutInCell="1" allowOverlap="1" wp14:anchorId="10115169" wp14:editId="036CEE9B">
+                <wp:simplePos x="0" y="0"/>
+                <wp:positionH relativeFrom="margin">
+                  <wp:posOffset>3956686</wp:posOffset>
+                </wp:positionH>
+                <wp:positionV relativeFrom="paragraph">
+                  <wp:posOffset>1476375</wp:posOffset>
+                </wp:positionV>
+                <wp:extent cx="1861185" cy="1404620"/>
+                <wp:effectExtent l="0" t="342900" r="0" b="356870"/>
+                <wp:wrapSquare wrapText="bothSides"/>
+                <wp:docPr id="21" name="Text Box 2"/>
+                <wp:cNvGraphicFramePr>
+                  <a:graphicFrameLocks xmlns:a="http://schemas.openxmlformats.org/drawingml/2006/main"/>
+                </wp:cNvGraphicFramePr>
+                <a:graphic xmlns:a="http://schemas.openxmlformats.org/drawingml/2006/main">
+                  <a:graphicData uri="http://schemas.microsoft.com/office/word/2010/wordprocessingShape">
+                    <wps:wsp>
+                      <wps:cNvSpPr txBox="1">
+                        <a:spLocks noChangeArrowheads="1"/>
+                      </wps:cNvSpPr>
+                      <wps:spPr bwMode="auto">
+                        <a:xfrm rot="20009006">
+                          <a:off x="0" y="0"/>
+                          <a:ext cx="1861185" cy="1404620"/>
+                        </a:xfrm>
+                        <a:prstGeom prst="rect">
+                          <a:avLst/>
+                        </a:prstGeom>
+                        <a:noFill/>
+                        <a:ln w="9525">
+                          <a:noFill/>
+                          <a:miter lim="800000"/>
+                          <a:headEnd/>
+                          <a:tailEnd/>
+                        </a:ln>
+                      </wps:spPr>
+                      <wps:txbx>
+                        <w:txbxContent>
+                          <w:p>
+                            <w:r>
+                              <w:t>If nearest ghost</w:t>
+                            </w:r>
+                            <w:r>
+                              <w:t xml:space="preserve"> is semi-</w:t>
+                            </w:r>
+                            <w:r>
+                              <w:t>close</w:t>
+                            </w:r>
+                          </w:p>
+                        </w:txbxContent>
+                      </wps:txbx>
+                      <wps:bodyPr rot="0" vert="horz" wrap="square" lIns="91440" tIns="45720" rIns="91440" bIns="45720" anchor="t" anchorCtr="0">
+                        <a:spAutoFit/>
+                      </wps:bodyPr>
+                    </wps:wsp>
+                  </a:graphicData>
+                </a:graphic>
+                <wp14:sizeRelH relativeFrom="margin">
+                  <wp14:pctWidth>0</wp14:pctWidth>
+                </wp14:sizeRelH>
+                <wp14:sizeRelV relativeFrom="margin">
+                  <wp14:pctHeight>0</wp14:pctHeight>
+                </wp14:sizeRelV>
+              </wp:anchor>
+            </w:drawing>
+          </mc:Choice>
+          <mc:Fallback>
+            <w:pict>
+              <v:shape w14:anchorId="10115169" id="_x0000_s1036" type="#_x0000_t202" style="position:absolute;margin-left:311.55pt;margin-top:116.25pt;width:146.55pt;height:110.6pt;rotation:-1737790fd;z-index:251703296;visibility:visible;mso-wrap-style:square;mso-width-percent:0;mso-height-percent:0;mso-wrap-distance-left:9pt;mso-wrap-distance-top:3.6pt;mso-wrap-distance-right:9pt;mso-wrap-distance-bottom:3.6pt;mso-position-horizontal:absolute;mso-position-horizontal-relative:margin;mso-position-vertical:absolute;mso-position-vertical-relative:text;mso-width-percent:0;mso-height-percent:0;mso-width-relative:margin;mso-height-relative:margin;v-text-anchor:top" o:gfxdata="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" filled="f" stroked="f">
+                <v:textbox style="mso-fit-shape-to-text:t">
+                  <w:txbxContent>
+                    <w:p>
+                      <w:r>
+                        <w:t>If nearest ghost</w:t>
+                      </w:r>
+                      <w:r>
+                        <w:t xml:space="preserve"> is semi-</w:t>
+                      </w:r>
+                      <w:r>
+                        <w:t>close</w:t>
+                      </w:r>
+                    </w:p>
+                  </w:txbxContent>
+                </v:textbox>
+                <w10:wrap type="square" anchorx="margin"/>
+              </v:shape>
+            </w:pict>
+          </mc:Fallback>
+        </mc:AlternateContent>
+      </w:r>
+      <w:r>
+        <w:rPr>
+          <w:noProof/>
+        </w:rPr>
+        <mc:AlternateContent>
+          <mc:Choice Requires="wps">
+            <w:drawing>
+              <wp:anchor distT="45720" distB="45720" distL="114300" distR="114300" simplePos="0" relativeHeight="251695104" behindDoc="0" locked="0" layoutInCell="1" allowOverlap="1" wp14:anchorId="77A4384E" wp14:editId="7210F474">
+                <wp:simplePos x="0" y="0"/>
+                <wp:positionH relativeFrom="margin">
+                  <wp:posOffset>3765451</wp:posOffset>
+                </wp:positionH>
+                <wp:positionV relativeFrom="paragraph">
+                  <wp:posOffset>1131933</wp:posOffset>
+                </wp:positionV>
+                <wp:extent cx="1861185" cy="1404620"/>
+                <wp:effectExtent l="0" t="342900" r="0" b="356870"/>
+                <wp:wrapSquare wrapText="bothSides"/>
+                <wp:docPr id="17" name="Text Box 2"/>
+                <wp:cNvGraphicFramePr>
+                  <a:graphicFrameLocks xmlns:a="http://schemas.openxmlformats.org/drawingml/2006/main"/>
+                </wp:cNvGraphicFramePr>
+                <a:graphic xmlns:a="http://schemas.openxmlformats.org/drawingml/2006/main">
+                  <a:graphicData uri="http://schemas.microsoft.com/office/word/2010/wordprocessingShape">
+                    <wps:wsp>
+                      <wps:cNvSpPr txBox="1">
+                        <a:spLocks noChangeArrowheads="1"/>
+                      </wps:cNvSpPr>
+                      <wps:spPr bwMode="auto">
+                        <a:xfrm rot="20009006">
+                          <a:off x="0" y="0"/>
+                          <a:ext cx="1861185" cy="1404620"/>
+                        </a:xfrm>
+                        <a:prstGeom prst="rect">
+                          <a:avLst/>
+                        </a:prstGeom>
+                        <a:noFill/>
+                        <a:ln w="9525">
+                          <a:noFill/>
+                          <a:miter lim="800000"/>
+                          <a:headEnd/>
+                          <a:tailEnd/>
+                        </a:ln>
+                      </wps:spPr>
+                      <wps:txbx>
+                        <w:txbxContent>
+                          <w:p>
+                            <w:r>
+                              <w:t xml:space="preserve">If </w:t>
+                            </w:r>
+                            <w:r>
+                              <w:t>nearest ghost</w:t>
+                            </w:r>
+                            <w:r>
+                              <w:t xml:space="preserve"> is very close</w:t>
+                            </w:r>
+                          </w:p>
+                        </w:txbxContent>
+                      </wps:txbx>
+                      <wps:bodyPr rot="0" vert="horz" wrap="square" lIns="91440" tIns="45720" rIns="91440" bIns="45720" anchor="t" anchorCtr="0">
+                        <a:spAutoFit/>
+                      </wps:bodyPr>
+                    </wps:wsp>
+                  </a:graphicData>
+                </a:graphic>
+                <wp14:sizeRelH relativeFrom="margin">
+                  <wp14:pctWidth>0</wp14:pctWidth>
+                </wp14:sizeRelH>
+                <wp14:sizeRelV relativeFrom="margin">
+                  <wp14:pctHeight>0</wp14:pctHeight>
+                </wp14:sizeRelV>
+              </wp:anchor>
+            </w:drawing>
+          </mc:Choice>
+          <mc:Fallback>
+            <w:pict>
+              <v:shape w14:anchorId="77A4384E" id="_x0000_s1037" type="#_x0000_t202" style="position:absolute;margin-left:296.5pt;margin-top:89.15pt;width:146.55pt;height:110.6pt;rotation:-1737790fd;z-index:251695104;visibility:visible;mso-wrap-style:square;mso-width-percent:0;mso-height-percent:0;mso-wrap-distance-left:9pt;mso-wrap-distance-top:3.6pt;mso-wrap-distance-right:9pt;mso-wrap-distance-bottom:3.6pt;mso-position-horizontal:absolute;mso-position-horizontal-relative:margin;mso-position-vertical:absolute;mso-position-vertical-relative:text;mso-width-percent:0;mso-height-percent:0;mso-width-relative:margin;mso-height-relative:margin;v-text-anchor:top" o:gfxdata="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" filled="f" stroked="f">
+                <v:textbox style="mso-fit-shape-to-text:t">
+                  <w:txbxContent>
+                    <w:p>
+                      <w:r>
+                        <w:t xml:space="preserve">If </w:t>
+                      </w:r>
+                      <w:r>
+                        <w:t>nearest ghost</w:t>
+                      </w:r>
+                      <w:r>
+                        <w:t xml:space="preserve"> is very close</w:t>
+                      </w:r>
+                    </w:p>
+                  </w:txbxContent>
+                </v:textbox>
+                <w10:wrap type="square" anchorx="margin"/>
+              </v:shape>
+            </w:pict>
+          </mc:Fallback>
+        </mc:AlternateContent>
+      </w:r>
+      <w:r>
+        <w:rPr>
+          <w:noProof/>
+        </w:rPr>
+        <mc:AlternateContent>
+          <mc:Choice Requires="wps">
+            <w:drawing>
+              <wp:anchor distT="45720" distB="45720" distL="114300" distR="114300" simplePos="0" relativeHeight="251701248" behindDoc="0" locked="0" layoutInCell="1" allowOverlap="1" wp14:anchorId="7F9956E8" wp14:editId="38A80EEC">
                 <wp:simplePos x="0" y="0"/>
                 <wp:positionH relativeFrom="column">
-                  <wp:posOffset>3804285</wp:posOffset>
+                  <wp:posOffset>2285092</wp:posOffset>
                 </wp:positionH>
                 <wp:positionV relativeFrom="paragraph">
-                  <wp:posOffset>538480</wp:posOffset>
+                  <wp:posOffset>577487</wp:posOffset>
                 </wp:positionV>
-                <wp:extent cx="1017270" cy="228600"/>
-                <wp:effectExtent l="38100" t="0" r="30480" b="76200"/>
+                <wp:extent cx="1861185" cy="1404620"/>
+                <wp:effectExtent l="0" t="0" r="0" b="0"/>
+                <wp:wrapSquare wrapText="bothSides"/>
+                <wp:docPr id="20" name="Text Box 2"/>
+                <wp:cNvGraphicFramePr>
+                  <a:graphicFrameLocks xmlns:a="http://schemas.openxmlformats.org/drawingml/2006/main"/>
+                </wp:cNvGraphicFramePr>
+                <a:graphic xmlns:a="http://schemas.openxmlformats.org/drawingml/2006/main">
+                  <a:graphicData uri="http://schemas.microsoft.com/office/word/2010/wordprocessingShape">
+                    <wps:wsp>
+                      <wps:cNvSpPr txBox="1">
+                        <a:spLocks noChangeArrowheads="1"/>
+                      </wps:cNvSpPr>
+                      <wps:spPr bwMode="auto">
+                        <a:xfrm>
+                          <a:off x="0" y="0"/>
+                          <a:ext cx="1861185" cy="1404620"/>
+                        </a:xfrm>
+                        <a:prstGeom prst="rect">
+                          <a:avLst/>
+                        </a:prstGeom>
+                        <a:noFill/>
+                        <a:ln w="9525">
+                          <a:noFill/>
+                          <a:miter lim="800000"/>
+                          <a:headEnd/>
+                          <a:tailEnd/>
+                        </a:ln>
+                      </wps:spPr>
+                      <wps:txbx>
+                        <w:txbxContent>
+                          <w:p>
+                            <w:r>
+                              <w:t>If nearest ghost is very far</w:t>
+                            </w:r>
+                          </w:p>
+                        </w:txbxContent>
+                      </wps:txbx>
+                      <wps:bodyPr rot="0" vert="horz" wrap="square" lIns="91440" tIns="45720" rIns="91440" bIns="45720" anchor="t" anchorCtr="0">
+                        <a:spAutoFit/>
+                      </wps:bodyPr>
+                    </wps:wsp>
+                  </a:graphicData>
+                </a:graphic>
+                <wp14:sizeRelH relativeFrom="margin">
+                  <wp14:pctWidth>0</wp14:pctWidth>
+                </wp14:sizeRelH>
+                <wp14:sizeRelV relativeFrom="margin">
+                  <wp14:pctHeight>0</wp14:pctHeight>
+                </wp14:sizeRelV>
+              </wp:anchor>
+            </w:drawing>
+          </mc:Choice>
+          <mc:Fallback>
+            <w:pict>
+              <v:shape w14:anchorId="7F9956E8" id="_x0000_s1038" type="#_x0000_t202" style="position:absolute;margin-left:179.95pt;margin-top:45.45pt;width:146.55pt;height:110.6pt;z-index:251701248;visibility:visible;mso-wrap-style:square;mso-width-percent:0;mso-height-percent:0;mso-wrap-distance-left:9pt;mso-wrap-distance-top:3.6pt;mso-wrap-distance-right:9pt;mso-wrap-distance-bottom:3.6pt;mso-position-horizontal:absolute;mso-position-horizontal-relative:text;mso-position-vertical:absolute;mso-position-vertical-relative:text;mso-width-percent:0;mso-height-percent:0;mso-width-relative:margin;mso-height-relative:margin;v-text-anchor:top" o:gfxdata="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" filled="f" stroked="f">
+                <v:textbox style="mso-fit-shape-to-text:t">
+                  <w:txbxContent>
+                    <w:p>
+                      <w:r>
+                        <w:t>If nearest ghost is very far</w:t>
+                      </w:r>
+                    </w:p>
+                  </w:txbxContent>
+                </v:textbox>
+                <w10:wrap type="square"/>
+              </v:shape>
+            </w:pict>
+          </mc:Fallback>
+        </mc:AlternateContent>
+      </w:r>
+      <w:r>
+        <w:rPr>
+          <w:noProof/>
+        </w:rPr>
+        <mc:AlternateContent>
+          <mc:Choice Requires="wps">
+            <w:drawing>
+              <wp:anchor distT="45720" distB="45720" distL="114300" distR="114300" simplePos="0" relativeHeight="251697152" behindDoc="0" locked="0" layoutInCell="1" allowOverlap="1" wp14:anchorId="0938230F" wp14:editId="49A5A68E">
+                <wp:simplePos x="0" y="0"/>
+                <wp:positionH relativeFrom="column">
+                  <wp:posOffset>2350770</wp:posOffset>
+                </wp:positionH>
+                <wp:positionV relativeFrom="paragraph">
+                  <wp:posOffset>27940</wp:posOffset>
+                </wp:positionV>
+                <wp:extent cx="1861185" cy="1404620"/>
+                <wp:effectExtent l="0" t="0" r="0" b="0"/>
+                <wp:wrapSquare wrapText="bothSides"/>
+                <wp:docPr id="18" name="Text Box 2"/>
+                <wp:cNvGraphicFramePr>
+                  <a:graphicFrameLocks xmlns:a="http://schemas.openxmlformats.org/drawingml/2006/main"/>
+                </wp:cNvGraphicFramePr>
+                <a:graphic xmlns:a="http://schemas.openxmlformats.org/drawingml/2006/main">
+                  <a:graphicData uri="http://schemas.microsoft.com/office/word/2010/wordprocessingShape">
+                    <wps:wsp>
+                      <wps:cNvSpPr txBox="1">
+                        <a:spLocks noChangeArrowheads="1"/>
+                      </wps:cNvSpPr>
+                      <wps:spPr bwMode="auto">
+                        <a:xfrm>
+                          <a:off x="0" y="0"/>
+                          <a:ext cx="1861185" cy="1404620"/>
+                        </a:xfrm>
+                        <a:prstGeom prst="rect">
+                          <a:avLst/>
+                        </a:prstGeom>
+                        <a:noFill/>
+                        <a:ln w="9525">
+                          <a:noFill/>
+                          <a:miter lim="800000"/>
+                          <a:headEnd/>
+                          <a:tailEnd/>
+                        </a:ln>
+                      </wps:spPr>
+                      <wps:txbx>
+                        <w:txbxContent>
+                          <w:p>
+                            <w:r>
+                              <w:t>If nearest ghost is very close</w:t>
+                            </w:r>
+                          </w:p>
+                        </w:txbxContent>
+                      </wps:txbx>
+                      <wps:bodyPr rot="0" vert="horz" wrap="square" lIns="91440" tIns="45720" rIns="91440" bIns="45720" anchor="t" anchorCtr="0">
+                        <a:spAutoFit/>
+                      </wps:bodyPr>
+                    </wps:wsp>
+                  </a:graphicData>
+                </a:graphic>
+                <wp14:sizeRelH relativeFrom="margin">
+                  <wp14:pctWidth>0</wp14:pctWidth>
+                </wp14:sizeRelH>
+                <wp14:sizeRelV relativeFrom="margin">
+                  <wp14:pctHeight>0</wp14:pctHeight>
+                </wp14:sizeRelV>
+              </wp:anchor>
+            </w:drawing>
+          </mc:Choice>
+          <mc:Fallback>
+            <w:pict>
+              <v:shape w14:anchorId="0938230F" id="_x0000_s1039" type="#_x0000_t202" style="position:absolute;margin-left:185.1pt;margin-top:2.2pt;width:146.55pt;height:110.6pt;z-index:251697152;visibility:visible;mso-wrap-style:square;mso-width-percent:0;mso-height-percent:0;mso-wrap-distance-left:9pt;mso-wrap-distance-top:3.6pt;mso-wrap-distance-right:9pt;mso-wrap-distance-bottom:3.6pt;mso-position-horizontal:absolute;mso-position-horizontal-relative:text;mso-position-vertical:absolute;mso-position-vertical-relative:text;mso-width-percent:0;mso-height-percent:0;mso-width-relative:margin;mso-height-relative:margin;v-text-anchor:top" o:gfxdata="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" filled="f" stroked="f">
+                <v:textbox style="mso-fit-shape-to-text:t">
+                  <w:txbxContent>
+                    <w:p>
+                      <w:r>
+                        <w:t>If nearest ghost is very close</w:t>
+                      </w:r>
+                    </w:p>
+                  </w:txbxContent>
+                </v:textbox>
+                <w10:wrap type="square"/>
+              </v:shape>
+            </w:pict>
+          </mc:Fallback>
+        </mc:AlternateContent>
+      </w:r>
+      <w:r>
+        <w:rPr>
+          <w:noProof/>
+        </w:rPr>
+        <mc:AlternateContent>
+          <mc:Choice Requires="wps">
+            <w:drawing>
+              <wp:anchor distT="45720" distB="45720" distL="114300" distR="114300" simplePos="0" relativeHeight="251699200" behindDoc="0" locked="0" layoutInCell="1" allowOverlap="1" wp14:anchorId="72F36096" wp14:editId="7DCD53DF">
+                <wp:simplePos x="0" y="0"/>
+                <wp:positionH relativeFrom="margin">
+                  <wp:align>left</wp:align>
+                </wp:positionH>
+                <wp:positionV relativeFrom="paragraph">
+                  <wp:posOffset>1416321</wp:posOffset>
+                </wp:positionV>
+                <wp:extent cx="1861185" cy="1404620"/>
+                <wp:effectExtent l="0" t="419100" r="0" b="414020"/>
+                <wp:wrapSquare wrapText="bothSides"/>
+                <wp:docPr id="19" name="Text Box 2"/>
+                <wp:cNvGraphicFramePr>
+                  <a:graphicFrameLocks xmlns:a="http://schemas.openxmlformats.org/drawingml/2006/main"/>
+                </wp:cNvGraphicFramePr>
+                <a:graphic xmlns:a="http://schemas.openxmlformats.org/drawingml/2006/main">
+                  <a:graphicData uri="http://schemas.microsoft.com/office/word/2010/wordprocessingShape">
+                    <wps:wsp>
+                      <wps:cNvSpPr txBox="1">
+                        <a:spLocks noChangeArrowheads="1"/>
+                      </wps:cNvSpPr>
+                      <wps:spPr bwMode="auto">
+                        <a:xfrm rot="1918565">
+                          <a:off x="0" y="0"/>
+                          <a:ext cx="1861185" cy="1404620"/>
+                        </a:xfrm>
+                        <a:prstGeom prst="rect">
+                          <a:avLst/>
+                        </a:prstGeom>
+                        <a:noFill/>
+                        <a:ln w="9525">
+                          <a:noFill/>
+                          <a:miter lim="800000"/>
+                          <a:headEnd/>
+                          <a:tailEnd/>
+                        </a:ln>
+                      </wps:spPr>
+                      <wps:txbx>
+                        <w:txbxContent>
+                          <w:p>
+                            <w:r>
+                              <w:t xml:space="preserve">If nearest ghost is very </w:t>
+                            </w:r>
+                            <w:r>
+                              <w:t>far</w:t>
+                            </w:r>
+                          </w:p>
+                        </w:txbxContent>
+                      </wps:txbx>
+                      <wps:bodyPr rot="0" vert="horz" wrap="square" lIns="91440" tIns="45720" rIns="91440" bIns="45720" anchor="t" anchorCtr="0">
+                        <a:spAutoFit/>
+                      </wps:bodyPr>
+                    </wps:wsp>
+                  </a:graphicData>
+                </a:graphic>
+                <wp14:sizeRelH relativeFrom="margin">
+                  <wp14:pctWidth>0</wp14:pctWidth>
+                </wp14:sizeRelH>
+                <wp14:sizeRelV relativeFrom="margin">
+                  <wp14:pctHeight>0</wp14:pctHeight>
+                </wp14:sizeRelV>
+              </wp:anchor>
+            </w:drawing>
+          </mc:Choice>
+          <mc:Fallback>
+            <w:pict>
+              <v:shape w14:anchorId="72F36096" id="_x0000_s1040" type="#_x0000_t202" style="position:absolute;margin-left:0;margin-top:111.5pt;width:146.55pt;height:110.6pt;rotation:2095585fd;z-index:251699200;visibility:visible;mso-wrap-style:square;mso-width-percent:0;mso-height-percent:0;mso-wrap-distance-left:9pt;mso-wrap-distance-top:3.6pt;mso-wrap-distance-right:9pt;mso-wrap-distance-bottom:3.6pt;mso-position-horizontal:left;mso-position-horizontal-relative:margin;mso-position-vertical:absolute;mso-position-vertical-relative:text;mso-width-percent:0;mso-height-percent:0;mso-width-relative:margin;mso-height-relative:margin;v-text-anchor:top" o:gfxdata="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" filled="f" stroked="f">
+                <v:textbox style="mso-fit-shape-to-text:t">
+                  <w:txbxContent>
+                    <w:p>
+                      <w:r>
+                        <w:t xml:space="preserve">If nearest ghost is very </w:t>
+                      </w:r>
+                      <w:r>
+                        <w:t>far</w:t>
+                      </w:r>
+                    </w:p>
+                  </w:txbxContent>
+                </v:textbox>
+                <w10:wrap type="square" anchorx="margin"/>
+              </v:shape>
+            </w:pict>
+          </mc:Fallback>
+        </mc:AlternateContent>
+      </w:r>
+      <w:r>
+        <w:rPr>
+          <w:noProof/>
+        </w:rPr>
+        <mc:AlternateContent>
+          <mc:Choice Requires="wps">
+            <w:drawing>
+              <wp:anchor distT="0" distB="0" distL="114300" distR="114300" simplePos="0" relativeHeight="251693056" behindDoc="1" locked="0" layoutInCell="1" allowOverlap="1" wp14:anchorId="5CE7BDF9" wp14:editId="416FE7AD">
+                <wp:simplePos x="0" y="0"/>
+                <wp:positionH relativeFrom="column">
+                  <wp:posOffset>936172</wp:posOffset>
+                </wp:positionH>
+                <wp:positionV relativeFrom="paragraph">
+                  <wp:posOffset>447947</wp:posOffset>
+                </wp:positionV>
+                <wp:extent cx="4299858" cy="130992"/>
+                <wp:effectExtent l="19050" t="76200" r="24765" b="21590"/>
                 <wp:wrapNone/>
-                <wp:docPr id="14" name="Straight Arrow Connector 14"/>
+                <wp:docPr id="16" name="Straight Arrow Connector 16"/>
                 <wp:cNvGraphicFramePr/>
                 <a:graphic xmlns:a="http://schemas.openxmlformats.org/drawingml/2006/main">
                   <a:graphicData uri="http://schemas.microsoft.com/office/word/2010/wordprocessingShape">
                     <wps:wsp>
                       <wps:cNvCnPr/>
                       <wps:spPr>
-                        <a:xfrm flipH="1">
+                        <a:xfrm flipH="1" flipV="1">
                           <a:off x="0" y="0"/>
-                          <a:ext cx="1017270" cy="228600"/>
+                          <a:ext cx="4299858" cy="130992"/>
                         </a:xfrm>
                         <a:prstGeom prst="straightConnector1">
                           <a:avLst/>
@@ -1572,7 +2092,11 @@
           </mc:Choice>
           <mc:Fallback>
             <w:pict>
-              <v:shape w14:anchorId="2D44B4B1" id="Straight Arrow Connector 14" o:spid="_x0000_s1026" type="#_x0000_t32" style="position:absolute;margin-left:299.55pt;margin-top:42.4pt;width:80.1pt;height:18pt;flip:x;z-index:-251641856;visibility:visible;mso-wrap-style:square;mso-width-percent:0;mso-height-percent:0;mso-wrap-distance-left:9pt;mso-wrap-distance-top:0;mso-wrap-distance-right:9pt;mso-wrap-distance-bottom:0;mso-position-horizontal:absolute;mso-position-horizontal-relative:text;mso-position-vertical:absolute;mso-position-vertical-relative:text;mso-width-percent:0;mso-height-percent:0;mso-width-relative:margin;mso-height-relative:margin" o:gfxdata="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" strokecolor="black [3213]" strokeweight="1.5pt">
+              <v:shapetype w14:anchorId="5E166604" id="_x0000_t32" coordsize="21600,21600" o:spt="32" o:oned="t" path="m,l21600,21600e" filled="f">
+                <v:path arrowok="t" fillok="f" o:connecttype="none"/>
+                <o:lock v:ext="edit" shapetype="t"/>
+              </v:shapetype>
+              <v:shape id="Straight Arrow Connector 16" o:spid="_x0000_s1026" type="#_x0000_t32" style="position:absolute;margin-left:73.7pt;margin-top:35.25pt;width:338.55pt;height:10.3pt;flip:x y;z-index:-251623424;visibility:visible;mso-wrap-style:square;mso-width-percent:0;mso-height-percent:0;mso-wrap-distance-left:9pt;mso-wrap-distance-top:0;mso-wrap-distance-right:9pt;mso-wrap-distance-bottom:0;mso-position-horizontal:absolute;mso-position-horizontal-relative:text;mso-position-vertical:absolute;mso-position-vertical-relative:text;mso-width-percent:0;mso-height-percent:0;mso-width-relative:margin;mso-height-relative:margin" o:gfxdata="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" strokecolor="black [3213]" strokeweight="1.5pt">
                 <v:stroke endarrow="block" joinstyle="miter"/>
               </v:shape>
             </w:pict>
@@ -1580,30 +2104,33 @@
         </mc:AlternateContent>
       </w:r>
       <w:r>
+        <w:rPr>
+          <w:noProof/>
+        </w:rPr>
         <mc:AlternateContent>
           <mc:Choice Requires="wps">
             <w:drawing>
-              <wp:anchor distT="0" distB="0" distL="114300" distR="114300" simplePos="0" relativeHeight="251673600" behindDoc="1" locked="0" layoutInCell="1" allowOverlap="1" wp14:anchorId="281DBB4F" wp14:editId="17A79AE5">
+              <wp:anchor distT="0" distB="0" distL="114300" distR="114300" simplePos="0" relativeHeight="251691008" behindDoc="1" locked="0" layoutInCell="1" allowOverlap="1" wp14:anchorId="03A6E85F" wp14:editId="352D38E3">
                 <wp:simplePos x="0" y="0"/>
                 <wp:positionH relativeFrom="column">
-                  <wp:posOffset>1033780</wp:posOffset>
+                  <wp:posOffset>859790</wp:posOffset>
                 </wp:positionH>
                 <wp:positionV relativeFrom="paragraph">
-                  <wp:posOffset>598805</wp:posOffset>
+                  <wp:posOffset>251914</wp:posOffset>
                 </wp:positionV>
-                <wp:extent cx="1202690" cy="210185"/>
-                <wp:effectExtent l="19050" t="57150" r="16510" b="37465"/>
+                <wp:extent cx="4408715" cy="103414"/>
+                <wp:effectExtent l="0" t="0" r="68580" b="87630"/>
                 <wp:wrapNone/>
-                <wp:docPr id="13" name="Straight Arrow Connector 13"/>
+                <wp:docPr id="15" name="Straight Arrow Connector 15"/>
                 <wp:cNvGraphicFramePr/>
                 <a:graphic xmlns:a="http://schemas.openxmlformats.org/drawingml/2006/main">
                   <a:graphicData uri="http://schemas.microsoft.com/office/word/2010/wordprocessingShape">
                     <wps:wsp>
                       <wps:cNvCnPr/>
                       <wps:spPr>
-                        <a:xfrm flipH="1" flipV="1">
+                        <a:xfrm>
                           <a:off x="0" y="0"/>
-                          <a:ext cx="1202690" cy="210185"/>
+                          <a:ext cx="4408715" cy="103414"/>
                         </a:xfrm>
                         <a:prstGeom prst="straightConnector1">
                           <a:avLst/>
@@ -1644,7 +2171,7 @@
           </mc:Choice>
           <mc:Fallback>
             <w:pict>
-              <v:shape w14:anchorId="73F26BAC" id="Straight Arrow Connector 13" o:spid="_x0000_s1026" type="#_x0000_t32" style="position:absolute;margin-left:81.4pt;margin-top:47.15pt;width:94.7pt;height:16.55pt;flip:x y;z-index:-251642880;visibility:visible;mso-wrap-style:square;mso-width-percent:0;mso-height-percent:0;mso-wrap-distance-left:9pt;mso-wrap-distance-top:0;mso-wrap-distance-right:9pt;mso-wrap-distance-bottom:0;mso-position-horizontal:absolute;mso-position-horizontal-relative:text;mso-position-vertical:absolute;mso-position-vertical-relative:text;mso-width-percent:0;mso-height-percent:0;mso-width-relative:margin;mso-height-relative:margin" o:gfxdata="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" strokecolor="black [3213]" strokeweight="1.5pt">
+              <v:shape w14:anchorId="434DC281" id="Straight Arrow Connector 15" o:spid="_x0000_s1026" type="#_x0000_t32" style="position:absolute;margin-left:67.7pt;margin-top:19.85pt;width:347.15pt;height:8.15pt;z-index:-251625472;visibility:visible;mso-wrap-style:square;mso-width-percent:0;mso-height-percent:0;mso-wrap-distance-left:9pt;mso-wrap-distance-top:0;mso-wrap-distance-right:9pt;mso-wrap-distance-bottom:0;mso-position-horizontal:absolute;mso-position-horizontal-relative:text;mso-position-vertical:absolute;mso-position-vertical-relative:text;mso-width-percent:0;mso-height-percent:0;mso-width-relative:margin;mso-height-relative:margin" o:gfxdata="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" strokecolor="black [3213]" strokeweight="1.5pt">
                 <v:stroke endarrow="block" joinstyle="miter"/>
               </v:shape>
             </w:pict>
@@ -1652,19 +2179,22 @@
         </mc:AlternateContent>
       </w:r>
       <w:r>
+        <w:rPr>
+          <w:noProof/>
+        </w:rPr>
         <mc:AlternateContent>
           <mc:Choice Requires="wps">
             <w:drawing>
-              <wp:anchor distT="0" distB="0" distL="114300" distR="114300" simplePos="0" relativeHeight="251672576" behindDoc="1" locked="0" layoutInCell="1" allowOverlap="1" wp14:anchorId="37D5AA6B" wp14:editId="1AF79BB9">
+              <wp:anchor distT="0" distB="0" distL="114300" distR="114300" simplePos="0" relativeHeight="251672576" behindDoc="1" locked="0" layoutInCell="1" allowOverlap="1" wp14:anchorId="05D812B7" wp14:editId="4D52A5AF">
                 <wp:simplePos x="0" y="0"/>
                 <wp:positionH relativeFrom="column">
-                  <wp:posOffset>3804285</wp:posOffset>
+                  <wp:posOffset>3733800</wp:posOffset>
                 </wp:positionH>
                 <wp:positionV relativeFrom="paragraph">
-                  <wp:posOffset>277495</wp:posOffset>
+                  <wp:posOffset>845004</wp:posOffset>
                 </wp:positionV>
-                <wp:extent cx="1060450" cy="45085"/>
-                <wp:effectExtent l="0" t="38100" r="25400" b="88265"/>
+                <wp:extent cx="2111647" cy="1012643"/>
+                <wp:effectExtent l="0" t="38100" r="60325" b="35560"/>
                 <wp:wrapNone/>
                 <wp:docPr id="12" name="Straight Arrow Connector 12"/>
                 <wp:cNvGraphicFramePr/>
@@ -1673,9 +2203,9 @@
                     <wps:wsp>
                       <wps:cNvCnPr/>
                       <wps:spPr>
-                        <a:xfrm>
+                        <a:xfrm flipV="1">
                           <a:off x="0" y="0"/>
-                          <a:ext cx="1060450" cy="45085"/>
+                          <a:ext cx="2111647" cy="1012643"/>
                         </a:xfrm>
                         <a:prstGeom prst="straightConnector1">
                           <a:avLst/>
@@ -1716,7 +2246,7 @@
           </mc:Choice>
           <mc:Fallback>
             <w:pict>
-              <v:shape w14:anchorId="45696D75" id="Straight Arrow Connector 12" o:spid="_x0000_s1026" type="#_x0000_t32" style="position:absolute;margin-left:299.55pt;margin-top:21.85pt;width:83.5pt;height:3.55pt;z-index:-251643904;visibility:visible;mso-wrap-style:square;mso-width-percent:0;mso-height-percent:0;mso-wrap-distance-left:9pt;mso-wrap-distance-top:0;mso-wrap-distance-right:9pt;mso-wrap-distance-bottom:0;mso-position-horizontal:absolute;mso-position-horizontal-relative:text;mso-position-vertical:absolute;mso-position-vertical-relative:text;mso-width-percent:0;mso-height-percent:0;mso-width-relative:margin;mso-height-relative:margin" o:gfxdata="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" strokecolor="black [3213]" strokeweight="1.5pt">
+              <v:shape w14:anchorId="48E259CD" id="Straight Arrow Connector 12" o:spid="_x0000_s1026" type="#_x0000_t32" style="position:absolute;margin-left:294pt;margin-top:66.55pt;width:166.25pt;height:79.75pt;flip:y;z-index:-251643904;visibility:visible;mso-wrap-style:square;mso-width-percent:0;mso-height-percent:0;mso-wrap-distance-left:9pt;mso-wrap-distance-top:0;mso-wrap-distance-right:9pt;mso-wrap-distance-bottom:0;mso-position-horizontal:absolute;mso-position-horizontal-relative:text;mso-position-vertical:absolute;mso-position-vertical-relative:text;mso-width-percent:0;mso-height-percent:0;mso-width-relative:margin;mso-height-relative:margin" o:gfxdata="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" strokecolor="black [3213]" strokeweight="1.5pt">
                 <v:stroke endarrow="block" joinstyle="miter"/>
               </v:shape>
             </w:pict>
@@ -1724,30 +2254,33 @@
         </mc:AlternateContent>
       </w:r>
       <w:r>
+        <w:rPr>
+          <w:noProof/>
+        </w:rPr>
         <mc:AlternateContent>
           <mc:Choice Requires="wps">
             <w:drawing>
-              <wp:anchor distT="0" distB="0" distL="114300" distR="114300" simplePos="0" relativeHeight="251671552" behindDoc="1" locked="0" layoutInCell="1" allowOverlap="1" wp14:anchorId="3C7D71DD" wp14:editId="33860760">
+              <wp:anchor distT="0" distB="0" distL="114300" distR="114300" simplePos="0" relativeHeight="251674624" behindDoc="1" locked="0" layoutInCell="1" allowOverlap="1" wp14:anchorId="206C60D4" wp14:editId="78CB5B09">
                 <wp:simplePos x="0" y="0"/>
                 <wp:positionH relativeFrom="column">
-                  <wp:posOffset>1022985</wp:posOffset>
+                  <wp:posOffset>3706585</wp:posOffset>
                 </wp:positionH>
                 <wp:positionV relativeFrom="paragraph">
-                  <wp:posOffset>277495</wp:posOffset>
+                  <wp:posOffset>823504</wp:posOffset>
                 </wp:positionV>
-                <wp:extent cx="1245870" cy="45085"/>
-                <wp:effectExtent l="0" t="38100" r="30480" b="88265"/>
+                <wp:extent cx="2492828" cy="1235257"/>
+                <wp:effectExtent l="38100" t="0" r="22225" b="60325"/>
                 <wp:wrapNone/>
-                <wp:docPr id="11" name="Straight Arrow Connector 11"/>
+                <wp:docPr id="14" name="Straight Arrow Connector 14"/>
                 <wp:cNvGraphicFramePr/>
                 <a:graphic xmlns:a="http://schemas.openxmlformats.org/drawingml/2006/main">
                   <a:graphicData uri="http://schemas.microsoft.com/office/word/2010/wordprocessingShape">
                     <wps:wsp>
                       <wps:cNvCnPr/>
                       <wps:spPr>
-                        <a:xfrm>
+                        <a:xfrm flipH="1">
                           <a:off x="0" y="0"/>
-                          <a:ext cx="1245870" cy="45085"/>
+                          <a:ext cx="2492828" cy="1235257"/>
                         </a:xfrm>
                         <a:prstGeom prst="straightConnector1">
                           <a:avLst/>
@@ -1788,7 +2321,7 @@
           </mc:Choice>
           <mc:Fallback>
             <w:pict>
-              <v:shape w14:anchorId="23E8C384" id="Straight Arrow Connector 11" o:spid="_x0000_s1026" type="#_x0000_t32" style="position:absolute;margin-left:80.55pt;margin-top:21.85pt;width:98.1pt;height:3.55pt;z-index:-251644928;visibility:visible;mso-wrap-style:square;mso-width-percent:0;mso-height-percent:0;mso-wrap-distance-left:9pt;mso-wrap-distance-top:0;mso-wrap-distance-right:9pt;mso-wrap-distance-bottom:0;mso-position-horizontal:absolute;mso-position-horizontal-relative:text;mso-position-vertical:absolute;mso-position-vertical-relative:text;mso-width-percent:0;mso-height-percent:0;mso-width-relative:margin;mso-height-relative:margin" o:gfxdata="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" strokecolor="black [3213]" strokeweight="1.5pt">
+              <v:shape w14:anchorId="5A99CAC4" id="Straight Arrow Connector 14" o:spid="_x0000_s1026" type="#_x0000_t32" style="position:absolute;margin-left:291.85pt;margin-top:64.85pt;width:196.3pt;height:97.25pt;flip:x;z-index:-251641856;visibility:visible;mso-wrap-style:square;mso-width-percent:0;mso-height-percent:0;mso-wrap-distance-left:9pt;mso-wrap-distance-top:0;mso-wrap-distance-right:9pt;mso-wrap-distance-bottom:0;mso-position-horizontal:absolute;mso-position-horizontal-relative:text;mso-position-vertical:absolute;mso-position-vertical-relative:text;mso-width-percent:0;mso-height-percent:0;mso-width-relative:margin;mso-height-relative:margin" o:gfxdata="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" strokecolor="black [3213]" strokeweight="1.5pt">
                 <v:stroke endarrow="block" joinstyle="miter"/>
               </v:shape>
             </w:pict>
@@ -1796,13 +2329,166 @@
         </mc:AlternateContent>
       </w:r>
       <w:r>
+        <w:rPr>
+          <w:noProof/>
+        </w:rPr>
         <mc:AlternateContent>
           <mc:Choice Requires="wps">
             <w:drawing>
-              <wp:anchor distT="0" distB="0" distL="114300" distR="114300" simplePos="0" relativeHeight="251668480" behindDoc="1" locked="0" layoutInCell="1" allowOverlap="1" wp14:anchorId="4590B207" wp14:editId="5B0A7D80">
+              <wp:anchor distT="0" distB="0" distL="114300" distR="114300" simplePos="0" relativeHeight="251671552" behindDoc="1" locked="0" layoutInCell="1" allowOverlap="1" wp14:anchorId="2C70670D" wp14:editId="6F2E1E15">
+                <wp:simplePos x="0" y="0"/>
+                <wp:positionH relativeFrom="column">
+                  <wp:posOffset>125186</wp:posOffset>
+                </wp:positionH>
+                <wp:positionV relativeFrom="paragraph">
+                  <wp:posOffset>647608</wp:posOffset>
+                </wp:positionV>
+                <wp:extent cx="2117271" cy="1237252"/>
+                <wp:effectExtent l="0" t="0" r="73660" b="58420"/>
+                <wp:wrapNone/>
+                <wp:docPr id="11" name="Straight Arrow Connector 11"/>
+                <wp:cNvGraphicFramePr/>
+                <a:graphic xmlns:a="http://schemas.openxmlformats.org/drawingml/2006/main">
+                  <a:graphicData uri="http://schemas.microsoft.com/office/word/2010/wordprocessingShape">
+                    <wps:wsp>
+                      <wps:cNvCnPr/>
+                      <wps:spPr>
+                        <a:xfrm>
+                          <a:off x="0" y="0"/>
+                          <a:ext cx="2117271" cy="1237252"/>
+                        </a:xfrm>
+                        <a:prstGeom prst="straightConnector1">
+                          <a:avLst/>
+                        </a:prstGeom>
+                        <a:ln w="19050">
+                          <a:solidFill>
+                            <a:schemeClr val="tx1"/>
+                          </a:solidFill>
+                          <a:tailEnd type="triangle"/>
+                        </a:ln>
+                      </wps:spPr>
+                      <wps:style>
+                        <a:lnRef idx="1">
+                          <a:schemeClr val="accent1"/>
+                        </a:lnRef>
+                        <a:fillRef idx="0">
+                          <a:schemeClr val="accent1"/>
+                        </a:fillRef>
+                        <a:effectRef idx="0">
+                          <a:schemeClr val="accent1"/>
+                        </a:effectRef>
+                        <a:fontRef idx="minor">
+                          <a:schemeClr val="tx1"/>
+                        </a:fontRef>
+                      </wps:style>
+                      <wps:bodyPr/>
+                    </wps:wsp>
+                  </a:graphicData>
+                </a:graphic>
+                <wp14:sizeRelH relativeFrom="margin">
+                  <wp14:pctWidth>0</wp14:pctWidth>
+                </wp14:sizeRelH>
+                <wp14:sizeRelV relativeFrom="margin">
+                  <wp14:pctHeight>0</wp14:pctHeight>
+                </wp14:sizeRelV>
+              </wp:anchor>
+            </w:drawing>
+          </mc:Choice>
+          <mc:Fallback>
+            <w:pict>
+              <v:shape w14:anchorId="4D925C30" id="Straight Arrow Connector 11" o:spid="_x0000_s1026" type="#_x0000_t32" style="position:absolute;margin-left:9.85pt;margin-top:51pt;width:166.7pt;height:97.4pt;z-index:-251644928;visibility:visible;mso-wrap-style:square;mso-width-percent:0;mso-height-percent:0;mso-wrap-distance-left:9pt;mso-wrap-distance-top:0;mso-wrap-distance-right:9pt;mso-wrap-distance-bottom:0;mso-position-horizontal:absolute;mso-position-horizontal-relative:text;mso-position-vertical:absolute;mso-position-vertical-relative:text;mso-width-percent:0;mso-height-percent:0;mso-width-relative:margin;mso-height-relative:margin" o:gfxdata="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" strokecolor="black [3213]" strokeweight="1.5pt">
+                <v:stroke endarrow="block" joinstyle="miter"/>
+              </v:shape>
+            </w:pict>
+          </mc:Fallback>
+        </mc:AlternateContent>
+      </w:r>
+      <w:r>
+        <w:rPr>
+          <w:noProof/>
+        </w:rPr>
+        <mc:AlternateContent>
+          <mc:Choice Requires="wps">
+            <w:drawing>
+              <wp:anchor distT="0" distB="0" distL="114300" distR="114300" simplePos="0" relativeHeight="251673600" behindDoc="1" locked="0" layoutInCell="1" allowOverlap="1" wp14:anchorId="57450CF4" wp14:editId="0F0EDA44">
+                <wp:simplePos x="0" y="0"/>
+                <wp:positionH relativeFrom="column">
+                  <wp:posOffset>-217715</wp:posOffset>
+                </wp:positionH>
+                <wp:positionV relativeFrom="paragraph">
+                  <wp:posOffset>649333</wp:posOffset>
+                </wp:positionV>
+                <wp:extent cx="2422071" cy="1420586"/>
+                <wp:effectExtent l="38100" t="38100" r="16510" b="27305"/>
+                <wp:wrapNone/>
+                <wp:docPr id="13" name="Straight Arrow Connector 13"/>
+                <wp:cNvGraphicFramePr/>
+                <a:graphic xmlns:a="http://schemas.openxmlformats.org/drawingml/2006/main">
+                  <a:graphicData uri="http://schemas.microsoft.com/office/word/2010/wordprocessingShape">
+                    <wps:wsp>
+                      <wps:cNvCnPr/>
+                      <wps:spPr>
+                        <a:xfrm flipH="1" flipV="1">
+                          <a:off x="0" y="0"/>
+                          <a:ext cx="2422071" cy="1420586"/>
+                        </a:xfrm>
+                        <a:prstGeom prst="straightConnector1">
+                          <a:avLst/>
+                        </a:prstGeom>
+                        <a:ln w="19050">
+                          <a:solidFill>
+                            <a:schemeClr val="tx1"/>
+                          </a:solidFill>
+                          <a:tailEnd type="triangle"/>
+                        </a:ln>
+                      </wps:spPr>
+                      <wps:style>
+                        <a:lnRef idx="1">
+                          <a:schemeClr val="accent1"/>
+                        </a:lnRef>
+                        <a:fillRef idx="0">
+                          <a:schemeClr val="accent1"/>
+                        </a:fillRef>
+                        <a:effectRef idx="0">
+                          <a:schemeClr val="accent1"/>
+                        </a:effectRef>
+                        <a:fontRef idx="minor">
+                          <a:schemeClr val="tx1"/>
+                        </a:fontRef>
+                      </wps:style>
+                      <wps:bodyPr/>
+                    </wps:wsp>
+                  </a:graphicData>
+                </a:graphic>
+                <wp14:sizeRelH relativeFrom="margin">
+                  <wp14:pctWidth>0</wp14:pctWidth>
+                </wp14:sizeRelH>
+                <wp14:sizeRelV relativeFrom="margin">
+                  <wp14:pctHeight>0</wp14:pctHeight>
+                </wp14:sizeRelV>
+              </wp:anchor>
+            </w:drawing>
+          </mc:Choice>
+          <mc:Fallback>
+            <w:pict>
+              <v:shape w14:anchorId="5AEAEDC7" id="Straight Arrow Connector 13" o:spid="_x0000_s1026" type="#_x0000_t32" style="position:absolute;margin-left:-17.15pt;margin-top:51.15pt;width:190.7pt;height:111.85pt;flip:x y;z-index:-251642880;visibility:visible;mso-wrap-style:square;mso-width-percent:0;mso-height-percent:0;mso-wrap-distance-left:9pt;mso-wrap-distance-top:0;mso-wrap-distance-right:9pt;mso-wrap-distance-bottom:0;mso-position-horizontal:absolute;mso-position-horizontal-relative:text;mso-position-vertical:absolute;mso-position-vertical-relative:text;mso-width-percent:0;mso-height-percent:0;mso-width-relative:margin;mso-height-relative:margin" o:gfxdata="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" strokecolor="black [3213]" strokeweight="1.5pt">
+                <v:stroke endarrow="block" joinstyle="miter"/>
+              </v:shape>
+            </w:pict>
+          </mc:Fallback>
+        </mc:AlternateContent>
+      </w:r>
+      <w:r>
+        <w:rPr>
+          <w:noProof/>
+        </w:rPr>
+        <mc:AlternateContent>
+          <mc:Choice Requires="wps">
+            <w:drawing>
+              <wp:anchor distT="0" distB="0" distL="114300" distR="114300" simplePos="0" relativeHeight="251668480" behindDoc="1" locked="0" layoutInCell="1" allowOverlap="1" wp14:anchorId="47D80C37" wp14:editId="46596595">
                 <wp:simplePos x="0" y="0"/>
                 <wp:positionH relativeFrom="margin">
-                  <wp:posOffset>-147320</wp:posOffset>
+                  <wp:posOffset>-326934</wp:posOffset>
                 </wp:positionH>
                 <wp:positionV relativeFrom="paragraph">
                   <wp:posOffset>222885</wp:posOffset>
@@ -1869,7 +2555,7 @@
           </mc:Choice>
           <mc:Fallback>
             <w:pict>
-              <v:shape w14:anchorId="4590B207" id="Text Box 8" o:spid="_x0000_s1035" type="#_x0000_t202" style="position:absolute;margin-left:-11.6pt;margin-top:17.55pt;width:87.8pt;height:27.85pt;z-index:-251648000;visibility:visible;mso-wrap-style:square;mso-width-percent:0;mso-height-percent:0;mso-wrap-distance-left:9pt;mso-wrap-distance-top:0;mso-wrap-distance-right:9pt;mso-wrap-distance-bottom:0;mso-position-horizontal:absolute;mso-position-horizontal-relative:margin;mso-position-vertical:absolute;mso-position-vertical-relative:text;mso-width-percent:0;mso-height-percent:0;mso-width-relative:margin;mso-height-relative:margin;v-text-anchor:top" o:gfxdata="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" fillcolor="white [3201]" strokecolor="#ed7d31 [3205]" strokeweight="3pt">
+              <v:shape w14:anchorId="47D80C37" id="Text Box 8" o:spid="_x0000_s1041" type="#_x0000_t202" style="position:absolute;margin-left:-25.75pt;margin-top:17.55pt;width:87.8pt;height:27.85pt;z-index:-251648000;visibility:visible;mso-wrap-style:square;mso-width-percent:0;mso-height-percent:0;mso-wrap-distance-left:9pt;mso-wrap-distance-top:0;mso-wrap-distance-right:9pt;mso-wrap-distance-bottom:0;mso-position-horizontal:absolute;mso-position-horizontal-relative:margin;mso-position-vertical:absolute;mso-position-vertical-relative:text;mso-width-percent:0;mso-height-percent:0;mso-width-relative:margin;mso-height-relative:margin;v-text-anchor:top" o:gfxdata="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" fillcolor="white [3201]" strokecolor="#ed7d31 [3205]" strokeweight="3pt">
                 <v:textbox>
                   <w:txbxContent>
                     <w:p>
@@ -1886,16 +2572,112 @@
         </mc:AlternateContent>
       </w:r>
       <w:r>
+        <w:rPr>
+          <w:noProof/>
+        </w:rPr>
         <mc:AlternateContent>
           <mc:Choice Requires="wps">
             <w:drawing>
-              <wp:anchor distT="0" distB="0" distL="114300" distR="114300" simplePos="0" relativeHeight="251669504" behindDoc="1" locked="0" layoutInCell="1" allowOverlap="1" wp14:anchorId="1B6AE9A3" wp14:editId="6F91C071">
+              <wp:anchor distT="0" distB="0" distL="114300" distR="114300" simplePos="0" relativeHeight="251670528" behindDoc="1" locked="0" layoutInCell="1" allowOverlap="1" wp14:anchorId="6E9AE988" wp14:editId="47FDEF88">
                 <wp:simplePos x="0" y="0"/>
                 <wp:positionH relativeFrom="margin">
-                  <wp:posOffset>2356485</wp:posOffset>
+                  <wp:posOffset>5322661</wp:posOffset>
                 </wp:positionH>
                 <wp:positionV relativeFrom="paragraph">
-                  <wp:posOffset>255905</wp:posOffset>
+                  <wp:posOffset>233680</wp:posOffset>
+                </wp:positionV>
+                <wp:extent cx="1158875" cy="495300"/>
+                <wp:effectExtent l="19050" t="19050" r="22225" b="19050"/>
+                <wp:wrapNone/>
+                <wp:docPr id="10" name="Text Box 10"/>
+                <wp:cNvGraphicFramePr/>
+                <a:graphic xmlns:a="http://schemas.openxmlformats.org/drawingml/2006/main">
+                  <a:graphicData uri="http://schemas.microsoft.com/office/word/2010/wordprocessingShape">
+                    <wps:wsp>
+                      <wps:cNvSpPr txBox="1"/>
+                      <wps:spPr>
+                        <a:xfrm>
+                          <a:off x="0" y="0"/>
+                          <a:ext cx="1158875" cy="495300"/>
+                        </a:xfrm>
+                        <a:prstGeom prst="rect">
+                          <a:avLst/>
+                        </a:prstGeom>
+                        <a:ln w="38100"/>
+                      </wps:spPr>
+                      <wps:style>
+                        <a:lnRef idx="2">
+                          <a:schemeClr val="accent2"/>
+                        </a:lnRef>
+                        <a:fillRef idx="1">
+                          <a:schemeClr val="lt1"/>
+                        </a:fillRef>
+                        <a:effectRef idx="0">
+                          <a:schemeClr val="accent2"/>
+                        </a:effectRef>
+                        <a:fontRef idx="minor">
+                          <a:schemeClr val="dk1"/>
+                        </a:fontRef>
+                      </wps:style>
+                      <wps:txbx>
+                        <w:txbxContent>
+                          <w:p>
+                            <w:r>
+                              <w:t>Run away from ghost</w:t>
+                            </w:r>
+                          </w:p>
+                        </w:txbxContent>
+                      </wps:txbx>
+                      <wps:bodyPr rot="0" spcFirstLastPara="0" vertOverflow="overflow" horzOverflow="overflow" vert="horz" wrap="square" lIns="91440" tIns="45720" rIns="91440" bIns="45720" numCol="1" spcCol="0" rtlCol="0" fromWordArt="0" anchor="t" anchorCtr="0" forceAA="0" compatLnSpc="1">
+                        <a:prstTxWarp prst="textNoShape">
+                          <a:avLst/>
+                        </a:prstTxWarp>
+                        <a:noAutofit/>
+                      </wps:bodyPr>
+                    </wps:wsp>
+                  </a:graphicData>
+                </a:graphic>
+                <wp14:sizeRelH relativeFrom="margin">
+                  <wp14:pctWidth>0</wp14:pctWidth>
+                </wp14:sizeRelH>
+                <wp14:sizeRelV relativeFrom="margin">
+                  <wp14:pctHeight>0</wp14:pctHeight>
+                </wp14:sizeRelV>
+              </wp:anchor>
+            </w:drawing>
+          </mc:Choice>
+          <mc:Fallback>
+            <w:pict>
+              <v:shape w14:anchorId="6E9AE988" id="Text Box 10" o:spid="_x0000_s1042" type="#_x0000_t202" style="position:absolute;margin-left:419.1pt;margin-top:18.4pt;width:91.25pt;height:39pt;z-index:-251645952;visibility:visible;mso-wrap-style:square;mso-width-percent:0;mso-height-percent:0;mso-wrap-distance-left:9pt;mso-wrap-distance-top:0;mso-wrap-distance-right:9pt;mso-wrap-distance-bottom:0;mso-position-horizontal:absolute;mso-position-horizontal-relative:margin;mso-position-vertical:absolute;mso-position-vertical-relative:text;mso-width-percent:0;mso-height-percent:0;mso-width-relative:margin;mso-height-relative:margin;v-text-anchor:top" o:gfxdata="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" fillcolor="white [3201]" strokecolor="#ed7d31 [3205]" strokeweight="3pt">
+                <v:textbox>
+                  <w:txbxContent>
+                    <w:p>
+                      <w:r>
+                        <w:t>Run away from ghost</w:t>
+                      </w:r>
+                    </w:p>
+                  </w:txbxContent>
+                </v:textbox>
+                <w10:wrap anchorx="margin"/>
+              </v:shape>
+            </w:pict>
+          </mc:Fallback>
+        </mc:AlternateContent>
+      </w:r>
+      <w:r>
+        <w:rPr>
+          <w:noProof/>
+        </w:rPr>
+        <mc:AlternateContent>
+          <mc:Choice Requires="wps">
+            <w:drawing>
+              <wp:anchor distT="0" distB="0" distL="114300" distR="114300" simplePos="0" relativeHeight="251669504" behindDoc="1" locked="0" layoutInCell="1" allowOverlap="1" wp14:anchorId="73DB0840" wp14:editId="34D862E8">
+                <wp:simplePos x="0" y="0"/>
+                <wp:positionH relativeFrom="margin">
+                  <wp:align>center</wp:align>
+                </wp:positionH>
+                <wp:positionV relativeFrom="paragraph">
+                  <wp:posOffset>1469390</wp:posOffset>
                 </wp:positionV>
                 <wp:extent cx="1349375" cy="707390"/>
                 <wp:effectExtent l="19050" t="19050" r="22225" b="16510"/>
@@ -1959,102 +2741,12 @@
           </mc:Choice>
           <mc:Fallback>
             <w:pict>
-              <v:shape w14:anchorId="1B6AE9A3" id="Text Box 9" o:spid="_x0000_s1036" type="#_x0000_t202" style="position:absolute;margin-left:185.55pt;margin-top:20.15pt;width:106.25pt;height:55.7pt;z-index:-251646976;visibility:visible;mso-wrap-style:square;mso-width-percent:0;mso-height-percent:0;mso-wrap-distance-left:9pt;mso-wrap-distance-top:0;mso-wrap-distance-right:9pt;mso-wrap-distance-bottom:0;mso-position-horizontal:absolute;mso-position-horizontal-relative:margin;mso-position-vertical:absolute;mso-position-vertical-relative:text;mso-width-percent:0;mso-height-percent:0;mso-width-relative:margin;mso-height-relative:margin;v-text-anchor:top" o:gfxdata="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" fillcolor="white [3201]" strokecolor="#ed7d31 [3205]" strokeweight="3pt">
+              <v:shape w14:anchorId="73DB0840" id="Text Box 9" o:spid="_x0000_s1043" type="#_x0000_t202" style="position:absolute;margin-left:0;margin-top:115.7pt;width:106.25pt;height:55.7pt;z-index:-251646976;visibility:visible;mso-wrap-style:square;mso-width-percent:0;mso-height-percent:0;mso-wrap-distance-left:9pt;mso-wrap-distance-top:0;mso-wrap-distance-right:9pt;mso-wrap-distance-bottom:0;mso-position-horizontal:center;mso-position-horizontal-relative:margin;mso-position-vertical:absolute;mso-position-vertical-relative:text;mso-width-percent:0;mso-height-percent:0;mso-width-relative:margin;mso-height-relative:margin;v-text-anchor:top" o:gfxdata="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" fillcolor="white [3201]" strokecolor="#ed7d31 [3205]" strokeweight="3pt">
                 <v:textbox>
                   <w:txbxContent>
                     <w:p>
                       <w:r>
                         <w:t>Move to eat pellets away from closest ghost</w:t>
-                      </w:r>
-                    </w:p>
-                  </w:txbxContent>
-                </v:textbox>
-                <w10:wrap anchorx="margin"/>
-              </v:shape>
-            </w:pict>
-          </mc:Fallback>
-        </mc:AlternateContent>
-      </w:r>
-      <w:r>
-        <mc:AlternateContent>
-          <mc:Choice Requires="wps">
-            <w:drawing>
-              <wp:anchor distT="0" distB="0" distL="114300" distR="114300" simplePos="0" relativeHeight="251670528" behindDoc="1" locked="0" layoutInCell="1" allowOverlap="1" wp14:anchorId="5456A7F4" wp14:editId="1B7610B0">
-                <wp:simplePos x="0" y="0"/>
-                <wp:positionH relativeFrom="margin">
-                  <wp:posOffset>4930775</wp:posOffset>
-                </wp:positionH>
-                <wp:positionV relativeFrom="paragraph">
-                  <wp:posOffset>233862</wp:posOffset>
-                </wp:positionV>
-                <wp:extent cx="1158875" cy="495300"/>
-                <wp:effectExtent l="19050" t="19050" r="22225" b="19050"/>
-                <wp:wrapNone/>
-                <wp:docPr id="10" name="Text Box 10"/>
-                <wp:cNvGraphicFramePr/>
-                <a:graphic xmlns:a="http://schemas.openxmlformats.org/drawingml/2006/main">
-                  <a:graphicData uri="http://schemas.microsoft.com/office/word/2010/wordprocessingShape">
-                    <wps:wsp>
-                      <wps:cNvSpPr txBox="1"/>
-                      <wps:spPr>
-                        <a:xfrm>
-                          <a:off x="0" y="0"/>
-                          <a:ext cx="1158875" cy="495300"/>
-                        </a:xfrm>
-                        <a:prstGeom prst="rect">
-                          <a:avLst/>
-                        </a:prstGeom>
-                        <a:ln w="38100"/>
-                      </wps:spPr>
-                      <wps:style>
-                        <a:lnRef idx="2">
-                          <a:schemeClr val="accent2"/>
-                        </a:lnRef>
-                        <a:fillRef idx="1">
-                          <a:schemeClr val="lt1"/>
-                        </a:fillRef>
-                        <a:effectRef idx="0">
-                          <a:schemeClr val="accent2"/>
-                        </a:effectRef>
-                        <a:fontRef idx="minor">
-                          <a:schemeClr val="dk1"/>
-                        </a:fontRef>
-                      </wps:style>
-                      <wps:txbx>
-                        <w:txbxContent>
-                          <w:p>
-                            <w:r>
-                              <w:t>Run away from ghost</w:t>
-                            </w:r>
-                          </w:p>
-                        </w:txbxContent>
-                      </wps:txbx>
-                      <wps:bodyPr rot="0" spcFirstLastPara="0" vertOverflow="overflow" horzOverflow="overflow" vert="horz" wrap="square" lIns="91440" tIns="45720" rIns="91440" bIns="45720" numCol="1" spcCol="0" rtlCol="0" fromWordArt="0" anchor="t" anchorCtr="0" forceAA="0" compatLnSpc="1">
-                        <a:prstTxWarp prst="textNoShape">
-                          <a:avLst/>
-                        </a:prstTxWarp>
-                        <a:noAutofit/>
-                      </wps:bodyPr>
-                    </wps:wsp>
-                  </a:graphicData>
-                </a:graphic>
-                <wp14:sizeRelH relativeFrom="margin">
-                  <wp14:pctWidth>0</wp14:pctWidth>
-                </wp14:sizeRelH>
-                <wp14:sizeRelV relativeFrom="margin">
-                  <wp14:pctHeight>0</wp14:pctHeight>
-                </wp14:sizeRelV>
-              </wp:anchor>
-            </w:drawing>
-          </mc:Choice>
-          <mc:Fallback>
-            <w:pict>
-              <v:shape w14:anchorId="5456A7F4" id="Text Box 10" o:spid="_x0000_s1037" type="#_x0000_t202" style="position:absolute;margin-left:388.25pt;margin-top:18.4pt;width:91.25pt;height:39pt;z-index:-251645952;visibility:visible;mso-wrap-style:square;mso-width-percent:0;mso-height-percent:0;mso-wrap-distance-left:9pt;mso-wrap-distance-top:0;mso-wrap-distance-right:9pt;mso-wrap-distance-bottom:0;mso-position-horizontal:absolute;mso-position-horizontal-relative:margin;mso-position-vertical:absolute;mso-position-vertical-relative:text;mso-width-percent:0;mso-height-percent:0;mso-width-relative:margin;mso-height-relative:margin;v-text-anchor:top" o:gfxdata="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" fillcolor="white [3201]" strokecolor="#ed7d31 [3205]" strokeweight="3pt">
-                <v:textbox>
-                  <w:txbxContent>
-                    <w:p>
-                      <w:r>
-                        <w:t>Run away from ghost</w:t>
                       </w:r>
                     </w:p>
                   </w:txbxContent>
@@ -2469,7 +3161,7 @@
   <w:style w:type="paragraph" w:default="1" w:styleId="Normal">
     <w:name w:val="Normal"/>
     <w:qFormat/>
-    <w:rsid w:val="005A115E"/>
+    <w:rsid w:val="00E37DE4"/>
   </w:style>
   <w:style w:type="character" w:default="1" w:styleId="DefaultParagraphFont">
     <w:name w:val="Default Paragraph Font"/>

</xml_diff>

<commit_message>
Zoomed out in scene 2 and added best locations to README
</commit_message>
<xml_diff>
--- a/README.docx
+++ b/README.docx
@@ -15,17 +15,8 @@
           <w:b/>
           <w:sz w:val="32"/>
         </w:rPr>
-        <w:t xml:space="preserve">Collin Fingar + David </w:t>
-      </w:r>
-      <w:proofErr w:type="spellStart"/>
-      <w:r>
-        <w:rPr>
-          <w:b/>
-          <w:sz w:val="32"/>
-        </w:rPr>
-        <w:t>Vanderzee</w:t>
-      </w:r>
-      <w:proofErr w:type="spellEnd"/>
+        <w:t>Collin Fingar + David Vanderzee</w:t>
+      </w:r>
     </w:p>
     <w:p>
       <w:pPr>
@@ -73,30 +64,47 @@
       <w:pPr>
         <w:pStyle w:val="NoSpacing"/>
       </w:pPr>
-      <w:proofErr w:type="spellStart"/>
-      <w:proofErr w:type="gramStart"/>
-      <w:r>
-        <w:t>ajskdlf</w:t>
-      </w:r>
-      <w:proofErr w:type="spellEnd"/>
-      <w:proofErr w:type="gramEnd"/>
-    </w:p>
-    <w:p>
-      <w:pPr>
-        <w:pStyle w:val="NoSpacing"/>
-      </w:pPr>
-    </w:p>
-    <w:p>
-      <w:pPr>
-        <w:pStyle w:val="NoSpacing"/>
-      </w:pPr>
-    </w:p>
-    <w:p>
-      <w:pPr>
-        <w:pStyle w:val="NoSpacing"/>
-      </w:pPr>
+      <w:r>
+        <w:t>Best PacMan start locations:</w:t>
+      </w:r>
+    </w:p>
+    <w:p>
+      <w:pPr>
+        <w:pStyle w:val="NoSpacing"/>
+      </w:pPr>
+      <w:r>
+        <w:tab/>
+        <w:t>Map 1:</w:t>
+      </w:r>
+      <w:r>
+        <w:t xml:space="preserve"> Top-Middle Chamber, Top-Right Chamber, Bottom-Right Chamber, Far-Left Chamber</w:t>
+      </w:r>
       <w:bookmarkStart w:id="0" w:name="_GoBack"/>
       <w:bookmarkEnd w:id="0"/>
+    </w:p>
+    <w:p>
+      <w:pPr>
+        <w:pStyle w:val="NoSpacing"/>
+      </w:pPr>
+      <w:r>
+        <w:tab/>
+        <w:t>Map 2: Top-Left Chamber, Top-Right Chamber, Bottom-Middle Chamber, Far-Right Chamber</w:t>
+      </w:r>
+    </w:p>
+    <w:p>
+      <w:pPr>
+        <w:pStyle w:val="NoSpacing"/>
+      </w:pPr>
+    </w:p>
+    <w:p>
+      <w:pPr>
+        <w:pStyle w:val="NoSpacing"/>
+      </w:pPr>
+    </w:p>
+    <w:p>
+      <w:pPr>
+        <w:pStyle w:val="NoSpacing"/>
+      </w:pPr>
     </w:p>
     <w:p>
       <w:pPr>
@@ -296,7 +304,6 @@
           <w:b/>
           <w:sz w:val="32"/>
         </w:rPr>
-        <w:lastRenderedPageBreak/>
         <w:t>Ghost Finite State Machine:</w:t>
       </w:r>
     </w:p>
@@ -1560,15 +1567,7 @@
                         <w:txbxContent>
                           <w:p>
                             <w:r>
-                              <w:t xml:space="preserve">Move in </w:t>
-                            </w:r>
-                            <w:proofErr w:type="spellStart"/>
-                            <w:r>
-                              <w:t>PacMan’s</w:t>
-                            </w:r>
-                            <w:proofErr w:type="spellEnd"/>
-                            <w:r>
-                              <w:t xml:space="preserve"> general direction</w:t>
+                              <w:t>Move in PacMan’s general direction</w:t>
                             </w:r>
                           </w:p>
                         </w:txbxContent>
@@ -1598,15 +1597,7 @@
                   <w:txbxContent>
                     <w:p>
                       <w:r>
-                        <w:t xml:space="preserve">Move in </w:t>
-                      </w:r>
-                      <w:proofErr w:type="spellStart"/>
-                      <w:r>
-                        <w:t>PacMan’s</w:t>
-                      </w:r>
-                      <w:proofErr w:type="spellEnd"/>
-                      <w:r>
-                        <w:t xml:space="preserve"> general direction</w:t>
+                        <w:t>Move in PacMan’s general direction</w:t>
                       </w:r>
                     </w:p>
                   </w:txbxContent>
@@ -2094,7 +2085,7 @@
           </mc:Choice>
           <mc:Fallback>
             <w:pict>
-              <v:shapetype w14:anchorId="53CEE69B" id="_x0000_t32" coordsize="21600,21600" o:spt="32" o:oned="t" path="m,l21600,21600e" filled="f">
+              <v:shapetype w14:anchorId="569DD958" id="_x0000_t32" coordsize="21600,21600" o:spt="32" o:oned="t" path="m,l21600,21600e" filled="f">
                 <v:path arrowok="t" fillok="f" o:connecttype="none"/>
                 <o:lock v:ext="edit" shapetype="t"/>
               </v:shapetype>
@@ -2175,7 +2166,7 @@
           </mc:Choice>
           <mc:Fallback>
             <w:pict>
-              <v:shape w14:anchorId="29464D3B" id="Straight Arrow Connector 197" o:spid="_x0000_s1026" type="#_x0000_t32" style="position:absolute;margin-left:116.15pt;margin-top:2.15pt;width:79.25pt;height:32.55pt;flip:x;z-index:251720704;visibility:visible;mso-wrap-style:square;mso-width-percent:0;mso-height-percent:0;mso-wrap-distance-left:9pt;mso-wrap-distance-top:0;mso-wrap-distance-right:9pt;mso-wrap-distance-bottom:0;mso-position-horizontal:absolute;mso-position-horizontal-relative:text;mso-position-vertical:absolute;mso-position-vertical-relative:text;mso-width-percent:0;mso-height-percent:0;mso-width-relative:margin;mso-height-relative:margin" o:gfxdata="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" strokecolor="#70ad47 [3209]" strokeweight="2.25pt">
+              <v:shape w14:anchorId="0279992B" id="Straight Arrow Connector 197" o:spid="_x0000_s1026" type="#_x0000_t32" style="position:absolute;margin-left:116.15pt;margin-top:2.15pt;width:79.25pt;height:32.55pt;flip:x;z-index:251720704;visibility:visible;mso-wrap-style:square;mso-width-percent:0;mso-height-percent:0;mso-wrap-distance-left:9pt;mso-wrap-distance-top:0;mso-wrap-distance-right:9pt;mso-wrap-distance-bottom:0;mso-position-horizontal:absolute;mso-position-horizontal-relative:text;mso-position-vertical:absolute;mso-position-vertical-relative:text;mso-width-percent:0;mso-height-percent:0;mso-width-relative:margin;mso-height-relative:margin" o:gfxdata="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" strokecolor="#70ad47 [3209]" strokeweight="2.25pt">
                 <v:stroke endarrow="block" joinstyle="miter"/>
               </v:shape>
             </w:pict>
@@ -2481,7 +2472,7 @@
           </mc:Choice>
           <mc:Fallback>
             <w:pict>
-              <v:shape w14:anchorId="04CA286A" id="Straight Arrow Connector 199" o:spid="_x0000_s1026" type="#_x0000_t32" style="position:absolute;margin-left:104.95pt;margin-top:12.95pt;width:50.15pt;height:36.4pt;z-index:251724800;visibility:visible;mso-wrap-style:square;mso-width-percent:0;mso-height-percent:0;mso-wrap-distance-left:9pt;mso-wrap-distance-top:0;mso-wrap-distance-right:9pt;mso-wrap-distance-bottom:0;mso-position-horizontal:absolute;mso-position-horizontal-relative:text;mso-position-vertical:absolute;mso-position-vertical-relative:text;mso-width-percent:0;mso-height-percent:0;mso-width-relative:margin;mso-height-relative:margin" o:gfxdata="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" strokecolor="red" strokeweight="2.25pt">
+              <v:shape w14:anchorId="7973DD4C" id="Straight Arrow Connector 199" o:spid="_x0000_s1026" type="#_x0000_t32" style="position:absolute;margin-left:104.95pt;margin-top:12.95pt;width:50.15pt;height:36.4pt;z-index:251724800;visibility:visible;mso-wrap-style:square;mso-width-percent:0;mso-height-percent:0;mso-wrap-distance-left:9pt;mso-wrap-distance-top:0;mso-wrap-distance-right:9pt;mso-wrap-distance-bottom:0;mso-position-horizontal:absolute;mso-position-horizontal-relative:text;mso-position-vertical:absolute;mso-position-vertical-relative:text;mso-width-percent:0;mso-height-percent:0;mso-width-relative:margin;mso-height-relative:margin" o:gfxdata="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" strokecolor="red" strokeweight="2.25pt">
                 <v:stroke endarrow="block" joinstyle="miter"/>
               </v:shape>
             </w:pict>
@@ -2553,7 +2544,7 @@
           </mc:Choice>
           <mc:Fallback>
             <w:pict>
-              <v:shape w14:anchorId="1E406096" id="Straight Arrow Connector 198" o:spid="_x0000_s1026" type="#_x0000_t32" style="position:absolute;margin-left:5.15pt;margin-top:11.3pt;width:80.15pt;height:36.85pt;flip:x;z-index:251722752;visibility:visible;mso-wrap-style:square;mso-width-percent:0;mso-height-percent:0;mso-wrap-distance-left:9pt;mso-wrap-distance-top:0;mso-wrap-distance-right:9pt;mso-wrap-distance-bottom:0;mso-position-horizontal:absolute;mso-position-horizontal-relative:text;mso-position-vertical:absolute;mso-position-vertical-relative:text;mso-width-percent:0;mso-height-percent:0;mso-width-relative:margin;mso-height-relative:margin" o:gfxdata="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" strokecolor="#70ad47 [3209]" strokeweight="2.25pt">
+              <v:shape w14:anchorId="72BD6627" id="Straight Arrow Connector 198" o:spid="_x0000_s1026" type="#_x0000_t32" style="position:absolute;margin-left:5.15pt;margin-top:11.3pt;width:80.15pt;height:36.85pt;flip:x;z-index:251722752;visibility:visible;mso-wrap-style:square;mso-width-percent:0;mso-height-percent:0;mso-wrap-distance-left:9pt;mso-wrap-distance-top:0;mso-wrap-distance-right:9pt;mso-wrap-distance-bottom:0;mso-position-horizontal:absolute;mso-position-horizontal-relative:text;mso-position-vertical:absolute;mso-position-vertical-relative:text;mso-width-percent:0;mso-height-percent:0;mso-width-relative:margin;mso-height-relative:margin" o:gfxdata="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" strokecolor="#70ad47 [3209]" strokeweight="2.25pt">
                 <v:stroke endarrow="block" joinstyle="miter"/>
               </v:shape>
             </w:pict>
@@ -3110,7 +3101,7 @@
           </mc:Choice>
           <mc:Fallback>
             <w:pict>
-              <v:shape w14:anchorId="42AD9223" id="Straight Arrow Connector 202" o:spid="_x0000_s1026" type="#_x0000_t32" style="position:absolute;margin-left:291.45pt;margin-top:2.2pt;width:52.65pt;height:36pt;flip:x;z-index:251730944;visibility:visible;mso-wrap-style:square;mso-width-percent:0;mso-height-percent:0;mso-wrap-distance-left:9pt;mso-wrap-distance-top:0;mso-wrap-distance-right:9pt;mso-wrap-distance-bottom:0;mso-position-horizontal:absolute;mso-position-horizontal-relative:text;mso-position-vertical:absolute;mso-position-vertical-relative:text;mso-width-percent:0;mso-height-percent:0;mso-width-relative:margin;mso-height-relative:margin" o:gfxdata="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" strokecolor="#70ad47 [3209]" strokeweight="2.25pt">
+              <v:shape w14:anchorId="501B23AD" id="Straight Arrow Connector 202" o:spid="_x0000_s1026" type="#_x0000_t32" style="position:absolute;margin-left:291.45pt;margin-top:2.2pt;width:52.65pt;height:36pt;flip:x;z-index:251730944;visibility:visible;mso-wrap-style:square;mso-width-percent:0;mso-height-percent:0;mso-wrap-distance-left:9pt;mso-wrap-distance-top:0;mso-wrap-distance-right:9pt;mso-wrap-distance-bottom:0;mso-position-horizontal:absolute;mso-position-horizontal-relative:text;mso-position-vertical:absolute;mso-position-vertical-relative:text;mso-width-percent:0;mso-height-percent:0;mso-width-relative:margin;mso-height-relative:margin" o:gfxdata="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" strokecolor="#70ad47 [3209]" strokeweight="2.25pt">
                 <v:stroke endarrow="block" joinstyle="miter"/>
               </v:shape>
             </w:pict>
@@ -3185,7 +3176,7 @@
           </mc:Choice>
           <mc:Fallback>
             <w:pict>
-              <v:shape w14:anchorId="20C3D37C" id="Straight Arrow Connector 201" o:spid="_x0000_s1026" type="#_x0000_t32" style="position:absolute;margin-left:349.7pt;margin-top:2.2pt;width:69.85pt;height:28.7pt;z-index:251728896;visibility:visible;mso-wrap-style:square;mso-width-percent:0;mso-height-percent:0;mso-wrap-distance-left:9pt;mso-wrap-distance-top:0;mso-wrap-distance-right:9pt;mso-wrap-distance-bottom:0;mso-position-horizontal:absolute;mso-position-horizontal-relative:text;mso-position-vertical:absolute;mso-position-vertical-relative:text;mso-width-percent:0;mso-height-percent:0;mso-width-relative:margin;mso-height-relative:margin" o:gfxdata="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" strokecolor="red" strokeweight="2.25pt">
+              <v:shape w14:anchorId="3321DEE3" id="Straight Arrow Connector 201" o:spid="_x0000_s1026" type="#_x0000_t32" style="position:absolute;margin-left:349.7pt;margin-top:2.2pt;width:69.85pt;height:28.7pt;z-index:251728896;visibility:visible;mso-wrap-style:square;mso-width-percent:0;mso-height-percent:0;mso-wrap-distance-left:9pt;mso-wrap-distance-top:0;mso-wrap-distance-right:9pt;mso-wrap-distance-bottom:0;mso-position-horizontal:absolute;mso-position-horizontal-relative:text;mso-position-vertical:absolute;mso-position-vertical-relative:text;mso-width-percent:0;mso-height-percent:0;mso-width-relative:margin;mso-height-relative:margin" o:gfxdata="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" strokecolor="red" strokeweight="2.25pt">
                 <v:stroke endarrow="block" joinstyle="miter"/>
               </v:shape>
             </w:pict>
@@ -3706,21 +3697,12 @@
           <w:sz w:val="32"/>
         </w:rPr>
       </w:pPr>
-      <w:proofErr w:type="spellStart"/>
       <w:r>
         <w:rPr>
           <w:b/>
           <w:sz w:val="32"/>
         </w:rPr>
-        <w:t>PacMan</w:t>
-      </w:r>
-      <w:proofErr w:type="spellEnd"/>
-      <w:r>
-        <w:rPr>
-          <w:b/>
-          <w:sz w:val="32"/>
-        </w:rPr>
-        <w:t xml:space="preserve"> Finite State</w:t>
+        <w:t>PacMan Finite State</w:t>
       </w:r>
       <w:r>
         <w:rPr>
@@ -4097,21 +4079,12 @@
                                 <w:sz w:val="32"/>
                               </w:rPr>
                             </w:pPr>
-                            <w:proofErr w:type="spellStart"/>
                             <w:r>
                               <w:rPr>
                                 <w:b/>
                                 <w:sz w:val="32"/>
                               </w:rPr>
-                              <w:t>PacMan</w:t>
-                            </w:r>
-                            <w:proofErr w:type="spellEnd"/>
-                            <w:r>
-                              <w:rPr>
-                                <w:b/>
-                                <w:sz w:val="32"/>
-                              </w:rPr>
-                              <w:t xml:space="preserve"> </w:t>
+                              <w:t xml:space="preserve">PacMan </w:t>
                             </w:r>
                             <w:r>
                               <w:rPr>
@@ -4159,21 +4132,12 @@
                           <w:sz w:val="32"/>
                         </w:rPr>
                       </w:pPr>
-                      <w:proofErr w:type="spellStart"/>
                       <w:r>
                         <w:rPr>
                           <w:b/>
                           <w:sz w:val="32"/>
                         </w:rPr>
-                        <w:t>PacMan</w:t>
-                      </w:r>
-                      <w:proofErr w:type="spellEnd"/>
-                      <w:r>
-                        <w:rPr>
-                          <w:b/>
-                          <w:sz w:val="32"/>
-                        </w:rPr>
-                        <w:t xml:space="preserve"> </w:t>
+                        <w:t xml:space="preserve">PacMan </w:t>
                       </w:r>
                       <w:r>
                         <w:rPr>
@@ -4963,7 +4927,7 @@
           </mc:Choice>
           <mc:Fallback>
             <w:pict>
-              <v:shape w14:anchorId="1692EE0B" id="Straight Arrow Connector 222" o:spid="_x0000_s1026" type="#_x0000_t32" style="position:absolute;margin-left:308.95pt;margin-top:400.45pt;width:52.65pt;height:36pt;flip:x;z-index:251757568;visibility:visible;mso-wrap-style:square;mso-width-percent:0;mso-height-percent:0;mso-wrap-distance-left:9pt;mso-wrap-distance-top:0;mso-wrap-distance-right:9pt;mso-wrap-distance-bottom:0;mso-position-horizontal:absolute;mso-position-horizontal-relative:text;mso-position-vertical:absolute;mso-position-vertical-relative:text;mso-width-percent:0;mso-height-percent:0;mso-width-relative:margin;mso-height-relative:margin" o:gfxdata="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" strokecolor="#70ad47 [3209]" strokeweight="2.25pt">
+              <v:shape w14:anchorId="5AF6B340" id="Straight Arrow Connector 222" o:spid="_x0000_s1026" type="#_x0000_t32" style="position:absolute;margin-left:308.95pt;margin-top:400.45pt;width:52.65pt;height:36pt;flip:x;z-index:251757568;visibility:visible;mso-wrap-style:square;mso-width-percent:0;mso-height-percent:0;mso-wrap-distance-left:9pt;mso-wrap-distance-top:0;mso-wrap-distance-right:9pt;mso-wrap-distance-bottom:0;mso-position-horizontal:absolute;mso-position-horizontal-relative:text;mso-position-vertical:absolute;mso-position-vertical-relative:text;mso-width-percent:0;mso-height-percent:0;mso-width-relative:margin;mso-height-relative:margin" o:gfxdata="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" strokecolor="#70ad47 [3209]" strokeweight="2.25pt">
                 <v:stroke endarrow="block" joinstyle="miter"/>
               </v:shape>
             </w:pict>
@@ -5035,7 +4999,7 @@
           </mc:Choice>
           <mc:Fallback>
             <w:pict>
-              <v:shape w14:anchorId="4E1F1F30" id="Straight Arrow Connector 221" o:spid="_x0000_s1026" type="#_x0000_t32" style="position:absolute;margin-left:367.25pt;margin-top:400.45pt;width:69.85pt;height:28.7pt;z-index:251756544;visibility:visible;mso-wrap-style:square;mso-width-percent:0;mso-height-percent:0;mso-wrap-distance-left:9pt;mso-wrap-distance-top:0;mso-wrap-distance-right:9pt;mso-wrap-distance-bottom:0;mso-position-horizontal:absolute;mso-position-horizontal-relative:text;mso-position-vertical:absolute;mso-position-vertical-relative:text;mso-width-percent:0;mso-height-percent:0;mso-width-relative:margin;mso-height-relative:margin" o:gfxdata="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" strokecolor="red" strokeweight="2.25pt">
+              <v:shape w14:anchorId="47B69AED" id="Straight Arrow Connector 221" o:spid="_x0000_s1026" type="#_x0000_t32" style="position:absolute;margin-left:367.25pt;margin-top:400.45pt;width:69.85pt;height:28.7pt;z-index:251756544;visibility:visible;mso-wrap-style:square;mso-width-percent:0;mso-height-percent:0;mso-wrap-distance-left:9pt;mso-wrap-distance-top:0;mso-wrap-distance-right:9pt;mso-wrap-distance-bottom:0;mso-position-horizontal:absolute;mso-position-horizontal-relative:text;mso-position-vertical:absolute;mso-position-vertical-relative:text;mso-width-percent:0;mso-height-percent:0;mso-width-relative:margin;mso-height-relative:margin" o:gfxdata="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" strokecolor="red" strokeweight="2.25pt">
                 <v:stroke endarrow="block" joinstyle="miter"/>
               </v:shape>
             </w:pict>
@@ -5107,7 +5071,7 @@
           </mc:Choice>
           <mc:Fallback>
             <w:pict>
-              <v:shape w14:anchorId="02254E76" id="Straight Arrow Connector 220" o:spid="_x0000_s1026" type="#_x0000_t32" style="position:absolute;margin-left:235.65pt;margin-top:317.3pt;width:133.25pt;height:39pt;z-index:251755520;visibility:visible;mso-wrap-style:square;mso-width-percent:0;mso-height-percent:0;mso-wrap-distance-left:9pt;mso-wrap-distance-top:0;mso-wrap-distance-right:9pt;mso-wrap-distance-bottom:0;mso-position-horizontal:absolute;mso-position-horizontal-relative:text;mso-position-vertical:absolute;mso-position-vertical-relative:text;mso-width-percent:0;mso-height-percent:0;mso-width-relative:margin;mso-height-relative:margin" o:gfxdata="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" strokecolor="red" strokeweight="2.25pt">
+              <v:shape w14:anchorId="06EB2826" id="Straight Arrow Connector 220" o:spid="_x0000_s1026" type="#_x0000_t32" style="position:absolute;margin-left:235.65pt;margin-top:317.3pt;width:133.25pt;height:39pt;z-index:251755520;visibility:visible;mso-wrap-style:square;mso-width-percent:0;mso-height-percent:0;mso-wrap-distance-left:9pt;mso-wrap-distance-top:0;mso-wrap-distance-right:9pt;mso-wrap-distance-bottom:0;mso-position-horizontal:absolute;mso-position-horizontal-relative:text;mso-position-vertical:absolute;mso-position-vertical-relative:text;mso-width-percent:0;mso-height-percent:0;mso-width-relative:margin;mso-height-relative:margin" o:gfxdata="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" strokecolor="red" strokeweight="2.25pt">
                 <v:stroke endarrow="block" joinstyle="miter"/>
               </v:shape>
             </w:pict>
@@ -5179,7 +5143,7 @@
           </mc:Choice>
           <mc:Fallback>
             <w:pict>
-              <v:shape w14:anchorId="7F1A1F75" id="Straight Arrow Connector 219" o:spid="_x0000_s1026" type="#_x0000_t32" style="position:absolute;margin-left:122.5pt;margin-top:397.85pt;width:50.15pt;height:36.4pt;z-index:251754496;visibility:visible;mso-wrap-style:square;mso-width-percent:0;mso-height-percent:0;mso-wrap-distance-left:9pt;mso-wrap-distance-top:0;mso-wrap-distance-right:9pt;mso-wrap-distance-bottom:0;mso-position-horizontal:absolute;mso-position-horizontal-relative:text;mso-position-vertical:absolute;mso-position-vertical-relative:text;mso-width-percent:0;mso-height-percent:0;mso-width-relative:margin;mso-height-relative:margin" o:gfxdata="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" strokecolor="red" strokeweight="2.25pt">
+              <v:shape w14:anchorId="6DDAE4CD" id="Straight Arrow Connector 219" o:spid="_x0000_s1026" type="#_x0000_t32" style="position:absolute;margin-left:122.5pt;margin-top:397.85pt;width:50.15pt;height:36.4pt;z-index:251754496;visibility:visible;mso-wrap-style:square;mso-width-percent:0;mso-height-percent:0;mso-wrap-distance-left:9pt;mso-wrap-distance-top:0;mso-wrap-distance-right:9pt;mso-wrap-distance-bottom:0;mso-position-horizontal:absolute;mso-position-horizontal-relative:text;mso-position-vertical:absolute;mso-position-vertical-relative:text;mso-width-percent:0;mso-height-percent:0;mso-width-relative:margin;mso-height-relative:margin" o:gfxdata="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" strokecolor="red" strokeweight="2.25pt">
                 <v:stroke endarrow="block" joinstyle="miter"/>
               </v:shape>
             </w:pict>
@@ -5248,7 +5212,7 @@
           </mc:Choice>
           <mc:Fallback>
             <w:pict>
-              <v:shape w14:anchorId="5BDA107E" id="Straight Arrow Connector 218" o:spid="_x0000_s1026" type="#_x0000_t32" style="position:absolute;margin-left:22.65pt;margin-top:396.2pt;width:80.1pt;height:36.8pt;flip:x;z-index:251753472;visibility:visible;mso-wrap-style:square;mso-width-percent:0;mso-height-percent:0;mso-wrap-distance-left:9pt;mso-wrap-distance-top:0;mso-wrap-distance-right:9pt;mso-wrap-distance-bottom:0;mso-position-horizontal:absolute;mso-position-horizontal-relative:text;mso-position-vertical:absolute;mso-position-vertical-relative:text;mso-width-percent:0;mso-height-percent:0;mso-width-relative:margin;mso-height-relative:margin" o:gfxdata="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" strokecolor="#70ad47 [3209]" strokeweight="2.25pt">
+              <v:shape w14:anchorId="58CA95C6" id="Straight Arrow Connector 218" o:spid="_x0000_s1026" type="#_x0000_t32" style="position:absolute;margin-left:22.65pt;margin-top:396.2pt;width:80.1pt;height:36.8pt;flip:x;z-index:251753472;visibility:visible;mso-wrap-style:square;mso-width-percent:0;mso-height-percent:0;mso-wrap-distance-left:9pt;mso-wrap-distance-top:0;mso-wrap-distance-right:9pt;mso-wrap-distance-bottom:0;mso-position-horizontal:absolute;mso-position-horizontal-relative:text;mso-position-vertical:absolute;mso-position-vertical-relative:text;mso-width-percent:0;mso-height-percent:0;mso-width-relative:margin;mso-height-relative:margin" o:gfxdata="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" strokecolor="#70ad47 [3209]" strokeweight="2.25pt">
                 <v:stroke endarrow="block" joinstyle="miter"/>
               </v:shape>
             </w:pict>
@@ -5317,7 +5281,7 @@
           </mc:Choice>
           <mc:Fallback>
             <w:pict>
-              <v:shape w14:anchorId="68743B5B" id="Straight Arrow Connector 216" o:spid="_x0000_s1026" type="#_x0000_t32" style="position:absolute;margin-left:133.65pt;margin-top:319.9pt;width:79.25pt;height:32.55pt;flip:x;z-index:251752448;visibility:visible;mso-wrap-style:square;mso-width-percent:0;mso-height-percent:0;mso-wrap-distance-left:9pt;mso-wrap-distance-top:0;mso-wrap-distance-right:9pt;mso-wrap-distance-bottom:0;mso-position-horizontal:absolute;mso-position-horizontal-relative:text;mso-position-vertical:absolute;mso-position-vertical-relative:text;mso-width-percent:0;mso-height-percent:0;mso-width-relative:margin;mso-height-relative:margin" o:gfxdata="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" strokecolor="#70ad47 [3209]" strokeweight="2.25pt">
+              <v:shape w14:anchorId="22450085" id="Straight Arrow Connector 216" o:spid="_x0000_s1026" type="#_x0000_t32" style="position:absolute;margin-left:133.65pt;margin-top:319.9pt;width:79.25pt;height:32.55pt;flip:x;z-index:251752448;visibility:visible;mso-wrap-style:square;mso-width-percent:0;mso-height-percent:0;mso-wrap-distance-left:9pt;mso-wrap-distance-top:0;mso-wrap-distance-right:9pt;mso-wrap-distance-bottom:0;mso-position-horizontal:absolute;mso-position-horizontal-relative:text;mso-position-vertical:absolute;mso-position-vertical-relative:text;mso-width-percent:0;mso-height-percent:0;mso-width-relative:margin;mso-height-relative:margin" o:gfxdata="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" strokecolor="#70ad47 [3209]" strokeweight="2.25pt">
                 <v:stroke endarrow="block" joinstyle="miter"/>
               </v:shape>
             </w:pict>
@@ -6350,7 +6314,7 @@
           </mc:Choice>
           <mc:Fallback>
             <w:pict>
-              <v:shape w14:anchorId="2F6518AD" id="Straight Arrow Connector 16" o:spid="_x0000_s1026" type="#_x0000_t32" style="position:absolute;margin-left:73.7pt;margin-top:35.25pt;width:338.55pt;height:10.3pt;flip:x y;z-index:-251623424;visibility:visible;mso-wrap-style:square;mso-width-percent:0;mso-height-percent:0;mso-wrap-distance-left:9pt;mso-wrap-distance-top:0;mso-wrap-distance-right:9pt;mso-wrap-distance-bottom:0;mso-position-horizontal:absolute;mso-position-horizontal-relative:text;mso-position-vertical:absolute;mso-position-vertical-relative:text;mso-width-percent:0;mso-height-percent:0;mso-width-relative:margin;mso-height-relative:margin" o:gfxdata="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" strokecolor="black [3213]" strokeweight="1.5pt">
+              <v:shape w14:anchorId="543A4EB5" id="Straight Arrow Connector 16" o:spid="_x0000_s1026" type="#_x0000_t32" style="position:absolute;margin-left:73.7pt;margin-top:35.25pt;width:338.55pt;height:10.3pt;flip:x y;z-index:-251623424;visibility:visible;mso-wrap-style:square;mso-width-percent:0;mso-height-percent:0;mso-wrap-distance-left:9pt;mso-wrap-distance-top:0;mso-wrap-distance-right:9pt;mso-wrap-distance-bottom:0;mso-position-horizontal:absolute;mso-position-horizontal-relative:text;mso-position-vertical:absolute;mso-position-vertical-relative:text;mso-width-percent:0;mso-height-percent:0;mso-width-relative:margin;mso-height-relative:margin" o:gfxdata="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" strokecolor="black [3213]" strokeweight="1.5pt">
                 <v:stroke endarrow="block" joinstyle="miter"/>
               </v:shape>
             </w:pict>
@@ -6425,7 +6389,7 @@
           </mc:Choice>
           <mc:Fallback>
             <w:pict>
-              <v:shape w14:anchorId="3491879F" id="Straight Arrow Connector 15" o:spid="_x0000_s1026" type="#_x0000_t32" style="position:absolute;margin-left:67.7pt;margin-top:19.85pt;width:347.15pt;height:8.15pt;z-index:-251625472;visibility:visible;mso-wrap-style:square;mso-width-percent:0;mso-height-percent:0;mso-wrap-distance-left:9pt;mso-wrap-distance-top:0;mso-wrap-distance-right:9pt;mso-wrap-distance-bottom:0;mso-position-horizontal:absolute;mso-position-horizontal-relative:text;mso-position-vertical:absolute;mso-position-vertical-relative:text;mso-width-percent:0;mso-height-percent:0;mso-width-relative:margin;mso-height-relative:margin" o:gfxdata="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" strokecolor="black [3213]" strokeweight="1.5pt">
+              <v:shape w14:anchorId="39C8A86C" id="Straight Arrow Connector 15" o:spid="_x0000_s1026" type="#_x0000_t32" style="position:absolute;margin-left:67.7pt;margin-top:19.85pt;width:347.15pt;height:8.15pt;z-index:-251625472;visibility:visible;mso-wrap-style:square;mso-width-percent:0;mso-height-percent:0;mso-wrap-distance-left:9pt;mso-wrap-distance-top:0;mso-wrap-distance-right:9pt;mso-wrap-distance-bottom:0;mso-position-horizontal:absolute;mso-position-horizontal-relative:text;mso-position-vertical:absolute;mso-position-vertical-relative:text;mso-width-percent:0;mso-height-percent:0;mso-width-relative:margin;mso-height-relative:margin" o:gfxdata="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" strokecolor="black [3213]" strokeweight="1.5pt">
                 <v:stroke endarrow="block" joinstyle="miter"/>
               </v:shape>
             </w:pict>
@@ -6500,7 +6464,7 @@
           </mc:Choice>
           <mc:Fallback>
             <w:pict>
-              <v:shape w14:anchorId="6272815E" id="Straight Arrow Connector 12" o:spid="_x0000_s1026" type="#_x0000_t32" style="position:absolute;margin-left:294pt;margin-top:66.55pt;width:166.25pt;height:79.75pt;flip:y;z-index:-251643904;visibility:visible;mso-wrap-style:square;mso-width-percent:0;mso-height-percent:0;mso-wrap-distance-left:9pt;mso-wrap-distance-top:0;mso-wrap-distance-right:9pt;mso-wrap-distance-bottom:0;mso-position-horizontal:absolute;mso-position-horizontal-relative:text;mso-position-vertical:absolute;mso-position-vertical-relative:text;mso-width-percent:0;mso-height-percent:0;mso-width-relative:margin;mso-height-relative:margin" o:gfxdata="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" strokecolor="black [3213]" strokeweight="1.5pt">
+              <v:shape w14:anchorId="652AB959" id="Straight Arrow Connector 12" o:spid="_x0000_s1026" type="#_x0000_t32" style="position:absolute;margin-left:294pt;margin-top:66.55pt;width:166.25pt;height:79.75pt;flip:y;z-index:-251643904;visibility:visible;mso-wrap-style:square;mso-width-percent:0;mso-height-percent:0;mso-wrap-distance-left:9pt;mso-wrap-distance-top:0;mso-wrap-distance-right:9pt;mso-wrap-distance-bottom:0;mso-position-horizontal:absolute;mso-position-horizontal-relative:text;mso-position-vertical:absolute;mso-position-vertical-relative:text;mso-width-percent:0;mso-height-percent:0;mso-width-relative:margin;mso-height-relative:margin" o:gfxdata="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" strokecolor="black [3213]" strokeweight="1.5pt">
                 <v:stroke endarrow="block" joinstyle="miter"/>
               </v:shape>
             </w:pict>
@@ -6575,7 +6539,7 @@
           </mc:Choice>
           <mc:Fallback>
             <w:pict>
-              <v:shape w14:anchorId="27F7BBA5" id="Straight Arrow Connector 14" o:spid="_x0000_s1026" type="#_x0000_t32" style="position:absolute;margin-left:291.85pt;margin-top:64.85pt;width:196.3pt;height:97.25pt;flip:x;z-index:-251641856;visibility:visible;mso-wrap-style:square;mso-width-percent:0;mso-height-percent:0;mso-wrap-distance-left:9pt;mso-wrap-distance-top:0;mso-wrap-distance-right:9pt;mso-wrap-distance-bottom:0;mso-position-horizontal:absolute;mso-position-horizontal-relative:text;mso-position-vertical:absolute;mso-position-vertical-relative:text;mso-width-percent:0;mso-height-percent:0;mso-width-relative:margin;mso-height-relative:margin" o:gfxdata="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" strokecolor="black [3213]" strokeweight="1.5pt">
+              <v:shape w14:anchorId="3E276800" id="Straight Arrow Connector 14" o:spid="_x0000_s1026" type="#_x0000_t32" style="position:absolute;margin-left:291.85pt;margin-top:64.85pt;width:196.3pt;height:97.25pt;flip:x;z-index:-251641856;visibility:visible;mso-wrap-style:square;mso-width-percent:0;mso-height-percent:0;mso-wrap-distance-left:9pt;mso-wrap-distance-top:0;mso-wrap-distance-right:9pt;mso-wrap-distance-bottom:0;mso-position-horizontal:absolute;mso-position-horizontal-relative:text;mso-position-vertical:absolute;mso-position-vertical-relative:text;mso-width-percent:0;mso-height-percent:0;mso-width-relative:margin;mso-height-relative:margin" o:gfxdata="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" strokecolor="black [3213]" strokeweight="1.5pt">
                 <v:stroke endarrow="block" joinstyle="miter"/>
               </v:shape>
             </w:pict>
@@ -6650,7 +6614,7 @@
           </mc:Choice>
           <mc:Fallback>
             <w:pict>
-              <v:shape w14:anchorId="3905E9EB" id="Straight Arrow Connector 11" o:spid="_x0000_s1026" type="#_x0000_t32" style="position:absolute;margin-left:9.85pt;margin-top:51pt;width:166.7pt;height:97.4pt;z-index:-251644928;visibility:visible;mso-wrap-style:square;mso-width-percent:0;mso-height-percent:0;mso-wrap-distance-left:9pt;mso-wrap-distance-top:0;mso-wrap-distance-right:9pt;mso-wrap-distance-bottom:0;mso-position-horizontal:absolute;mso-position-horizontal-relative:text;mso-position-vertical:absolute;mso-position-vertical-relative:text;mso-width-percent:0;mso-height-percent:0;mso-width-relative:margin;mso-height-relative:margin" o:gfxdata="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" strokecolor="black [3213]" strokeweight="1.5pt">
+              <v:shape w14:anchorId="26F3B602" id="Straight Arrow Connector 11" o:spid="_x0000_s1026" type="#_x0000_t32" style="position:absolute;margin-left:9.85pt;margin-top:51pt;width:166.7pt;height:97.4pt;z-index:-251644928;visibility:visible;mso-wrap-style:square;mso-width-percent:0;mso-height-percent:0;mso-wrap-distance-left:9pt;mso-wrap-distance-top:0;mso-wrap-distance-right:9pt;mso-wrap-distance-bottom:0;mso-position-horizontal:absolute;mso-position-horizontal-relative:text;mso-position-vertical:absolute;mso-position-vertical-relative:text;mso-width-percent:0;mso-height-percent:0;mso-width-relative:margin;mso-height-relative:margin" o:gfxdata="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" strokecolor="black [3213]" strokeweight="1.5pt">
                 <v:stroke endarrow="block" joinstyle="miter"/>
               </v:shape>
             </w:pict>
@@ -6725,7 +6689,7 @@
           </mc:Choice>
           <mc:Fallback>
             <w:pict>
-              <v:shape w14:anchorId="2E552CAA" id="Straight Arrow Connector 13" o:spid="_x0000_s1026" type="#_x0000_t32" style="position:absolute;margin-left:-17.15pt;margin-top:51.15pt;width:190.7pt;height:111.85pt;flip:x y;z-index:-251642880;visibility:visible;mso-wrap-style:square;mso-width-percent:0;mso-height-percent:0;mso-wrap-distance-left:9pt;mso-wrap-distance-top:0;mso-wrap-distance-right:9pt;mso-wrap-distance-bottom:0;mso-position-horizontal:absolute;mso-position-horizontal-relative:text;mso-position-vertical:absolute;mso-position-vertical-relative:text;mso-width-percent:0;mso-height-percent:0;mso-width-relative:margin;mso-height-relative:margin" o:gfxdata="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" strokecolor="black [3213]" strokeweight="1.5pt">
+              <v:shape w14:anchorId="763E8374" id="Straight Arrow Connector 13" o:spid="_x0000_s1026" type="#_x0000_t32" style="position:absolute;margin-left:-17.15pt;margin-top:51.15pt;width:190.7pt;height:111.85pt;flip:x y;z-index:-251642880;visibility:visible;mso-wrap-style:square;mso-width-percent:0;mso-height-percent:0;mso-wrap-distance-left:9pt;mso-wrap-distance-top:0;mso-wrap-distance-right:9pt;mso-wrap-distance-bottom:0;mso-position-horizontal:absolute;mso-position-horizontal-relative:text;mso-position-vertical:absolute;mso-position-vertical-relative:text;mso-width-percent:0;mso-height-percent:0;mso-width-relative:margin;mso-height-relative:margin" o:gfxdata="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" strokecolor="black [3213]" strokeweight="1.5pt">
                 <v:stroke endarrow="block" joinstyle="miter"/>
               </v:shape>
             </w:pict>

</xml_diff>

<commit_message>
Added performance analysis to README
</commit_message>
<xml_diff>
--- a/README.docx
+++ b/README.docx
@@ -79,47 +79,47 @@
       <w:r>
         <w:t xml:space="preserve"> Top-Middle Chamber, Top-Right Chamber, Bottom-Right Chamber, Far-Left Chamber</w:t>
       </w:r>
+    </w:p>
+    <w:p>
+      <w:pPr>
+        <w:pStyle w:val="NoSpacing"/>
+      </w:pPr>
+      <w:r>
+        <w:tab/>
+        <w:t>Map 2: Top-Left Chamber, Top-Right Chamber, Bottom-Middle Chamber, Far-Right Chamber</w:t>
+      </w:r>
+    </w:p>
+    <w:p>
+      <w:pPr>
+        <w:pStyle w:val="NoSpacing"/>
+      </w:pPr>
+    </w:p>
+    <w:p>
+      <w:pPr>
+        <w:pStyle w:val="NoSpacing"/>
+      </w:pPr>
+    </w:p>
+    <w:p>
+      <w:pPr>
+        <w:pStyle w:val="NoSpacing"/>
+      </w:pPr>
+      <w:r>
+        <w:t>Performance Analysis:</w:t>
+      </w:r>
+    </w:p>
+    <w:p>
+      <w:pPr>
+        <w:pStyle w:val="NoSpacing"/>
+      </w:pPr>
+      <w:r>
+        <w:tab/>
+        <w:t>It is always best if you start PacMan far away from the starting location of the ghosts. This gives him more time to eat as much pellets as possible before the ghosts catch him. Our algorithm is the best because Pacman is given a chance to find a further away group of pellets to eat if ghosts start approaching him. Instead of waiting till the ghosts are right on top of him, PacMan is pro-active on staying alive.</w:t>
+      </w:r>
+      <w:r>
+        <w:t xml:space="preserve"> Also, when the ghosts are far away from PacMan, they move randomly because they have no idea where he is. If they’re semi-close, they move in his general direction to move the game along and, when very close, they chase him as best they can.</w:t>
+      </w:r>
       <w:bookmarkStart w:id="0" w:name="_GoBack"/>
       <w:bookmarkEnd w:id="0"/>
-    </w:p>
-    <w:p>
-      <w:pPr>
-        <w:pStyle w:val="NoSpacing"/>
-      </w:pPr>
-      <w:r>
-        <w:tab/>
-        <w:t>Map 2: Top-Left Chamber, Top-Right Chamber, Bottom-Middle Chamber, Far-Right Chamber</w:t>
-      </w:r>
-    </w:p>
-    <w:p>
-      <w:pPr>
-        <w:pStyle w:val="NoSpacing"/>
-      </w:pPr>
-    </w:p>
-    <w:p>
-      <w:pPr>
-        <w:pStyle w:val="NoSpacing"/>
-      </w:pPr>
-    </w:p>
-    <w:p>
-      <w:pPr>
-        <w:pStyle w:val="NoSpacing"/>
-      </w:pPr>
-    </w:p>
-    <w:p>
-      <w:pPr>
-        <w:pStyle w:val="NoSpacing"/>
-      </w:pPr>
-    </w:p>
-    <w:p>
-      <w:pPr>
-        <w:pStyle w:val="NoSpacing"/>
-      </w:pPr>
-    </w:p>
-    <w:p>
-      <w:pPr>
-        <w:pStyle w:val="NoSpacing"/>
-      </w:pPr>
     </w:p>
     <w:p>
       <w:pPr>
@@ -2085,7 +2085,7 @@
           </mc:Choice>
           <mc:Fallback>
             <w:pict>
-              <v:shapetype w14:anchorId="569DD958" id="_x0000_t32" coordsize="21600,21600" o:spt="32" o:oned="t" path="m,l21600,21600e" filled="f">
+              <v:shapetype w14:anchorId="36D8462A" id="_x0000_t32" coordsize="21600,21600" o:spt="32" o:oned="t" path="m,l21600,21600e" filled="f">
                 <v:path arrowok="t" fillok="f" o:connecttype="none"/>
                 <o:lock v:ext="edit" shapetype="t"/>
               </v:shapetype>
@@ -2166,7 +2166,7 @@
           </mc:Choice>
           <mc:Fallback>
             <w:pict>
-              <v:shape w14:anchorId="0279992B" id="Straight Arrow Connector 197" o:spid="_x0000_s1026" type="#_x0000_t32" style="position:absolute;margin-left:116.15pt;margin-top:2.15pt;width:79.25pt;height:32.55pt;flip:x;z-index:251720704;visibility:visible;mso-wrap-style:square;mso-width-percent:0;mso-height-percent:0;mso-wrap-distance-left:9pt;mso-wrap-distance-top:0;mso-wrap-distance-right:9pt;mso-wrap-distance-bottom:0;mso-position-horizontal:absolute;mso-position-horizontal-relative:text;mso-position-vertical:absolute;mso-position-vertical-relative:text;mso-width-percent:0;mso-height-percent:0;mso-width-relative:margin;mso-height-relative:margin" o:gfxdata="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" strokecolor="#70ad47 [3209]" strokeweight="2.25pt">
+              <v:shape w14:anchorId="6D7222AB" id="Straight Arrow Connector 197" o:spid="_x0000_s1026" type="#_x0000_t32" style="position:absolute;margin-left:116.15pt;margin-top:2.15pt;width:79.25pt;height:32.55pt;flip:x;z-index:251720704;visibility:visible;mso-wrap-style:square;mso-width-percent:0;mso-height-percent:0;mso-wrap-distance-left:9pt;mso-wrap-distance-top:0;mso-wrap-distance-right:9pt;mso-wrap-distance-bottom:0;mso-position-horizontal:absolute;mso-position-horizontal-relative:text;mso-position-vertical:absolute;mso-position-vertical-relative:text;mso-width-percent:0;mso-height-percent:0;mso-width-relative:margin;mso-height-relative:margin" o:gfxdata="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" strokecolor="#70ad47 [3209]" strokeweight="2.25pt">
                 <v:stroke endarrow="block" joinstyle="miter"/>
               </v:shape>
             </w:pict>
@@ -2472,7 +2472,7 @@
           </mc:Choice>
           <mc:Fallback>
             <w:pict>
-              <v:shape w14:anchorId="7973DD4C" id="Straight Arrow Connector 199" o:spid="_x0000_s1026" type="#_x0000_t32" style="position:absolute;margin-left:104.95pt;margin-top:12.95pt;width:50.15pt;height:36.4pt;z-index:251724800;visibility:visible;mso-wrap-style:square;mso-width-percent:0;mso-height-percent:0;mso-wrap-distance-left:9pt;mso-wrap-distance-top:0;mso-wrap-distance-right:9pt;mso-wrap-distance-bottom:0;mso-position-horizontal:absolute;mso-position-horizontal-relative:text;mso-position-vertical:absolute;mso-position-vertical-relative:text;mso-width-percent:0;mso-height-percent:0;mso-width-relative:margin;mso-height-relative:margin" o:gfxdata="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" strokecolor="red" strokeweight="2.25pt">
+              <v:shape w14:anchorId="5E33514B" id="Straight Arrow Connector 199" o:spid="_x0000_s1026" type="#_x0000_t32" style="position:absolute;margin-left:104.95pt;margin-top:12.95pt;width:50.15pt;height:36.4pt;z-index:251724800;visibility:visible;mso-wrap-style:square;mso-width-percent:0;mso-height-percent:0;mso-wrap-distance-left:9pt;mso-wrap-distance-top:0;mso-wrap-distance-right:9pt;mso-wrap-distance-bottom:0;mso-position-horizontal:absolute;mso-position-horizontal-relative:text;mso-position-vertical:absolute;mso-position-vertical-relative:text;mso-width-percent:0;mso-height-percent:0;mso-width-relative:margin;mso-height-relative:margin" o:gfxdata="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" strokecolor="red" strokeweight="2.25pt">
                 <v:stroke endarrow="block" joinstyle="miter"/>
               </v:shape>
             </w:pict>
@@ -2544,7 +2544,7 @@
           </mc:Choice>
           <mc:Fallback>
             <w:pict>
-              <v:shape w14:anchorId="72BD6627" id="Straight Arrow Connector 198" o:spid="_x0000_s1026" type="#_x0000_t32" style="position:absolute;margin-left:5.15pt;margin-top:11.3pt;width:80.15pt;height:36.85pt;flip:x;z-index:251722752;visibility:visible;mso-wrap-style:square;mso-width-percent:0;mso-height-percent:0;mso-wrap-distance-left:9pt;mso-wrap-distance-top:0;mso-wrap-distance-right:9pt;mso-wrap-distance-bottom:0;mso-position-horizontal:absolute;mso-position-horizontal-relative:text;mso-position-vertical:absolute;mso-position-vertical-relative:text;mso-width-percent:0;mso-height-percent:0;mso-width-relative:margin;mso-height-relative:margin" o:gfxdata="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" strokecolor="#70ad47 [3209]" strokeweight="2.25pt">
+              <v:shape w14:anchorId="2EFB330D" id="Straight Arrow Connector 198" o:spid="_x0000_s1026" type="#_x0000_t32" style="position:absolute;margin-left:5.15pt;margin-top:11.3pt;width:80.15pt;height:36.85pt;flip:x;z-index:251722752;visibility:visible;mso-wrap-style:square;mso-width-percent:0;mso-height-percent:0;mso-wrap-distance-left:9pt;mso-wrap-distance-top:0;mso-wrap-distance-right:9pt;mso-wrap-distance-bottom:0;mso-position-horizontal:absolute;mso-position-horizontal-relative:text;mso-position-vertical:absolute;mso-position-vertical-relative:text;mso-width-percent:0;mso-height-percent:0;mso-width-relative:margin;mso-height-relative:margin" o:gfxdata="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" strokecolor="#70ad47 [3209]" strokeweight="2.25pt">
                 <v:stroke endarrow="block" joinstyle="miter"/>
               </v:shape>
             </w:pict>
@@ -3101,7 +3101,7 @@
           </mc:Choice>
           <mc:Fallback>
             <w:pict>
-              <v:shape w14:anchorId="501B23AD" id="Straight Arrow Connector 202" o:spid="_x0000_s1026" type="#_x0000_t32" style="position:absolute;margin-left:291.45pt;margin-top:2.2pt;width:52.65pt;height:36pt;flip:x;z-index:251730944;visibility:visible;mso-wrap-style:square;mso-width-percent:0;mso-height-percent:0;mso-wrap-distance-left:9pt;mso-wrap-distance-top:0;mso-wrap-distance-right:9pt;mso-wrap-distance-bottom:0;mso-position-horizontal:absolute;mso-position-horizontal-relative:text;mso-position-vertical:absolute;mso-position-vertical-relative:text;mso-width-percent:0;mso-height-percent:0;mso-width-relative:margin;mso-height-relative:margin" o:gfxdata="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" strokecolor="#70ad47 [3209]" strokeweight="2.25pt">
+              <v:shape w14:anchorId="0996CF01" id="Straight Arrow Connector 202" o:spid="_x0000_s1026" type="#_x0000_t32" style="position:absolute;margin-left:291.45pt;margin-top:2.2pt;width:52.65pt;height:36pt;flip:x;z-index:251730944;visibility:visible;mso-wrap-style:square;mso-width-percent:0;mso-height-percent:0;mso-wrap-distance-left:9pt;mso-wrap-distance-top:0;mso-wrap-distance-right:9pt;mso-wrap-distance-bottom:0;mso-position-horizontal:absolute;mso-position-horizontal-relative:text;mso-position-vertical:absolute;mso-position-vertical-relative:text;mso-width-percent:0;mso-height-percent:0;mso-width-relative:margin;mso-height-relative:margin" o:gfxdata="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" strokecolor="#70ad47 [3209]" strokeweight="2.25pt">
                 <v:stroke endarrow="block" joinstyle="miter"/>
               </v:shape>
             </w:pict>
@@ -3176,7 +3176,7 @@
           </mc:Choice>
           <mc:Fallback>
             <w:pict>
-              <v:shape w14:anchorId="3321DEE3" id="Straight Arrow Connector 201" o:spid="_x0000_s1026" type="#_x0000_t32" style="position:absolute;margin-left:349.7pt;margin-top:2.2pt;width:69.85pt;height:28.7pt;z-index:251728896;visibility:visible;mso-wrap-style:square;mso-width-percent:0;mso-height-percent:0;mso-wrap-distance-left:9pt;mso-wrap-distance-top:0;mso-wrap-distance-right:9pt;mso-wrap-distance-bottom:0;mso-position-horizontal:absolute;mso-position-horizontal-relative:text;mso-position-vertical:absolute;mso-position-vertical-relative:text;mso-width-percent:0;mso-height-percent:0;mso-width-relative:margin;mso-height-relative:margin" o:gfxdata="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" strokecolor="red" strokeweight="2.25pt">
+              <v:shape w14:anchorId="2C2D064D" id="Straight Arrow Connector 201" o:spid="_x0000_s1026" type="#_x0000_t32" style="position:absolute;margin-left:349.7pt;margin-top:2.2pt;width:69.85pt;height:28.7pt;z-index:251728896;visibility:visible;mso-wrap-style:square;mso-width-percent:0;mso-height-percent:0;mso-wrap-distance-left:9pt;mso-wrap-distance-top:0;mso-wrap-distance-right:9pt;mso-wrap-distance-bottom:0;mso-position-horizontal:absolute;mso-position-horizontal-relative:text;mso-position-vertical:absolute;mso-position-vertical-relative:text;mso-width-percent:0;mso-height-percent:0;mso-width-relative:margin;mso-height-relative:margin" o:gfxdata="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" strokecolor="red" strokeweight="2.25pt">
                 <v:stroke endarrow="block" joinstyle="miter"/>
               </v:shape>
             </w:pict>
@@ -4927,7 +4927,7 @@
           </mc:Choice>
           <mc:Fallback>
             <w:pict>
-              <v:shape w14:anchorId="5AF6B340" id="Straight Arrow Connector 222" o:spid="_x0000_s1026" type="#_x0000_t32" style="position:absolute;margin-left:308.95pt;margin-top:400.45pt;width:52.65pt;height:36pt;flip:x;z-index:251757568;visibility:visible;mso-wrap-style:square;mso-width-percent:0;mso-height-percent:0;mso-wrap-distance-left:9pt;mso-wrap-distance-top:0;mso-wrap-distance-right:9pt;mso-wrap-distance-bottom:0;mso-position-horizontal:absolute;mso-position-horizontal-relative:text;mso-position-vertical:absolute;mso-position-vertical-relative:text;mso-width-percent:0;mso-height-percent:0;mso-width-relative:margin;mso-height-relative:margin" o:gfxdata="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" strokecolor="#70ad47 [3209]" strokeweight="2.25pt">
+              <v:shape w14:anchorId="17A0DD94" id="Straight Arrow Connector 222" o:spid="_x0000_s1026" type="#_x0000_t32" style="position:absolute;margin-left:308.95pt;margin-top:400.45pt;width:52.65pt;height:36pt;flip:x;z-index:251757568;visibility:visible;mso-wrap-style:square;mso-width-percent:0;mso-height-percent:0;mso-wrap-distance-left:9pt;mso-wrap-distance-top:0;mso-wrap-distance-right:9pt;mso-wrap-distance-bottom:0;mso-position-horizontal:absolute;mso-position-horizontal-relative:text;mso-position-vertical:absolute;mso-position-vertical-relative:text;mso-width-percent:0;mso-height-percent:0;mso-width-relative:margin;mso-height-relative:margin" o:gfxdata="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" strokecolor="#70ad47 [3209]" strokeweight="2.25pt">
                 <v:stroke endarrow="block" joinstyle="miter"/>
               </v:shape>
             </w:pict>
@@ -4999,7 +4999,7 @@
           </mc:Choice>
           <mc:Fallback>
             <w:pict>
-              <v:shape w14:anchorId="47B69AED" id="Straight Arrow Connector 221" o:spid="_x0000_s1026" type="#_x0000_t32" style="position:absolute;margin-left:367.25pt;margin-top:400.45pt;width:69.85pt;height:28.7pt;z-index:251756544;visibility:visible;mso-wrap-style:square;mso-width-percent:0;mso-height-percent:0;mso-wrap-distance-left:9pt;mso-wrap-distance-top:0;mso-wrap-distance-right:9pt;mso-wrap-distance-bottom:0;mso-position-horizontal:absolute;mso-position-horizontal-relative:text;mso-position-vertical:absolute;mso-position-vertical-relative:text;mso-width-percent:0;mso-height-percent:0;mso-width-relative:margin;mso-height-relative:margin" o:gfxdata="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" strokecolor="red" strokeweight="2.25pt">
+              <v:shape w14:anchorId="3CDD8DF2" id="Straight Arrow Connector 221" o:spid="_x0000_s1026" type="#_x0000_t32" style="position:absolute;margin-left:367.25pt;margin-top:400.45pt;width:69.85pt;height:28.7pt;z-index:251756544;visibility:visible;mso-wrap-style:square;mso-width-percent:0;mso-height-percent:0;mso-wrap-distance-left:9pt;mso-wrap-distance-top:0;mso-wrap-distance-right:9pt;mso-wrap-distance-bottom:0;mso-position-horizontal:absolute;mso-position-horizontal-relative:text;mso-position-vertical:absolute;mso-position-vertical-relative:text;mso-width-percent:0;mso-height-percent:0;mso-width-relative:margin;mso-height-relative:margin" o:gfxdata="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" strokecolor="red" strokeweight="2.25pt">
                 <v:stroke endarrow="block" joinstyle="miter"/>
               </v:shape>
             </w:pict>
@@ -5071,7 +5071,7 @@
           </mc:Choice>
           <mc:Fallback>
             <w:pict>
-              <v:shape w14:anchorId="06EB2826" id="Straight Arrow Connector 220" o:spid="_x0000_s1026" type="#_x0000_t32" style="position:absolute;margin-left:235.65pt;margin-top:317.3pt;width:133.25pt;height:39pt;z-index:251755520;visibility:visible;mso-wrap-style:square;mso-width-percent:0;mso-height-percent:0;mso-wrap-distance-left:9pt;mso-wrap-distance-top:0;mso-wrap-distance-right:9pt;mso-wrap-distance-bottom:0;mso-position-horizontal:absolute;mso-position-horizontal-relative:text;mso-position-vertical:absolute;mso-position-vertical-relative:text;mso-width-percent:0;mso-height-percent:0;mso-width-relative:margin;mso-height-relative:margin" o:gfxdata="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" strokecolor="red" strokeweight="2.25pt">
+              <v:shape w14:anchorId="72A467BB" id="Straight Arrow Connector 220" o:spid="_x0000_s1026" type="#_x0000_t32" style="position:absolute;margin-left:235.65pt;margin-top:317.3pt;width:133.25pt;height:39pt;z-index:251755520;visibility:visible;mso-wrap-style:square;mso-width-percent:0;mso-height-percent:0;mso-wrap-distance-left:9pt;mso-wrap-distance-top:0;mso-wrap-distance-right:9pt;mso-wrap-distance-bottom:0;mso-position-horizontal:absolute;mso-position-horizontal-relative:text;mso-position-vertical:absolute;mso-position-vertical-relative:text;mso-width-percent:0;mso-height-percent:0;mso-width-relative:margin;mso-height-relative:margin" o:gfxdata="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" strokecolor="red" strokeweight="2.25pt">
                 <v:stroke endarrow="block" joinstyle="miter"/>
               </v:shape>
             </w:pict>
@@ -5143,7 +5143,7 @@
           </mc:Choice>
           <mc:Fallback>
             <w:pict>
-              <v:shape w14:anchorId="6DDAE4CD" id="Straight Arrow Connector 219" o:spid="_x0000_s1026" type="#_x0000_t32" style="position:absolute;margin-left:122.5pt;margin-top:397.85pt;width:50.15pt;height:36.4pt;z-index:251754496;visibility:visible;mso-wrap-style:square;mso-width-percent:0;mso-height-percent:0;mso-wrap-distance-left:9pt;mso-wrap-distance-top:0;mso-wrap-distance-right:9pt;mso-wrap-distance-bottom:0;mso-position-horizontal:absolute;mso-position-horizontal-relative:text;mso-position-vertical:absolute;mso-position-vertical-relative:text;mso-width-percent:0;mso-height-percent:0;mso-width-relative:margin;mso-height-relative:margin" o:gfxdata="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" strokecolor="red" strokeweight="2.25pt">
+              <v:shape w14:anchorId="5839811C" id="Straight Arrow Connector 219" o:spid="_x0000_s1026" type="#_x0000_t32" style="position:absolute;margin-left:122.5pt;margin-top:397.85pt;width:50.15pt;height:36.4pt;z-index:251754496;visibility:visible;mso-wrap-style:square;mso-width-percent:0;mso-height-percent:0;mso-wrap-distance-left:9pt;mso-wrap-distance-top:0;mso-wrap-distance-right:9pt;mso-wrap-distance-bottom:0;mso-position-horizontal:absolute;mso-position-horizontal-relative:text;mso-position-vertical:absolute;mso-position-vertical-relative:text;mso-width-percent:0;mso-height-percent:0;mso-width-relative:margin;mso-height-relative:margin" o:gfxdata="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" strokecolor="red" strokeweight="2.25pt">
                 <v:stroke endarrow="block" joinstyle="miter"/>
               </v:shape>
             </w:pict>
@@ -5212,7 +5212,7 @@
           </mc:Choice>
           <mc:Fallback>
             <w:pict>
-              <v:shape w14:anchorId="58CA95C6" id="Straight Arrow Connector 218" o:spid="_x0000_s1026" type="#_x0000_t32" style="position:absolute;margin-left:22.65pt;margin-top:396.2pt;width:80.1pt;height:36.8pt;flip:x;z-index:251753472;visibility:visible;mso-wrap-style:square;mso-width-percent:0;mso-height-percent:0;mso-wrap-distance-left:9pt;mso-wrap-distance-top:0;mso-wrap-distance-right:9pt;mso-wrap-distance-bottom:0;mso-position-horizontal:absolute;mso-position-horizontal-relative:text;mso-position-vertical:absolute;mso-position-vertical-relative:text;mso-width-percent:0;mso-height-percent:0;mso-width-relative:margin;mso-height-relative:margin" o:gfxdata="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" strokecolor="#70ad47 [3209]" strokeweight="2.25pt">
+              <v:shape w14:anchorId="2F74A658" id="Straight Arrow Connector 218" o:spid="_x0000_s1026" type="#_x0000_t32" style="position:absolute;margin-left:22.65pt;margin-top:396.2pt;width:80.1pt;height:36.8pt;flip:x;z-index:251753472;visibility:visible;mso-wrap-style:square;mso-width-percent:0;mso-height-percent:0;mso-wrap-distance-left:9pt;mso-wrap-distance-top:0;mso-wrap-distance-right:9pt;mso-wrap-distance-bottom:0;mso-position-horizontal:absolute;mso-position-horizontal-relative:text;mso-position-vertical:absolute;mso-position-vertical-relative:text;mso-width-percent:0;mso-height-percent:0;mso-width-relative:margin;mso-height-relative:margin" o:gfxdata="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" strokecolor="#70ad47 [3209]" strokeweight="2.25pt">
                 <v:stroke endarrow="block" joinstyle="miter"/>
               </v:shape>
             </w:pict>
@@ -5281,7 +5281,7 @@
           </mc:Choice>
           <mc:Fallback>
             <w:pict>
-              <v:shape w14:anchorId="22450085" id="Straight Arrow Connector 216" o:spid="_x0000_s1026" type="#_x0000_t32" style="position:absolute;margin-left:133.65pt;margin-top:319.9pt;width:79.25pt;height:32.55pt;flip:x;z-index:251752448;visibility:visible;mso-wrap-style:square;mso-width-percent:0;mso-height-percent:0;mso-wrap-distance-left:9pt;mso-wrap-distance-top:0;mso-wrap-distance-right:9pt;mso-wrap-distance-bottom:0;mso-position-horizontal:absolute;mso-position-horizontal-relative:text;mso-position-vertical:absolute;mso-position-vertical-relative:text;mso-width-percent:0;mso-height-percent:0;mso-width-relative:margin;mso-height-relative:margin" o:gfxdata="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" strokecolor="#70ad47 [3209]" strokeweight="2.25pt">
+              <v:shape w14:anchorId="4FB04F45" id="Straight Arrow Connector 216" o:spid="_x0000_s1026" type="#_x0000_t32" style="position:absolute;margin-left:133.65pt;margin-top:319.9pt;width:79.25pt;height:32.55pt;flip:x;z-index:251752448;visibility:visible;mso-wrap-style:square;mso-width-percent:0;mso-height-percent:0;mso-wrap-distance-left:9pt;mso-wrap-distance-top:0;mso-wrap-distance-right:9pt;mso-wrap-distance-bottom:0;mso-position-horizontal:absolute;mso-position-horizontal-relative:text;mso-position-vertical:absolute;mso-position-vertical-relative:text;mso-width-percent:0;mso-height-percent:0;mso-width-relative:margin;mso-height-relative:margin" o:gfxdata="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" strokecolor="#70ad47 [3209]" strokeweight="2.25pt">
                 <v:stroke endarrow="block" joinstyle="miter"/>
               </v:shape>
             </w:pict>
@@ -6314,7 +6314,7 @@
           </mc:Choice>
           <mc:Fallback>
             <w:pict>
-              <v:shape w14:anchorId="543A4EB5" id="Straight Arrow Connector 16" o:spid="_x0000_s1026" type="#_x0000_t32" style="position:absolute;margin-left:73.7pt;margin-top:35.25pt;width:338.55pt;height:10.3pt;flip:x y;z-index:-251623424;visibility:visible;mso-wrap-style:square;mso-width-percent:0;mso-height-percent:0;mso-wrap-distance-left:9pt;mso-wrap-distance-top:0;mso-wrap-distance-right:9pt;mso-wrap-distance-bottom:0;mso-position-horizontal:absolute;mso-position-horizontal-relative:text;mso-position-vertical:absolute;mso-position-vertical-relative:text;mso-width-percent:0;mso-height-percent:0;mso-width-relative:margin;mso-height-relative:margin" o:gfxdata="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" strokecolor="black [3213]" strokeweight="1.5pt">
+              <v:shape w14:anchorId="64D706FE" id="Straight Arrow Connector 16" o:spid="_x0000_s1026" type="#_x0000_t32" style="position:absolute;margin-left:73.7pt;margin-top:35.25pt;width:338.55pt;height:10.3pt;flip:x y;z-index:-251623424;visibility:visible;mso-wrap-style:square;mso-width-percent:0;mso-height-percent:0;mso-wrap-distance-left:9pt;mso-wrap-distance-top:0;mso-wrap-distance-right:9pt;mso-wrap-distance-bottom:0;mso-position-horizontal:absolute;mso-position-horizontal-relative:text;mso-position-vertical:absolute;mso-position-vertical-relative:text;mso-width-percent:0;mso-height-percent:0;mso-width-relative:margin;mso-height-relative:margin" o:gfxdata="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" strokecolor="black [3213]" strokeweight="1.5pt">
                 <v:stroke endarrow="block" joinstyle="miter"/>
               </v:shape>
             </w:pict>
@@ -6389,7 +6389,7 @@
           </mc:Choice>
           <mc:Fallback>
             <w:pict>
-              <v:shape w14:anchorId="39C8A86C" id="Straight Arrow Connector 15" o:spid="_x0000_s1026" type="#_x0000_t32" style="position:absolute;margin-left:67.7pt;margin-top:19.85pt;width:347.15pt;height:8.15pt;z-index:-251625472;visibility:visible;mso-wrap-style:square;mso-width-percent:0;mso-height-percent:0;mso-wrap-distance-left:9pt;mso-wrap-distance-top:0;mso-wrap-distance-right:9pt;mso-wrap-distance-bottom:0;mso-position-horizontal:absolute;mso-position-horizontal-relative:text;mso-position-vertical:absolute;mso-position-vertical-relative:text;mso-width-percent:0;mso-height-percent:0;mso-width-relative:margin;mso-height-relative:margin" o:gfxdata="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" strokecolor="black [3213]" strokeweight="1.5pt">
+              <v:shape w14:anchorId="2CBDBA79" id="Straight Arrow Connector 15" o:spid="_x0000_s1026" type="#_x0000_t32" style="position:absolute;margin-left:67.7pt;margin-top:19.85pt;width:347.15pt;height:8.15pt;z-index:-251625472;visibility:visible;mso-wrap-style:square;mso-width-percent:0;mso-height-percent:0;mso-wrap-distance-left:9pt;mso-wrap-distance-top:0;mso-wrap-distance-right:9pt;mso-wrap-distance-bottom:0;mso-position-horizontal:absolute;mso-position-horizontal-relative:text;mso-position-vertical:absolute;mso-position-vertical-relative:text;mso-width-percent:0;mso-height-percent:0;mso-width-relative:margin;mso-height-relative:margin" o:gfxdata="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" strokecolor="black [3213]" strokeweight="1.5pt">
                 <v:stroke endarrow="block" joinstyle="miter"/>
               </v:shape>
             </w:pict>
@@ -6464,7 +6464,7 @@
           </mc:Choice>
           <mc:Fallback>
             <w:pict>
-              <v:shape w14:anchorId="652AB959" id="Straight Arrow Connector 12" o:spid="_x0000_s1026" type="#_x0000_t32" style="position:absolute;margin-left:294pt;margin-top:66.55pt;width:166.25pt;height:79.75pt;flip:y;z-index:-251643904;visibility:visible;mso-wrap-style:square;mso-width-percent:0;mso-height-percent:0;mso-wrap-distance-left:9pt;mso-wrap-distance-top:0;mso-wrap-distance-right:9pt;mso-wrap-distance-bottom:0;mso-position-horizontal:absolute;mso-position-horizontal-relative:text;mso-position-vertical:absolute;mso-position-vertical-relative:text;mso-width-percent:0;mso-height-percent:0;mso-width-relative:margin;mso-height-relative:margin" o:gfxdata="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" strokecolor="black [3213]" strokeweight="1.5pt">
+              <v:shape w14:anchorId="61BDDA1D" id="Straight Arrow Connector 12" o:spid="_x0000_s1026" type="#_x0000_t32" style="position:absolute;margin-left:294pt;margin-top:66.55pt;width:166.25pt;height:79.75pt;flip:y;z-index:-251643904;visibility:visible;mso-wrap-style:square;mso-width-percent:0;mso-height-percent:0;mso-wrap-distance-left:9pt;mso-wrap-distance-top:0;mso-wrap-distance-right:9pt;mso-wrap-distance-bottom:0;mso-position-horizontal:absolute;mso-position-horizontal-relative:text;mso-position-vertical:absolute;mso-position-vertical-relative:text;mso-width-percent:0;mso-height-percent:0;mso-width-relative:margin;mso-height-relative:margin" o:gfxdata="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" strokecolor="black [3213]" strokeweight="1.5pt">
                 <v:stroke endarrow="block" joinstyle="miter"/>
               </v:shape>
             </w:pict>
@@ -6539,7 +6539,7 @@
           </mc:Choice>
           <mc:Fallback>
             <w:pict>
-              <v:shape w14:anchorId="3E276800" id="Straight Arrow Connector 14" o:spid="_x0000_s1026" type="#_x0000_t32" style="position:absolute;margin-left:291.85pt;margin-top:64.85pt;width:196.3pt;height:97.25pt;flip:x;z-index:-251641856;visibility:visible;mso-wrap-style:square;mso-width-percent:0;mso-height-percent:0;mso-wrap-distance-left:9pt;mso-wrap-distance-top:0;mso-wrap-distance-right:9pt;mso-wrap-distance-bottom:0;mso-position-horizontal:absolute;mso-position-horizontal-relative:text;mso-position-vertical:absolute;mso-position-vertical-relative:text;mso-width-percent:0;mso-height-percent:0;mso-width-relative:margin;mso-height-relative:margin" o:gfxdata="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" strokecolor="black [3213]" strokeweight="1.5pt">
+              <v:shape w14:anchorId="7C642DA1" id="Straight Arrow Connector 14" o:spid="_x0000_s1026" type="#_x0000_t32" style="position:absolute;margin-left:291.85pt;margin-top:64.85pt;width:196.3pt;height:97.25pt;flip:x;z-index:-251641856;visibility:visible;mso-wrap-style:square;mso-width-percent:0;mso-height-percent:0;mso-wrap-distance-left:9pt;mso-wrap-distance-top:0;mso-wrap-distance-right:9pt;mso-wrap-distance-bottom:0;mso-position-horizontal:absolute;mso-position-horizontal-relative:text;mso-position-vertical:absolute;mso-position-vertical-relative:text;mso-width-percent:0;mso-height-percent:0;mso-width-relative:margin;mso-height-relative:margin" o:gfxdata="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" strokecolor="black [3213]" strokeweight="1.5pt">
                 <v:stroke endarrow="block" joinstyle="miter"/>
               </v:shape>
             </w:pict>
@@ -6614,7 +6614,7 @@
           </mc:Choice>
           <mc:Fallback>
             <w:pict>
-              <v:shape w14:anchorId="26F3B602" id="Straight Arrow Connector 11" o:spid="_x0000_s1026" type="#_x0000_t32" style="position:absolute;margin-left:9.85pt;margin-top:51pt;width:166.7pt;height:97.4pt;z-index:-251644928;visibility:visible;mso-wrap-style:square;mso-width-percent:0;mso-height-percent:0;mso-wrap-distance-left:9pt;mso-wrap-distance-top:0;mso-wrap-distance-right:9pt;mso-wrap-distance-bottom:0;mso-position-horizontal:absolute;mso-position-horizontal-relative:text;mso-position-vertical:absolute;mso-position-vertical-relative:text;mso-width-percent:0;mso-height-percent:0;mso-width-relative:margin;mso-height-relative:margin" o:gfxdata="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" strokecolor="black [3213]" strokeweight="1.5pt">
+              <v:shape w14:anchorId="2AB9E503" id="Straight Arrow Connector 11" o:spid="_x0000_s1026" type="#_x0000_t32" style="position:absolute;margin-left:9.85pt;margin-top:51pt;width:166.7pt;height:97.4pt;z-index:-251644928;visibility:visible;mso-wrap-style:square;mso-width-percent:0;mso-height-percent:0;mso-wrap-distance-left:9pt;mso-wrap-distance-top:0;mso-wrap-distance-right:9pt;mso-wrap-distance-bottom:0;mso-position-horizontal:absolute;mso-position-horizontal-relative:text;mso-position-vertical:absolute;mso-position-vertical-relative:text;mso-width-percent:0;mso-height-percent:0;mso-width-relative:margin;mso-height-relative:margin" o:gfxdata="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" strokecolor="black [3213]" strokeweight="1.5pt">
                 <v:stroke endarrow="block" joinstyle="miter"/>
               </v:shape>
             </w:pict>
@@ -6689,7 +6689,7 @@
           </mc:Choice>
           <mc:Fallback>
             <w:pict>
-              <v:shape w14:anchorId="763E8374" id="Straight Arrow Connector 13" o:spid="_x0000_s1026" type="#_x0000_t32" style="position:absolute;margin-left:-17.15pt;margin-top:51.15pt;width:190.7pt;height:111.85pt;flip:x y;z-index:-251642880;visibility:visible;mso-wrap-style:square;mso-width-percent:0;mso-height-percent:0;mso-wrap-distance-left:9pt;mso-wrap-distance-top:0;mso-wrap-distance-right:9pt;mso-wrap-distance-bottom:0;mso-position-horizontal:absolute;mso-position-horizontal-relative:text;mso-position-vertical:absolute;mso-position-vertical-relative:text;mso-width-percent:0;mso-height-percent:0;mso-width-relative:margin;mso-height-relative:margin" o:gfxdata="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" strokecolor="black [3213]" strokeweight="1.5pt">
+              <v:shape w14:anchorId="1C8844D2" id="Straight Arrow Connector 13" o:spid="_x0000_s1026" type="#_x0000_t32" style="position:absolute;margin-left:-17.15pt;margin-top:51.15pt;width:190.7pt;height:111.85pt;flip:x y;z-index:-251642880;visibility:visible;mso-wrap-style:square;mso-width-percent:0;mso-height-percent:0;mso-wrap-distance-left:9pt;mso-wrap-distance-top:0;mso-wrap-distance-right:9pt;mso-wrap-distance-bottom:0;mso-position-horizontal:absolute;mso-position-horizontal-relative:text;mso-position-vertical:absolute;mso-position-vertical-relative:text;mso-width-percent:0;mso-height-percent:0;mso-width-relative:margin;mso-height-relative:margin" o:gfxdata="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" strokecolor="black [3213]" strokeweight="1.5pt">
                 <v:stroke endarrow="block" joinstyle="miter"/>
               </v:shape>
             </w:pict>

</xml_diff>

<commit_message>
Finished README and made pdf
</commit_message>
<xml_diff>
--- a/README.docx
+++ b/README.docx
@@ -15,8 +15,17 @@
           <w:b/>
           <w:sz w:val="32"/>
         </w:rPr>
-        <w:t>Collin Fingar + David Vanderzee</w:t>
-      </w:r>
+        <w:t xml:space="preserve">Collin Fingar + David </w:t>
+      </w:r>
+      <w:proofErr w:type="spellStart"/>
+      <w:r>
+        <w:rPr>
+          <w:b/>
+          <w:sz w:val="32"/>
+        </w:rPr>
+        <w:t>Vanderzee</w:t>
+      </w:r>
+      <w:proofErr w:type="spellEnd"/>
     </w:p>
     <w:p>
       <w:pPr>
@@ -48,6 +57,598 @@
           <w:sz w:val="32"/>
         </w:rPr>
         <w:t>November 19, 2015</w:t>
+      </w:r>
+    </w:p>
+    <w:p>
+      <w:pPr>
+        <w:pStyle w:val="NoSpacing"/>
+      </w:pPr>
+    </w:p>
+    <w:p>
+      <w:pPr>
+        <w:pStyle w:val="NoSpacing"/>
+      </w:pPr>
+    </w:p>
+    <w:p>
+      <w:pPr>
+        <w:spacing w:after="200" w:line="276" w:lineRule="auto"/>
+        <w:rPr>
+          <w:rFonts w:ascii="Calibri" w:eastAsia="Calibri" w:hAnsi="Calibri" w:cs="Calibri"/>
+        </w:rPr>
+      </w:pPr>
+      <w:r>
+        <w:rPr>
+          <w:rFonts w:ascii="Calibri" w:eastAsia="Calibri" w:hAnsi="Calibri" w:cs="Calibri"/>
+        </w:rPr>
+        <w:t>TO RUN THE PROGRAM:</w:t>
+      </w:r>
+    </w:p>
+    <w:p>
+      <w:pPr>
+        <w:spacing w:after="200" w:line="276" w:lineRule="auto"/>
+        <w:rPr>
+          <w:rFonts w:ascii="Calibri" w:eastAsia="Calibri" w:hAnsi="Calibri" w:cs="Calibri"/>
+        </w:rPr>
+      </w:pPr>
+      <w:r>
+        <w:rPr>
+          <w:rFonts w:ascii="Calibri" w:eastAsia="Calibri" w:hAnsi="Calibri" w:cs="Calibri"/>
+        </w:rPr>
+        <w:t xml:space="preserve">Select the scene "map1" and hit the play button to begin. Once the map loads, left click with the mouse to select the starting location for </w:t>
+      </w:r>
+      <w:proofErr w:type="spellStart"/>
+      <w:r>
+        <w:rPr>
+          <w:rFonts w:ascii="Calibri" w:eastAsia="Calibri" w:hAnsi="Calibri" w:cs="Calibri"/>
+        </w:rPr>
+        <w:t>pacman</w:t>
+      </w:r>
+      <w:proofErr w:type="spellEnd"/>
+      <w:r>
+        <w:rPr>
+          <w:rFonts w:ascii="Calibri" w:eastAsia="Calibri" w:hAnsi="Calibri" w:cs="Calibri"/>
+        </w:rPr>
+        <w:t>. Once you have done that, click the START GUI to begin the simulation</w:t>
+      </w:r>
+    </w:p>
+    <w:p>
+      <w:pPr>
+        <w:spacing w:after="200" w:line="276" w:lineRule="auto"/>
+        <w:rPr>
+          <w:rFonts w:ascii="Calibri" w:eastAsia="Calibri" w:hAnsi="Calibri" w:cs="Calibri"/>
+        </w:rPr>
+      </w:pPr>
+      <w:r>
+        <w:rPr>
+          <w:rFonts w:ascii="Calibri" w:eastAsia="Calibri" w:hAnsi="Calibri" w:cs="Calibri"/>
+        </w:rPr>
+        <w:t>Navigating the Scene:</w:t>
+      </w:r>
+    </w:p>
+    <w:p>
+      <w:pPr>
+        <w:spacing w:after="200" w:line="276" w:lineRule="auto"/>
+        <w:rPr>
+          <w:rFonts w:ascii="Calibri" w:eastAsia="Calibri" w:hAnsi="Calibri" w:cs="Calibri"/>
+        </w:rPr>
+      </w:pPr>
+      <w:r>
+        <w:rPr>
+          <w:rFonts w:ascii="Calibri" w:eastAsia="Calibri" w:hAnsi="Calibri" w:cs="Calibri"/>
+        </w:rPr>
+        <w:t xml:space="preserve">Use the ARROW keys on the keyboard to move the camera about the scene to follow the ghosts or </w:t>
+      </w:r>
+      <w:proofErr w:type="spellStart"/>
+      <w:r>
+        <w:rPr>
+          <w:rFonts w:ascii="Calibri" w:eastAsia="Calibri" w:hAnsi="Calibri" w:cs="Calibri"/>
+        </w:rPr>
+        <w:t>pacman</w:t>
+      </w:r>
+      <w:proofErr w:type="spellEnd"/>
+      <w:r>
+        <w:rPr>
+          <w:rFonts w:ascii="Calibri" w:eastAsia="Calibri" w:hAnsi="Calibri" w:cs="Calibri"/>
+        </w:rPr>
+        <w:t>.</w:t>
+      </w:r>
+    </w:p>
+    <w:p>
+      <w:pPr>
+        <w:spacing w:after="200" w:line="276" w:lineRule="auto"/>
+        <w:rPr>
+          <w:rFonts w:ascii="Calibri" w:eastAsia="Calibri" w:hAnsi="Calibri" w:cs="Calibri"/>
+        </w:rPr>
+      </w:pPr>
+      <w:r>
+        <w:rPr>
+          <w:rFonts w:ascii="Calibri" w:eastAsia="Calibri" w:hAnsi="Calibri" w:cs="Calibri"/>
+        </w:rPr>
+        <w:t>Play Again</w:t>
+      </w:r>
+      <w:proofErr w:type="gramStart"/>
+      <w:r>
+        <w:rPr>
+          <w:rFonts w:ascii="Calibri" w:eastAsia="Calibri" w:hAnsi="Calibri" w:cs="Calibri"/>
+        </w:rPr>
+        <w:t>?!:</w:t>
+      </w:r>
+      <w:proofErr w:type="gramEnd"/>
+    </w:p>
+    <w:p>
+      <w:pPr>
+        <w:spacing w:after="200" w:line="276" w:lineRule="auto"/>
+        <w:rPr>
+          <w:rFonts w:ascii="Calibri" w:eastAsia="Calibri" w:hAnsi="Calibri" w:cs="Calibri"/>
+        </w:rPr>
+      </w:pPr>
+      <w:r>
+        <w:rPr>
+          <w:rFonts w:ascii="Calibri" w:eastAsia="Calibri" w:hAnsi="Calibri" w:cs="Calibri"/>
+        </w:rPr>
+        <w:t>Hit the Reset GUI Button to clear the map and start again.</w:t>
+      </w:r>
+    </w:p>
+    <w:p>
+      <w:pPr>
+        <w:spacing w:after="200" w:line="276" w:lineRule="auto"/>
+        <w:rPr>
+          <w:rFonts w:ascii="Calibri" w:eastAsia="Calibri" w:hAnsi="Calibri" w:cs="Calibri"/>
+        </w:rPr>
+      </w:pPr>
+      <w:r>
+        <w:rPr>
+          <w:rFonts w:ascii="Calibri" w:eastAsia="Calibri" w:hAnsi="Calibri" w:cs="Calibri"/>
+        </w:rPr>
+        <w:t>Switch Maps:</w:t>
+      </w:r>
+    </w:p>
+    <w:p>
+      <w:pPr>
+        <w:spacing w:after="200" w:line="276" w:lineRule="auto"/>
+        <w:rPr>
+          <w:rFonts w:ascii="Calibri" w:eastAsia="Calibri" w:hAnsi="Calibri" w:cs="Calibri"/>
+        </w:rPr>
+      </w:pPr>
+      <w:r>
+        <w:rPr>
+          <w:rFonts w:ascii="Calibri" w:eastAsia="Calibri" w:hAnsi="Calibri" w:cs="Calibri"/>
+        </w:rPr>
+        <w:t>If you want to switch between the two maps, click the GUI button accordingly.</w:t>
+      </w:r>
+    </w:p>
+    <w:p>
+      <w:pPr>
+        <w:spacing w:after="200" w:line="276" w:lineRule="auto"/>
+        <w:rPr>
+          <w:rFonts w:ascii="Calibri" w:eastAsia="Calibri" w:hAnsi="Calibri" w:cs="Calibri"/>
+        </w:rPr>
+      </w:pPr>
+    </w:p>
+    <w:p>
+      <w:pPr>
+        <w:spacing w:after="200" w:line="276" w:lineRule="auto"/>
+        <w:rPr>
+          <w:rFonts w:ascii="Calibri" w:eastAsia="Calibri" w:hAnsi="Calibri" w:cs="Calibri"/>
+        </w:rPr>
+      </w:pPr>
+      <w:r>
+        <w:rPr>
+          <w:rFonts w:ascii="Calibri" w:eastAsia="Calibri" w:hAnsi="Calibri" w:cs="Calibri"/>
+        </w:rPr>
+        <w:t xml:space="preserve">WHAT'S </w:t>
+      </w:r>
+      <w:proofErr w:type="gramStart"/>
+      <w:r>
+        <w:rPr>
+          <w:rFonts w:ascii="Calibri" w:eastAsia="Calibri" w:hAnsi="Calibri" w:cs="Calibri"/>
+        </w:rPr>
+        <w:t>HAPPENING:</w:t>
+      </w:r>
+      <w:proofErr w:type="gramEnd"/>
+    </w:p>
+    <w:p>
+      <w:pPr>
+        <w:spacing w:after="200" w:line="276" w:lineRule="auto"/>
+        <w:rPr>
+          <w:rFonts w:ascii="Calibri" w:eastAsia="Calibri" w:hAnsi="Calibri" w:cs="Calibri"/>
+        </w:rPr>
+      </w:pPr>
+      <w:r>
+        <w:rPr>
+          <w:rFonts w:ascii="Calibri" w:eastAsia="Calibri" w:hAnsi="Calibri" w:cs="Calibri"/>
+        </w:rPr>
+        <w:t xml:space="preserve">Pacman's Goal is to eat all the pellets in the scene. He has three states for navigating the scene to accomplish his goal. The </w:t>
+      </w:r>
+      <w:proofErr w:type="gramStart"/>
+      <w:r>
+        <w:rPr>
+          <w:rFonts w:ascii="Calibri" w:eastAsia="Calibri" w:hAnsi="Calibri" w:cs="Calibri"/>
+        </w:rPr>
+        <w:t>ghosts</w:t>
+      </w:r>
+      <w:proofErr w:type="gramEnd"/>
+      <w:r>
+        <w:rPr>
+          <w:rFonts w:ascii="Calibri" w:eastAsia="Calibri" w:hAnsi="Calibri" w:cs="Calibri"/>
+        </w:rPr>
+        <w:t xml:space="preserve"> goal is to collide with Pacman to end the game. They also have three states to navigate through the map.</w:t>
+      </w:r>
+    </w:p>
+    <w:p>
+      <w:pPr>
+        <w:spacing w:after="200" w:line="276" w:lineRule="auto"/>
+        <w:rPr>
+          <w:rFonts w:ascii="Calibri" w:eastAsia="Calibri" w:hAnsi="Calibri" w:cs="Calibri"/>
+        </w:rPr>
+      </w:pPr>
+      <w:r>
+        <w:rPr>
+          <w:rFonts w:ascii="Calibri" w:eastAsia="Calibri" w:hAnsi="Calibri" w:cs="Calibri"/>
+        </w:rPr>
+        <w:t>OBSTACLE AVOIDANCE:</w:t>
+      </w:r>
+    </w:p>
+    <w:p>
+      <w:pPr>
+        <w:spacing w:after="200" w:line="276" w:lineRule="auto"/>
+        <w:rPr>
+          <w:rFonts w:ascii="Calibri" w:eastAsia="Calibri" w:hAnsi="Calibri" w:cs="Calibri"/>
+        </w:rPr>
+      </w:pPr>
+      <w:r>
+        <w:rPr>
+          <w:rFonts w:ascii="Calibri" w:eastAsia="Calibri" w:hAnsi="Calibri" w:cs="Calibri"/>
+        </w:rPr>
+        <w:t>If Pacman encounters an obstacle on his way to his target pellet he uses A* to find the optimum route to the pellet. He stores the path in an array and follows his path to get to the pellet. Once he gets to the desired pellet he goes back to regular navigation.</w:t>
+      </w:r>
+    </w:p>
+    <w:p>
+      <w:pPr>
+        <w:spacing w:after="200" w:line="276" w:lineRule="auto"/>
+        <w:rPr>
+          <w:rFonts w:ascii="Calibri" w:eastAsia="Calibri" w:hAnsi="Calibri" w:cs="Calibri"/>
+        </w:rPr>
+      </w:pPr>
+    </w:p>
+    <w:p>
+      <w:pPr>
+        <w:spacing w:after="200" w:line="276" w:lineRule="auto"/>
+        <w:rPr>
+          <w:rFonts w:ascii="Calibri" w:eastAsia="Calibri" w:hAnsi="Calibri" w:cs="Calibri"/>
+        </w:rPr>
+      </w:pPr>
+      <w:r>
+        <w:rPr>
+          <w:rFonts w:ascii="Calibri" w:eastAsia="Calibri" w:hAnsi="Calibri" w:cs="Calibri"/>
+        </w:rPr>
+        <w:t>PACMAN'S STATES:</w:t>
+      </w:r>
+    </w:p>
+    <w:p>
+      <w:pPr>
+        <w:spacing w:after="200" w:line="276" w:lineRule="auto"/>
+        <w:rPr>
+          <w:rFonts w:ascii="Calibri" w:eastAsia="Calibri" w:hAnsi="Calibri" w:cs="Calibri"/>
+        </w:rPr>
+      </w:pPr>
+      <w:r>
+        <w:rPr>
+          <w:rFonts w:ascii="Calibri" w:eastAsia="Calibri" w:hAnsi="Calibri" w:cs="Calibri"/>
+        </w:rPr>
+        <w:t>State 1 - Best Case - Collect Pellet Groups:</w:t>
+      </w:r>
+    </w:p>
+    <w:p>
+      <w:pPr>
+        <w:spacing w:after="200" w:line="276" w:lineRule="auto"/>
+        <w:rPr>
+          <w:rFonts w:ascii="Calibri" w:eastAsia="Calibri" w:hAnsi="Calibri" w:cs="Calibri"/>
+        </w:rPr>
+      </w:pPr>
+      <w:r>
+        <w:rPr>
+          <w:rFonts w:ascii="Calibri" w:eastAsia="Calibri" w:hAnsi="Calibri" w:cs="Calibri"/>
+        </w:rPr>
+        <w:tab/>
+        <w:t xml:space="preserve">Pacman's best case scenario. The ghosts are not close to him. The Pellets are set up to each belong to a group; the entire map is made up of chunks of these groups of pellets. Pacman finds the nearest pellet group to him and begins to eat all the pellets in this group. This proves to be a smart </w:t>
+      </w:r>
+      <w:r>
+        <w:rPr>
+          <w:rFonts w:ascii="Calibri" w:eastAsia="Calibri" w:hAnsi="Calibri" w:cs="Calibri"/>
+        </w:rPr>
+        <w:lastRenderedPageBreak/>
+        <w:t>algorithm for Pacman so he eliminates large areas of pellets at a time so he doesn't need to return. Once Pacman finishes a group of pellets, he finds the next closest group and begins on that.</w:t>
+      </w:r>
+    </w:p>
+    <w:p>
+      <w:pPr>
+        <w:spacing w:after="200" w:line="276" w:lineRule="auto"/>
+        <w:rPr>
+          <w:rFonts w:ascii="Calibri" w:eastAsia="Calibri" w:hAnsi="Calibri" w:cs="Calibri"/>
+        </w:rPr>
+      </w:pPr>
+      <w:r>
+        <w:rPr>
+          <w:rFonts w:ascii="Calibri" w:eastAsia="Calibri" w:hAnsi="Calibri" w:cs="Calibri"/>
+        </w:rPr>
+        <w:t>State 2 - Middle Case - Switch to a safer Pellet Group:</w:t>
+      </w:r>
+    </w:p>
+    <w:p>
+      <w:pPr>
+        <w:spacing w:after="200" w:line="276" w:lineRule="auto"/>
+        <w:rPr>
+          <w:rFonts w:ascii="Calibri" w:eastAsia="Calibri" w:hAnsi="Calibri" w:cs="Calibri"/>
+        </w:rPr>
+      </w:pPr>
+      <w:r>
+        <w:rPr>
+          <w:rFonts w:ascii="Calibri" w:eastAsia="Calibri" w:hAnsi="Calibri" w:cs="Calibri"/>
+        </w:rPr>
+        <w:tab/>
+        <w:t xml:space="preserve">This state occurs when the ghosts are far enough away to not run directly from them, but close enough to start avoiding them a bit. Pacman sees the closest ghost to him and picks a new pellet group to go after in the opposite direction. This makes </w:t>
+      </w:r>
+      <w:proofErr w:type="spellStart"/>
+      <w:r>
+        <w:rPr>
+          <w:rFonts w:ascii="Calibri" w:eastAsia="Calibri" w:hAnsi="Calibri" w:cs="Calibri"/>
+        </w:rPr>
+        <w:t>pacman</w:t>
+      </w:r>
+      <w:proofErr w:type="spellEnd"/>
+      <w:r>
+        <w:rPr>
+          <w:rFonts w:ascii="Calibri" w:eastAsia="Calibri" w:hAnsi="Calibri" w:cs="Calibri"/>
+        </w:rPr>
+        <w:t xml:space="preserve"> start eating pellets in a safer location without completely </w:t>
+      </w:r>
+      <w:proofErr w:type="spellStart"/>
+      <w:r>
+        <w:rPr>
+          <w:rFonts w:ascii="Calibri" w:eastAsia="Calibri" w:hAnsi="Calibri" w:cs="Calibri"/>
+        </w:rPr>
+        <w:t>runnig</w:t>
+      </w:r>
+      <w:proofErr w:type="spellEnd"/>
+      <w:r>
+        <w:rPr>
+          <w:rFonts w:ascii="Calibri" w:eastAsia="Calibri" w:hAnsi="Calibri" w:cs="Calibri"/>
+        </w:rPr>
+        <w:t xml:space="preserve"> away from the ghost yet.</w:t>
+      </w:r>
+    </w:p>
+    <w:p>
+      <w:pPr>
+        <w:spacing w:after="200" w:line="276" w:lineRule="auto"/>
+        <w:rPr>
+          <w:rFonts w:ascii="Calibri" w:eastAsia="Calibri" w:hAnsi="Calibri" w:cs="Calibri"/>
+        </w:rPr>
+      </w:pPr>
+    </w:p>
+    <w:p>
+      <w:pPr>
+        <w:spacing w:after="200" w:line="276" w:lineRule="auto"/>
+        <w:rPr>
+          <w:rFonts w:ascii="Calibri" w:eastAsia="Calibri" w:hAnsi="Calibri" w:cs="Calibri"/>
+        </w:rPr>
+      </w:pPr>
+      <w:r>
+        <w:rPr>
+          <w:rFonts w:ascii="Calibri" w:eastAsia="Calibri" w:hAnsi="Calibri" w:cs="Calibri"/>
+        </w:rPr>
+        <w:t>State 3 - Worse Case - Run from Ghosts:</w:t>
+      </w:r>
+    </w:p>
+    <w:p>
+      <w:pPr>
+        <w:spacing w:after="200" w:line="276" w:lineRule="auto"/>
+        <w:rPr>
+          <w:rFonts w:ascii="Calibri" w:eastAsia="Calibri" w:hAnsi="Calibri" w:cs="Calibri"/>
+        </w:rPr>
+      </w:pPr>
+      <w:r>
+        <w:rPr>
+          <w:rFonts w:ascii="Calibri" w:eastAsia="Calibri" w:hAnsi="Calibri" w:cs="Calibri"/>
+        </w:rPr>
+        <w:tab/>
+        <w:t>This state occurs when the ghosts are so close to Pacman that he forgoes all want for pellets and just tries to get away from the ghosts. He begins running away in the opposite direction of the ghosts chasing him. When he is far enough away he switches back to the middle state.</w:t>
+      </w:r>
+    </w:p>
+    <w:p>
+      <w:pPr>
+        <w:spacing w:after="200" w:line="276" w:lineRule="auto"/>
+        <w:rPr>
+          <w:rFonts w:ascii="Calibri" w:eastAsia="Calibri" w:hAnsi="Calibri" w:cs="Calibri"/>
+        </w:rPr>
+      </w:pPr>
+    </w:p>
+    <w:p>
+      <w:pPr>
+        <w:spacing w:after="200" w:line="276" w:lineRule="auto"/>
+        <w:rPr>
+          <w:rFonts w:ascii="Calibri" w:eastAsia="Calibri" w:hAnsi="Calibri" w:cs="Calibri"/>
+        </w:rPr>
+      </w:pPr>
+      <w:r>
+        <w:rPr>
+          <w:rFonts w:ascii="Calibri" w:eastAsia="Calibri" w:hAnsi="Calibri" w:cs="Calibri"/>
+        </w:rPr>
+        <w:t>GHOST STATES:</w:t>
+      </w:r>
+    </w:p>
+    <w:p>
+      <w:pPr>
+        <w:spacing w:after="200" w:line="276" w:lineRule="auto"/>
+        <w:rPr>
+          <w:rFonts w:ascii="Calibri" w:eastAsia="Calibri" w:hAnsi="Calibri" w:cs="Calibri"/>
+        </w:rPr>
+      </w:pPr>
+      <w:r>
+        <w:rPr>
+          <w:rFonts w:ascii="Calibri" w:eastAsia="Calibri" w:hAnsi="Calibri" w:cs="Calibri"/>
+        </w:rPr>
+        <w:t>State 1 - Best Case - Chase Pacman</w:t>
+      </w:r>
+    </w:p>
+    <w:p>
+      <w:pPr>
+        <w:spacing w:after="200" w:line="276" w:lineRule="auto"/>
+        <w:rPr>
+          <w:rFonts w:ascii="Calibri" w:eastAsia="Calibri" w:hAnsi="Calibri" w:cs="Calibri"/>
+        </w:rPr>
+      </w:pPr>
+      <w:r>
+        <w:rPr>
+          <w:rFonts w:ascii="Calibri" w:eastAsia="Calibri" w:hAnsi="Calibri" w:cs="Calibri"/>
+        </w:rPr>
+        <w:tab/>
+        <w:t>Pacman is close enough to the ghost that the ghost begins the chase. The Ghost follows Pacman and tries to touch him to end the game. If he gets far enough away, the ghost switches to state 2.</w:t>
+      </w:r>
+    </w:p>
+    <w:p>
+      <w:pPr>
+        <w:spacing w:after="200" w:line="276" w:lineRule="auto"/>
+        <w:rPr>
+          <w:rFonts w:ascii="Calibri" w:eastAsia="Calibri" w:hAnsi="Calibri" w:cs="Calibri"/>
+        </w:rPr>
+      </w:pPr>
+      <w:r>
+        <w:rPr>
+          <w:rFonts w:ascii="Calibri" w:eastAsia="Calibri" w:hAnsi="Calibri" w:cs="Calibri"/>
+        </w:rPr>
+        <w:t>State 2 - Middle Case - Wander toward Pacman</w:t>
+      </w:r>
+    </w:p>
+    <w:p>
+      <w:pPr>
+        <w:spacing w:after="200" w:line="276" w:lineRule="auto"/>
+        <w:rPr>
+          <w:rFonts w:ascii="Calibri" w:eastAsia="Calibri" w:hAnsi="Calibri" w:cs="Calibri"/>
+        </w:rPr>
+      </w:pPr>
+      <w:r>
+        <w:rPr>
+          <w:rFonts w:ascii="Calibri" w:eastAsia="Calibri" w:hAnsi="Calibri" w:cs="Calibri"/>
+        </w:rPr>
+        <w:tab/>
+        <w:t xml:space="preserve">The Ghost is close enough that he has a general idea where Pacman is and begins moving randomly with a </w:t>
+      </w:r>
+      <w:proofErr w:type="spellStart"/>
+      <w:r>
+        <w:rPr>
+          <w:rFonts w:ascii="Calibri" w:eastAsia="Calibri" w:hAnsi="Calibri" w:cs="Calibri"/>
+        </w:rPr>
+        <w:t>tendancy</w:t>
+      </w:r>
+      <w:proofErr w:type="spellEnd"/>
+      <w:r>
+        <w:rPr>
+          <w:rFonts w:ascii="Calibri" w:eastAsia="Calibri" w:hAnsi="Calibri" w:cs="Calibri"/>
+        </w:rPr>
+        <w:t xml:space="preserve"> to go toward Pacman. This makes the ghost more likely to wander close enough to Pacman to begin the chase.</w:t>
+      </w:r>
+    </w:p>
+    <w:p>
+      <w:pPr>
+        <w:spacing w:after="200" w:line="276" w:lineRule="auto"/>
+        <w:rPr>
+          <w:rFonts w:ascii="Calibri" w:eastAsia="Calibri" w:hAnsi="Calibri" w:cs="Calibri"/>
+        </w:rPr>
+      </w:pPr>
+      <w:proofErr w:type="gramStart"/>
+      <w:r>
+        <w:rPr>
+          <w:rFonts w:ascii="Calibri" w:eastAsia="Calibri" w:hAnsi="Calibri" w:cs="Calibri"/>
+        </w:rPr>
+        <w:t>State  3</w:t>
+      </w:r>
+      <w:proofErr w:type="gramEnd"/>
+      <w:r>
+        <w:rPr>
+          <w:rFonts w:ascii="Calibri" w:eastAsia="Calibri" w:hAnsi="Calibri" w:cs="Calibri"/>
+        </w:rPr>
+        <w:t>- Worst Case - Move Randomly</w:t>
+      </w:r>
+    </w:p>
+    <w:p>
+      <w:pPr>
+        <w:spacing w:after="200" w:line="276" w:lineRule="auto"/>
+        <w:rPr>
+          <w:rFonts w:ascii="Calibri" w:eastAsia="Calibri" w:hAnsi="Calibri" w:cs="Calibri"/>
+        </w:rPr>
+      </w:pPr>
+      <w:r>
+        <w:rPr>
+          <w:rFonts w:ascii="Calibri" w:eastAsia="Calibri" w:hAnsi="Calibri" w:cs="Calibri"/>
+        </w:rPr>
+        <w:tab/>
+        <w:t xml:space="preserve">The Ghost is far away from Pacman and wanders </w:t>
+      </w:r>
+      <w:proofErr w:type="spellStart"/>
+      <w:r>
+        <w:rPr>
+          <w:rFonts w:ascii="Calibri" w:eastAsia="Calibri" w:hAnsi="Calibri" w:cs="Calibri"/>
+        </w:rPr>
+        <w:t>aimlessley</w:t>
+      </w:r>
+      <w:proofErr w:type="spellEnd"/>
+      <w:r>
+        <w:rPr>
+          <w:rFonts w:ascii="Calibri" w:eastAsia="Calibri" w:hAnsi="Calibri" w:cs="Calibri"/>
+        </w:rPr>
+        <w:t xml:space="preserve"> around the map trying to find Pacman. </w:t>
+      </w:r>
+    </w:p>
+    <w:p>
+      <w:pPr>
+        <w:spacing w:after="200" w:line="276" w:lineRule="auto"/>
+        <w:rPr>
+          <w:rFonts w:ascii="Calibri" w:eastAsia="Calibri" w:hAnsi="Calibri" w:cs="Calibri"/>
+        </w:rPr>
+      </w:pPr>
+    </w:p>
+    <w:p>
+      <w:pPr>
+        <w:spacing w:after="200" w:line="276" w:lineRule="auto"/>
+        <w:rPr>
+          <w:rFonts w:ascii="Calibri" w:eastAsia="Calibri" w:hAnsi="Calibri" w:cs="Calibri"/>
+        </w:rPr>
+      </w:pPr>
+      <w:r>
+        <w:rPr>
+          <w:rFonts w:ascii="Calibri" w:eastAsia="Calibri" w:hAnsi="Calibri" w:cs="Calibri"/>
+        </w:rPr>
+        <w:t>Arbitration Algorithm:</w:t>
+      </w:r>
+    </w:p>
+    <w:p>
+      <w:pPr>
+        <w:spacing w:after="200" w:line="276" w:lineRule="auto"/>
+        <w:rPr>
+          <w:rFonts w:ascii="Calibri" w:eastAsia="Calibri" w:hAnsi="Calibri" w:cs="Calibri"/>
+        </w:rPr>
+      </w:pPr>
+      <w:r>
+        <w:rPr>
+          <w:rFonts w:ascii="Calibri" w:eastAsia="Calibri" w:hAnsi="Calibri" w:cs="Calibri"/>
+        </w:rPr>
+        <w:tab/>
+        <w:t>Most arbitration for Pacman and the Ghosts are based on distance to each other. State switches mostly involved distance from Pacman to Ghosts, along with remainder of pellets in the current group, and location in the map. Distance is the most important however. If the ghosts are not close to Pacman</w:t>
+      </w:r>
+      <w:proofErr w:type="gramStart"/>
+      <w:r>
+        <w:rPr>
+          <w:rFonts w:ascii="Calibri" w:eastAsia="Calibri" w:hAnsi="Calibri" w:cs="Calibri"/>
+        </w:rPr>
+        <w:t>,  he</w:t>
+      </w:r>
+      <w:proofErr w:type="gramEnd"/>
+      <w:r>
+        <w:rPr>
+          <w:rFonts w:ascii="Calibri" w:eastAsia="Calibri" w:hAnsi="Calibri" w:cs="Calibri"/>
+        </w:rPr>
+        <w:t xml:space="preserve"> is in no danger and should act accordingly.</w:t>
       </w:r>
     </w:p>
     <w:p>
@@ -65,7 +666,15 @@
         <w:pStyle w:val="NoSpacing"/>
       </w:pPr>
       <w:r>
-        <w:t>Best PacMan start locations:</w:t>
+        <w:t xml:space="preserve">Best </w:t>
+      </w:r>
+      <w:proofErr w:type="spellStart"/>
+      <w:r>
+        <w:t>PacMan</w:t>
+      </w:r>
+      <w:proofErr w:type="spellEnd"/>
+      <w:r>
+        <w:t xml:space="preserve"> start locations:</w:t>
       </w:r>
     </w:p>
     <w:p>
@@ -113,173 +722,35 @@
       </w:pPr>
       <w:r>
         <w:tab/>
-        <w:t>It is always best if you start PacMan far away from the starting location of the ghosts. This gives him more time to eat as much pellets as possible before the ghosts catch him. Our algorithm is the best because Pacman is given a chance to find a further away group of pellets to eat if ghosts start approaching him. Instead of waiting till the ghosts are right on top of him, PacMan is pro-active on staying alive.</w:t>
-      </w:r>
-      <w:r>
-        <w:t xml:space="preserve"> Also, when the ghosts are far away from PacMan, they move randomly because they have no idea where he is. If they’re semi-close, they move in his general direction to move the game along and, when very close, they chase him as best they can.</w:t>
-      </w:r>
-      <w:bookmarkStart w:id="0" w:name="_GoBack"/>
-      <w:bookmarkEnd w:id="0"/>
-    </w:p>
-    <w:p>
-      <w:pPr>
-        <w:pStyle w:val="NoSpacing"/>
-      </w:pPr>
-    </w:p>
-    <w:p>
-      <w:pPr>
-        <w:pStyle w:val="NoSpacing"/>
-      </w:pPr>
-    </w:p>
-    <w:p>
-      <w:pPr>
-        <w:pStyle w:val="NoSpacing"/>
-      </w:pPr>
-    </w:p>
-    <w:p>
-      <w:pPr>
-        <w:pStyle w:val="NoSpacing"/>
-      </w:pPr>
-    </w:p>
-    <w:p>
-      <w:pPr>
-        <w:pStyle w:val="NoSpacing"/>
-      </w:pPr>
-    </w:p>
-    <w:p>
-      <w:pPr>
-        <w:pStyle w:val="NoSpacing"/>
-      </w:pPr>
-    </w:p>
-    <w:p>
-      <w:pPr>
-        <w:pStyle w:val="NoSpacing"/>
-      </w:pPr>
-    </w:p>
-    <w:p>
-      <w:pPr>
-        <w:pStyle w:val="NoSpacing"/>
-      </w:pPr>
-    </w:p>
-    <w:p>
-      <w:pPr>
-        <w:pStyle w:val="NoSpacing"/>
-      </w:pPr>
-    </w:p>
-    <w:p>
-      <w:pPr>
-        <w:pStyle w:val="NoSpacing"/>
-      </w:pPr>
-    </w:p>
-    <w:p>
-      <w:pPr>
-        <w:pStyle w:val="NoSpacing"/>
-      </w:pPr>
-    </w:p>
-    <w:p>
-      <w:pPr>
-        <w:pStyle w:val="NoSpacing"/>
-      </w:pPr>
-    </w:p>
-    <w:p>
-      <w:pPr>
-        <w:pStyle w:val="NoSpacing"/>
-      </w:pPr>
-    </w:p>
-    <w:p>
-      <w:pPr>
-        <w:pStyle w:val="NoSpacing"/>
-      </w:pPr>
-    </w:p>
-    <w:p>
-      <w:pPr>
-        <w:pStyle w:val="NoSpacing"/>
-      </w:pPr>
-    </w:p>
-    <w:p>
-      <w:pPr>
-        <w:pStyle w:val="NoSpacing"/>
-      </w:pPr>
-    </w:p>
-    <w:p>
-      <w:pPr>
-        <w:pStyle w:val="NoSpacing"/>
-      </w:pPr>
-    </w:p>
-    <w:p>
-      <w:pPr>
-        <w:pStyle w:val="NoSpacing"/>
-      </w:pPr>
-    </w:p>
-    <w:p>
-      <w:pPr>
-        <w:pStyle w:val="NoSpacing"/>
-      </w:pPr>
-    </w:p>
-    <w:p>
-      <w:pPr>
-        <w:pStyle w:val="NoSpacing"/>
-      </w:pPr>
-    </w:p>
-    <w:p>
-      <w:pPr>
-        <w:pStyle w:val="NoSpacing"/>
-      </w:pPr>
-    </w:p>
-    <w:p>
-      <w:pPr>
-        <w:pStyle w:val="NoSpacing"/>
-      </w:pPr>
-    </w:p>
-    <w:p>
-      <w:pPr>
-        <w:pStyle w:val="NoSpacing"/>
-      </w:pPr>
-    </w:p>
-    <w:p>
-      <w:pPr>
-        <w:pStyle w:val="NoSpacing"/>
-      </w:pPr>
-    </w:p>
-    <w:p>
-      <w:pPr>
-        <w:pStyle w:val="NoSpacing"/>
-      </w:pPr>
-    </w:p>
-    <w:p>
-      <w:pPr>
-        <w:pStyle w:val="NoSpacing"/>
-      </w:pPr>
-    </w:p>
-    <w:p>
-      <w:pPr>
-        <w:pStyle w:val="NoSpacing"/>
-      </w:pPr>
-    </w:p>
-    <w:p>
-      <w:pPr>
-        <w:pStyle w:val="NoSpacing"/>
-      </w:pPr>
-    </w:p>
-    <w:p>
-      <w:pPr>
-        <w:pStyle w:val="NoSpacing"/>
-      </w:pPr>
-    </w:p>
-    <w:p>
-      <w:pPr>
-        <w:pStyle w:val="NoSpacing"/>
-      </w:pPr>
-    </w:p>
-    <w:p>
-      <w:pPr>
-        <w:pStyle w:val="NoSpacing"/>
-      </w:pPr>
-    </w:p>
-    <w:p>
-      <w:pPr>
-        <w:pStyle w:val="NoSpacing"/>
-      </w:pPr>
+        <w:t xml:space="preserve">It is always best if you start </w:t>
+      </w:r>
+      <w:proofErr w:type="spellStart"/>
+      <w:r>
+        <w:t>PacMan</w:t>
+      </w:r>
+      <w:proofErr w:type="spellEnd"/>
+      <w:r>
+        <w:t xml:space="preserve"> far away from the starting location of the ghosts. This gives him more time to eat as much pellets as possible before the ghosts catch him. Our algorithm is the best because Pacman is given a chance to find a further away group of pellets to eat if ghosts start approaching him. Instead of waiting till the ghosts are right on top of him, </w:t>
+      </w:r>
+      <w:proofErr w:type="spellStart"/>
+      <w:r>
+        <w:t>PacMan</w:t>
+      </w:r>
+      <w:proofErr w:type="spellEnd"/>
+      <w:r>
+        <w:t xml:space="preserve"> is pro-active on staying alive.</w:t>
+      </w:r>
+      <w:r>
+        <w:t xml:space="preserve"> Also, when the ghosts are far away from </w:t>
+      </w:r>
+      <w:proofErr w:type="spellStart"/>
+      <w:r>
+        <w:t>PacMan</w:t>
+      </w:r>
+      <w:proofErr w:type="spellEnd"/>
+      <w:r>
+        <w:t>, they move randomly because they have no idea where he is. If they’re semi-close, they move in his general direction to move the game along and, when very close, they chase him as best they can.</w:t>
+      </w:r>
     </w:p>
     <w:p>
       <w:pPr>
@@ -836,10 +1307,7 @@
                   <w:txbxContent>
                     <w:p>
                       <w:r>
-                        <w:t xml:space="preserve">If Pacman is very </w:t>
-                      </w:r>
-                      <w:r>
-                        <w:t>far</w:t>
+                        <w:t>If Pacman is very far</w:t>
                       </w:r>
                     </w:p>
                   </w:txbxContent>
@@ -1092,11 +1560,7 @@
           </mc:Choice>
           <mc:Fallback>
             <w:pict>
-              <v:shapetype w14:anchorId="7EE29578" id="_x0000_t202" coordsize="21600,21600" o:spt="202" path="m,l,21600r21600,l21600,xe">
-                <v:stroke joinstyle="miter"/>
-                <v:path gradientshapeok="t" o:connecttype="rect"/>
-              </v:shapetype>
-              <v:shape id="_x0000_s1031" type="#_x0000_t202" style="position:absolute;margin-left:308.5pt;margin-top:32.15pt;width:185.9pt;height:110.6pt;rotation:-1471031fd;z-index:251684864;visibility:visible;mso-wrap-style:square;mso-width-percent:0;mso-height-percent:0;mso-wrap-distance-left:9pt;mso-wrap-distance-top:3.6pt;mso-wrap-distance-right:9pt;mso-wrap-distance-bottom:3.6pt;mso-position-horizontal:absolute;mso-position-horizontal-relative:text;mso-position-vertical:absolute;mso-position-vertical-relative:text;mso-width-percent:0;mso-height-percent:0;mso-width-relative:margin;mso-height-relative:margin;v-text-anchor:top" o:gfxdata="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" filled="f" stroked="f">
+              <v:shape w14:anchorId="7EE29578" id="_x0000_s1031" type="#_x0000_t202" style="position:absolute;margin-left:308.5pt;margin-top:32.15pt;width:185.9pt;height:110.6pt;rotation:-1471031fd;z-index:251684864;visibility:visible;mso-wrap-style:square;mso-width-percent:0;mso-height-percent:0;mso-wrap-distance-left:9pt;mso-wrap-distance-top:3.6pt;mso-wrap-distance-right:9pt;mso-wrap-distance-bottom:3.6pt;mso-position-horizontal:absolute;mso-position-horizontal-relative:text;mso-position-vertical:absolute;mso-position-vertical-relative:text;mso-width-percent:0;mso-height-percent:0;mso-width-relative:margin;mso-height-relative:margin;v-text-anchor:top" o:gfxdata="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" filled="f" stroked="f">
                 <v:textbox style="mso-fit-shape-to-text:t">
                   <w:txbxContent>
                     <w:p>
@@ -1567,7 +2031,15 @@
                         <w:txbxContent>
                           <w:p>
                             <w:r>
-                              <w:t>Move in PacMan’s general direction</w:t>
+                              <w:t xml:space="preserve">Move in </w:t>
+                            </w:r>
+                            <w:proofErr w:type="spellStart"/>
+                            <w:r>
+                              <w:t>PacMan’s</w:t>
+                            </w:r>
+                            <w:proofErr w:type="spellEnd"/>
+                            <w:r>
+                              <w:t xml:space="preserve"> general direction</w:t>
                             </w:r>
                           </w:p>
                         </w:txbxContent>
@@ -1597,7 +2069,15 @@
                   <w:txbxContent>
                     <w:p>
                       <w:r>
-                        <w:t>Move in PacMan’s general direction</w:t>
+                        <w:t xml:space="preserve">Move in </w:t>
+                      </w:r>
+                      <w:proofErr w:type="spellStart"/>
+                      <w:r>
+                        <w:t>PacMan’s</w:t>
+                      </w:r>
+                      <w:proofErr w:type="spellEnd"/>
+                      <w:r>
+                        <w:t xml:space="preserve"> general direction</w:t>
                       </w:r>
                     </w:p>
                   </w:txbxContent>
@@ -1608,11 +2088,6 @@
           </mc:Fallback>
         </mc:AlternateContent>
       </w:r>
-    </w:p>
-    <w:p>
-      <w:pPr>
-        <w:pStyle w:val="NoSpacing"/>
-      </w:pPr>
     </w:p>
     <w:p>
       <w:pPr>
@@ -2085,7 +2560,7 @@
           </mc:Choice>
           <mc:Fallback>
             <w:pict>
-              <v:shapetype w14:anchorId="36D8462A" id="_x0000_t32" coordsize="21600,21600" o:spt="32" o:oned="t" path="m,l21600,21600e" filled="f">
+              <v:shapetype w14:anchorId="7E5C8C62" id="_x0000_t32" coordsize="21600,21600" o:spt="32" o:oned="t" path="m,l21600,21600e" filled="f">
                 <v:path arrowok="t" fillok="f" o:connecttype="none"/>
                 <o:lock v:ext="edit" shapetype="t"/>
               </v:shapetype>
@@ -2166,7 +2641,7 @@
           </mc:Choice>
           <mc:Fallback>
             <w:pict>
-              <v:shape w14:anchorId="6D7222AB" id="Straight Arrow Connector 197" o:spid="_x0000_s1026" type="#_x0000_t32" style="position:absolute;margin-left:116.15pt;margin-top:2.15pt;width:79.25pt;height:32.55pt;flip:x;z-index:251720704;visibility:visible;mso-wrap-style:square;mso-width-percent:0;mso-height-percent:0;mso-wrap-distance-left:9pt;mso-wrap-distance-top:0;mso-wrap-distance-right:9pt;mso-wrap-distance-bottom:0;mso-position-horizontal:absolute;mso-position-horizontal-relative:text;mso-position-vertical:absolute;mso-position-vertical-relative:text;mso-width-percent:0;mso-height-percent:0;mso-width-relative:margin;mso-height-relative:margin" o:gfxdata="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" strokecolor="#70ad47 [3209]" strokeweight="2.25pt">
+              <v:shape w14:anchorId="6479403F" id="Straight Arrow Connector 197" o:spid="_x0000_s1026" type="#_x0000_t32" style="position:absolute;margin-left:116.15pt;margin-top:2.15pt;width:79.25pt;height:32.55pt;flip:x;z-index:251720704;visibility:visible;mso-wrap-style:square;mso-width-percent:0;mso-height-percent:0;mso-wrap-distance-left:9pt;mso-wrap-distance-top:0;mso-wrap-distance-right:9pt;mso-wrap-distance-bottom:0;mso-position-horizontal:absolute;mso-position-horizontal-relative:text;mso-position-vertical:absolute;mso-position-vertical-relative:text;mso-width-percent:0;mso-height-percent:0;mso-width-relative:margin;mso-height-relative:margin" o:gfxdata="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" strokecolor="#70ad47 [3209]" strokeweight="2.25pt">
                 <v:stroke endarrow="block" joinstyle="miter"/>
               </v:shape>
             </w:pict>
@@ -2472,7 +2947,7 @@
           </mc:Choice>
           <mc:Fallback>
             <w:pict>
-              <v:shape w14:anchorId="5E33514B" id="Straight Arrow Connector 199" o:spid="_x0000_s1026" type="#_x0000_t32" style="position:absolute;margin-left:104.95pt;margin-top:12.95pt;width:50.15pt;height:36.4pt;z-index:251724800;visibility:visible;mso-wrap-style:square;mso-width-percent:0;mso-height-percent:0;mso-wrap-distance-left:9pt;mso-wrap-distance-top:0;mso-wrap-distance-right:9pt;mso-wrap-distance-bottom:0;mso-position-horizontal:absolute;mso-position-horizontal-relative:text;mso-position-vertical:absolute;mso-position-vertical-relative:text;mso-width-percent:0;mso-height-percent:0;mso-width-relative:margin;mso-height-relative:margin" o:gfxdata="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" strokecolor="red" strokeweight="2.25pt">
+              <v:shape w14:anchorId="50F90752" id="Straight Arrow Connector 199" o:spid="_x0000_s1026" type="#_x0000_t32" style="position:absolute;margin-left:104.95pt;margin-top:12.95pt;width:50.15pt;height:36.4pt;z-index:251724800;visibility:visible;mso-wrap-style:square;mso-width-percent:0;mso-height-percent:0;mso-wrap-distance-left:9pt;mso-wrap-distance-top:0;mso-wrap-distance-right:9pt;mso-wrap-distance-bottom:0;mso-position-horizontal:absolute;mso-position-horizontal-relative:text;mso-position-vertical:absolute;mso-position-vertical-relative:text;mso-width-percent:0;mso-height-percent:0;mso-width-relative:margin;mso-height-relative:margin" o:gfxdata="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" strokecolor="red" strokeweight="2.25pt">
                 <v:stroke endarrow="block" joinstyle="miter"/>
               </v:shape>
             </w:pict>
@@ -2544,7 +3019,7 @@
           </mc:Choice>
           <mc:Fallback>
             <w:pict>
-              <v:shape w14:anchorId="2EFB330D" id="Straight Arrow Connector 198" o:spid="_x0000_s1026" type="#_x0000_t32" style="position:absolute;margin-left:5.15pt;margin-top:11.3pt;width:80.15pt;height:36.85pt;flip:x;z-index:251722752;visibility:visible;mso-wrap-style:square;mso-width-percent:0;mso-height-percent:0;mso-wrap-distance-left:9pt;mso-wrap-distance-top:0;mso-wrap-distance-right:9pt;mso-wrap-distance-bottom:0;mso-position-horizontal:absolute;mso-position-horizontal-relative:text;mso-position-vertical:absolute;mso-position-vertical-relative:text;mso-width-percent:0;mso-height-percent:0;mso-width-relative:margin;mso-height-relative:margin" o:gfxdata="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" strokecolor="#70ad47 [3209]" strokeweight="2.25pt">
+              <v:shape w14:anchorId="3F08CB3C" id="Straight Arrow Connector 198" o:spid="_x0000_s1026" type="#_x0000_t32" style="position:absolute;margin-left:5.15pt;margin-top:11.3pt;width:80.15pt;height:36.85pt;flip:x;z-index:251722752;visibility:visible;mso-wrap-style:square;mso-width-percent:0;mso-height-percent:0;mso-wrap-distance-left:9pt;mso-wrap-distance-top:0;mso-wrap-distance-right:9pt;mso-wrap-distance-bottom:0;mso-position-horizontal:absolute;mso-position-horizontal-relative:text;mso-position-vertical:absolute;mso-position-vertical-relative:text;mso-width-percent:0;mso-height-percent:0;mso-width-relative:margin;mso-height-relative:margin" o:gfxdata="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" strokecolor="#70ad47 [3209]" strokeweight="2.25pt">
                 <v:stroke endarrow="block" joinstyle="miter"/>
               </v:shape>
             </w:pict>
@@ -3101,7 +3576,7 @@
           </mc:Choice>
           <mc:Fallback>
             <w:pict>
-              <v:shape w14:anchorId="0996CF01" id="Straight Arrow Connector 202" o:spid="_x0000_s1026" type="#_x0000_t32" style="position:absolute;margin-left:291.45pt;margin-top:2.2pt;width:52.65pt;height:36pt;flip:x;z-index:251730944;visibility:visible;mso-wrap-style:square;mso-width-percent:0;mso-height-percent:0;mso-wrap-distance-left:9pt;mso-wrap-distance-top:0;mso-wrap-distance-right:9pt;mso-wrap-distance-bottom:0;mso-position-horizontal:absolute;mso-position-horizontal-relative:text;mso-position-vertical:absolute;mso-position-vertical-relative:text;mso-width-percent:0;mso-height-percent:0;mso-width-relative:margin;mso-height-relative:margin" o:gfxdata="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" strokecolor="#70ad47 [3209]" strokeweight="2.25pt">
+              <v:shape w14:anchorId="41E735EB" id="Straight Arrow Connector 202" o:spid="_x0000_s1026" type="#_x0000_t32" style="position:absolute;margin-left:291.45pt;margin-top:2.2pt;width:52.65pt;height:36pt;flip:x;z-index:251730944;visibility:visible;mso-wrap-style:square;mso-width-percent:0;mso-height-percent:0;mso-wrap-distance-left:9pt;mso-wrap-distance-top:0;mso-wrap-distance-right:9pt;mso-wrap-distance-bottom:0;mso-position-horizontal:absolute;mso-position-horizontal-relative:text;mso-position-vertical:absolute;mso-position-vertical-relative:text;mso-width-percent:0;mso-height-percent:0;mso-width-relative:margin;mso-height-relative:margin" o:gfxdata="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" strokecolor="#70ad47 [3209]" strokeweight="2.25pt">
                 <v:stroke endarrow="block" joinstyle="miter"/>
               </v:shape>
             </w:pict>
@@ -3176,7 +3651,7 @@
           </mc:Choice>
           <mc:Fallback>
             <w:pict>
-              <v:shape w14:anchorId="2C2D064D" id="Straight Arrow Connector 201" o:spid="_x0000_s1026" type="#_x0000_t32" style="position:absolute;margin-left:349.7pt;margin-top:2.2pt;width:69.85pt;height:28.7pt;z-index:251728896;visibility:visible;mso-wrap-style:square;mso-width-percent:0;mso-height-percent:0;mso-wrap-distance-left:9pt;mso-wrap-distance-top:0;mso-wrap-distance-right:9pt;mso-wrap-distance-bottom:0;mso-position-horizontal:absolute;mso-position-horizontal-relative:text;mso-position-vertical:absolute;mso-position-vertical-relative:text;mso-width-percent:0;mso-height-percent:0;mso-width-relative:margin;mso-height-relative:margin" o:gfxdata="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" strokecolor="red" strokeweight="2.25pt">
+              <v:shape w14:anchorId="5273590E" id="Straight Arrow Connector 201" o:spid="_x0000_s1026" type="#_x0000_t32" style="position:absolute;margin-left:349.7pt;margin-top:2.2pt;width:69.85pt;height:28.7pt;z-index:251728896;visibility:visible;mso-wrap-style:square;mso-width-percent:0;mso-height-percent:0;mso-wrap-distance-left:9pt;mso-wrap-distance-top:0;mso-wrap-distance-right:9pt;mso-wrap-distance-bottom:0;mso-position-horizontal:absolute;mso-position-horizontal-relative:text;mso-position-vertical:absolute;mso-position-vertical-relative:text;mso-width-percent:0;mso-height-percent:0;mso-width-relative:margin;mso-height-relative:margin" o:gfxdata="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" strokecolor="red" strokeweight="2.25pt">
                 <v:stroke endarrow="block" joinstyle="miter"/>
               </v:shape>
             </w:pict>
@@ -3603,6 +4078,8 @@
       <w:pPr>
         <w:pStyle w:val="NoSpacing"/>
       </w:pPr>
+      <w:bookmarkStart w:id="0" w:name="_GoBack"/>
+      <w:bookmarkEnd w:id="0"/>
     </w:p>
     <w:p>
       <w:pPr>
@@ -3612,97 +4089,26 @@
     <w:p>
       <w:pPr>
         <w:pStyle w:val="NoSpacing"/>
-      </w:pPr>
-    </w:p>
-    <w:p>
-      <w:pPr>
-        <w:pStyle w:val="NoSpacing"/>
-      </w:pPr>
-    </w:p>
-    <w:p>
-      <w:pPr>
-        <w:pStyle w:val="NoSpacing"/>
-      </w:pPr>
-    </w:p>
-    <w:p>
-      <w:pPr>
-        <w:pStyle w:val="NoSpacing"/>
-      </w:pPr>
-    </w:p>
-    <w:p>
-      <w:pPr>
-        <w:pStyle w:val="NoSpacing"/>
-      </w:pPr>
-    </w:p>
-    <w:p>
-      <w:pPr>
-        <w:pStyle w:val="NoSpacing"/>
-      </w:pPr>
-    </w:p>
-    <w:p>
-      <w:pPr>
-        <w:pStyle w:val="NoSpacing"/>
-      </w:pPr>
-    </w:p>
-    <w:p>
-      <w:pPr>
-        <w:pStyle w:val="NoSpacing"/>
-      </w:pPr>
-    </w:p>
-    <w:p>
-      <w:pPr>
-        <w:pStyle w:val="NoSpacing"/>
-      </w:pPr>
-    </w:p>
-    <w:p>
-      <w:pPr>
-        <w:pStyle w:val="NoSpacing"/>
-      </w:pPr>
-    </w:p>
-    <w:p>
-      <w:pPr>
-        <w:pStyle w:val="NoSpacing"/>
-      </w:pPr>
-    </w:p>
-    <w:p>
-      <w:pPr>
-        <w:pStyle w:val="NoSpacing"/>
-      </w:pPr>
-    </w:p>
-    <w:p>
-      <w:pPr>
-        <w:pStyle w:val="NoSpacing"/>
-      </w:pPr>
-    </w:p>
-    <w:p>
-      <w:pPr>
-        <w:pStyle w:val="NoSpacing"/>
-      </w:pPr>
-    </w:p>
-    <w:p>
-      <w:pPr>
-        <w:pStyle w:val="NoSpacing"/>
-      </w:pPr>
-    </w:p>
-    <w:p>
-      <w:pPr>
-        <w:pStyle w:val="NoSpacing"/>
-      </w:pPr>
-    </w:p>
-    <w:p>
-      <w:pPr>
-        <w:pStyle w:val="NoSpacing"/>
         <w:rPr>
           <w:b/>
           <w:sz w:val="32"/>
         </w:rPr>
       </w:pPr>
+      <w:proofErr w:type="spellStart"/>
       <w:r>
         <w:rPr>
           <w:b/>
           <w:sz w:val="32"/>
         </w:rPr>
-        <w:t>PacMan Finite State</w:t>
+        <w:t>PacMan</w:t>
+      </w:r>
+      <w:proofErr w:type="spellEnd"/>
+      <w:r>
+        <w:rPr>
+          <w:b/>
+          <w:sz w:val="32"/>
+        </w:rPr>
+        <w:t xml:space="preserve"> Finite State</w:t>
       </w:r>
       <w:r>
         <w:rPr>
@@ -4079,12 +4485,21 @@
                                 <w:sz w:val="32"/>
                               </w:rPr>
                             </w:pPr>
+                            <w:proofErr w:type="spellStart"/>
                             <w:r>
                               <w:rPr>
                                 <w:b/>
                                 <w:sz w:val="32"/>
                               </w:rPr>
-                              <w:t xml:space="preserve">PacMan </w:t>
+                              <w:t>PacMan</w:t>
+                            </w:r>
+                            <w:proofErr w:type="spellEnd"/>
+                            <w:r>
+                              <w:rPr>
+                                <w:b/>
+                                <w:sz w:val="32"/>
+                              </w:rPr>
+                              <w:t xml:space="preserve"> </w:t>
                             </w:r>
                             <w:r>
                               <w:rPr>
@@ -4132,12 +4547,21 @@
                           <w:sz w:val="32"/>
                         </w:rPr>
                       </w:pPr>
+                      <w:proofErr w:type="spellStart"/>
                       <w:r>
                         <w:rPr>
                           <w:b/>
                           <w:sz w:val="32"/>
                         </w:rPr>
-                        <w:t xml:space="preserve">PacMan </w:t>
+                        <w:t>PacMan</w:t>
+                      </w:r>
+                      <w:proofErr w:type="spellEnd"/>
+                      <w:r>
+                        <w:rPr>
+                          <w:b/>
+                          <w:sz w:val="32"/>
+                        </w:rPr>
+                        <w:t xml:space="preserve"> </w:t>
                       </w:r>
                       <w:r>
                         <w:rPr>
@@ -4927,7 +5351,7 @@
           </mc:Choice>
           <mc:Fallback>
             <w:pict>
-              <v:shape w14:anchorId="17A0DD94" id="Straight Arrow Connector 222" o:spid="_x0000_s1026" type="#_x0000_t32" style="position:absolute;margin-left:308.95pt;margin-top:400.45pt;width:52.65pt;height:36pt;flip:x;z-index:251757568;visibility:visible;mso-wrap-style:square;mso-width-percent:0;mso-height-percent:0;mso-wrap-distance-left:9pt;mso-wrap-distance-top:0;mso-wrap-distance-right:9pt;mso-wrap-distance-bottom:0;mso-position-horizontal:absolute;mso-position-horizontal-relative:text;mso-position-vertical:absolute;mso-position-vertical-relative:text;mso-width-percent:0;mso-height-percent:0;mso-width-relative:margin;mso-height-relative:margin" o:gfxdata="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" strokecolor="#70ad47 [3209]" strokeweight="2.25pt">
+              <v:shape w14:anchorId="50533BB3" id="Straight Arrow Connector 222" o:spid="_x0000_s1026" type="#_x0000_t32" style="position:absolute;margin-left:308.95pt;margin-top:400.45pt;width:52.65pt;height:36pt;flip:x;z-index:251757568;visibility:visible;mso-wrap-style:square;mso-width-percent:0;mso-height-percent:0;mso-wrap-distance-left:9pt;mso-wrap-distance-top:0;mso-wrap-distance-right:9pt;mso-wrap-distance-bottom:0;mso-position-horizontal:absolute;mso-position-horizontal-relative:text;mso-position-vertical:absolute;mso-position-vertical-relative:text;mso-width-percent:0;mso-height-percent:0;mso-width-relative:margin;mso-height-relative:margin" o:gfxdata="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" strokecolor="#70ad47 [3209]" strokeweight="2.25pt">
                 <v:stroke endarrow="block" joinstyle="miter"/>
               </v:shape>
             </w:pict>
@@ -4999,7 +5423,7 @@
           </mc:Choice>
           <mc:Fallback>
             <w:pict>
-              <v:shape w14:anchorId="3CDD8DF2" id="Straight Arrow Connector 221" o:spid="_x0000_s1026" type="#_x0000_t32" style="position:absolute;margin-left:367.25pt;margin-top:400.45pt;width:69.85pt;height:28.7pt;z-index:251756544;visibility:visible;mso-wrap-style:square;mso-width-percent:0;mso-height-percent:0;mso-wrap-distance-left:9pt;mso-wrap-distance-top:0;mso-wrap-distance-right:9pt;mso-wrap-distance-bottom:0;mso-position-horizontal:absolute;mso-position-horizontal-relative:text;mso-position-vertical:absolute;mso-position-vertical-relative:text;mso-width-percent:0;mso-height-percent:0;mso-width-relative:margin;mso-height-relative:margin" o:gfxdata="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" strokecolor="red" strokeweight="2.25pt">
+              <v:shape w14:anchorId="3890C004" id="Straight Arrow Connector 221" o:spid="_x0000_s1026" type="#_x0000_t32" style="position:absolute;margin-left:367.25pt;margin-top:400.45pt;width:69.85pt;height:28.7pt;z-index:251756544;visibility:visible;mso-wrap-style:square;mso-width-percent:0;mso-height-percent:0;mso-wrap-distance-left:9pt;mso-wrap-distance-top:0;mso-wrap-distance-right:9pt;mso-wrap-distance-bottom:0;mso-position-horizontal:absolute;mso-position-horizontal-relative:text;mso-position-vertical:absolute;mso-position-vertical-relative:text;mso-width-percent:0;mso-height-percent:0;mso-width-relative:margin;mso-height-relative:margin" o:gfxdata="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" strokecolor="red" strokeweight="2.25pt">
                 <v:stroke endarrow="block" joinstyle="miter"/>
               </v:shape>
             </w:pict>
@@ -5071,7 +5495,7 @@
           </mc:Choice>
           <mc:Fallback>
             <w:pict>
-              <v:shape w14:anchorId="72A467BB" id="Straight Arrow Connector 220" o:spid="_x0000_s1026" type="#_x0000_t32" style="position:absolute;margin-left:235.65pt;margin-top:317.3pt;width:133.25pt;height:39pt;z-index:251755520;visibility:visible;mso-wrap-style:square;mso-width-percent:0;mso-height-percent:0;mso-wrap-distance-left:9pt;mso-wrap-distance-top:0;mso-wrap-distance-right:9pt;mso-wrap-distance-bottom:0;mso-position-horizontal:absolute;mso-position-horizontal-relative:text;mso-position-vertical:absolute;mso-position-vertical-relative:text;mso-width-percent:0;mso-height-percent:0;mso-width-relative:margin;mso-height-relative:margin" o:gfxdata="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" strokecolor="red" strokeweight="2.25pt">
+              <v:shape w14:anchorId="5D2206BD" id="Straight Arrow Connector 220" o:spid="_x0000_s1026" type="#_x0000_t32" style="position:absolute;margin-left:235.65pt;margin-top:317.3pt;width:133.25pt;height:39pt;z-index:251755520;visibility:visible;mso-wrap-style:square;mso-width-percent:0;mso-height-percent:0;mso-wrap-distance-left:9pt;mso-wrap-distance-top:0;mso-wrap-distance-right:9pt;mso-wrap-distance-bottom:0;mso-position-horizontal:absolute;mso-position-horizontal-relative:text;mso-position-vertical:absolute;mso-position-vertical-relative:text;mso-width-percent:0;mso-height-percent:0;mso-width-relative:margin;mso-height-relative:margin" o:gfxdata="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" strokecolor="red" strokeweight="2.25pt">
                 <v:stroke endarrow="block" joinstyle="miter"/>
               </v:shape>
             </w:pict>
@@ -5143,7 +5567,7 @@
           </mc:Choice>
           <mc:Fallback>
             <w:pict>
-              <v:shape w14:anchorId="5839811C" id="Straight Arrow Connector 219" o:spid="_x0000_s1026" type="#_x0000_t32" style="position:absolute;margin-left:122.5pt;margin-top:397.85pt;width:50.15pt;height:36.4pt;z-index:251754496;visibility:visible;mso-wrap-style:square;mso-width-percent:0;mso-height-percent:0;mso-wrap-distance-left:9pt;mso-wrap-distance-top:0;mso-wrap-distance-right:9pt;mso-wrap-distance-bottom:0;mso-position-horizontal:absolute;mso-position-horizontal-relative:text;mso-position-vertical:absolute;mso-position-vertical-relative:text;mso-width-percent:0;mso-height-percent:0;mso-width-relative:margin;mso-height-relative:margin" o:gfxdata="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" strokecolor="red" strokeweight="2.25pt">
+              <v:shape w14:anchorId="6B7D27C9" id="Straight Arrow Connector 219" o:spid="_x0000_s1026" type="#_x0000_t32" style="position:absolute;margin-left:122.5pt;margin-top:397.85pt;width:50.15pt;height:36.4pt;z-index:251754496;visibility:visible;mso-wrap-style:square;mso-width-percent:0;mso-height-percent:0;mso-wrap-distance-left:9pt;mso-wrap-distance-top:0;mso-wrap-distance-right:9pt;mso-wrap-distance-bottom:0;mso-position-horizontal:absolute;mso-position-horizontal-relative:text;mso-position-vertical:absolute;mso-position-vertical-relative:text;mso-width-percent:0;mso-height-percent:0;mso-width-relative:margin;mso-height-relative:margin" o:gfxdata="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" strokecolor="red" strokeweight="2.25pt">
                 <v:stroke endarrow="block" joinstyle="miter"/>
               </v:shape>
             </w:pict>
@@ -5212,7 +5636,7 @@
           </mc:Choice>
           <mc:Fallback>
             <w:pict>
-              <v:shape w14:anchorId="2F74A658" id="Straight Arrow Connector 218" o:spid="_x0000_s1026" type="#_x0000_t32" style="position:absolute;margin-left:22.65pt;margin-top:396.2pt;width:80.1pt;height:36.8pt;flip:x;z-index:251753472;visibility:visible;mso-wrap-style:square;mso-width-percent:0;mso-height-percent:0;mso-wrap-distance-left:9pt;mso-wrap-distance-top:0;mso-wrap-distance-right:9pt;mso-wrap-distance-bottom:0;mso-position-horizontal:absolute;mso-position-horizontal-relative:text;mso-position-vertical:absolute;mso-position-vertical-relative:text;mso-width-percent:0;mso-height-percent:0;mso-width-relative:margin;mso-height-relative:margin" o:gfxdata="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" strokecolor="#70ad47 [3209]" strokeweight="2.25pt">
+              <v:shape w14:anchorId="381FE4B0" id="Straight Arrow Connector 218" o:spid="_x0000_s1026" type="#_x0000_t32" style="position:absolute;margin-left:22.65pt;margin-top:396.2pt;width:80.1pt;height:36.8pt;flip:x;z-index:251753472;visibility:visible;mso-wrap-style:square;mso-width-percent:0;mso-height-percent:0;mso-wrap-distance-left:9pt;mso-wrap-distance-top:0;mso-wrap-distance-right:9pt;mso-wrap-distance-bottom:0;mso-position-horizontal:absolute;mso-position-horizontal-relative:text;mso-position-vertical:absolute;mso-position-vertical-relative:text;mso-width-percent:0;mso-height-percent:0;mso-width-relative:margin;mso-height-relative:margin" o:gfxdata="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" strokecolor="#70ad47 [3209]" strokeweight="2.25pt">
                 <v:stroke endarrow="block" joinstyle="miter"/>
               </v:shape>
             </w:pict>
@@ -5281,7 +5705,7 @@
           </mc:Choice>
           <mc:Fallback>
             <w:pict>
-              <v:shape w14:anchorId="4FB04F45" id="Straight Arrow Connector 216" o:spid="_x0000_s1026" type="#_x0000_t32" style="position:absolute;margin-left:133.65pt;margin-top:319.9pt;width:79.25pt;height:32.55pt;flip:x;z-index:251752448;visibility:visible;mso-wrap-style:square;mso-width-percent:0;mso-height-percent:0;mso-wrap-distance-left:9pt;mso-wrap-distance-top:0;mso-wrap-distance-right:9pt;mso-wrap-distance-bottom:0;mso-position-horizontal:absolute;mso-position-horizontal-relative:text;mso-position-vertical:absolute;mso-position-vertical-relative:text;mso-width-percent:0;mso-height-percent:0;mso-width-relative:margin;mso-height-relative:margin" o:gfxdata="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" strokecolor="#70ad47 [3209]" strokeweight="2.25pt">
+              <v:shape w14:anchorId="75C876D7" id="Straight Arrow Connector 216" o:spid="_x0000_s1026" type="#_x0000_t32" style="position:absolute;margin-left:133.65pt;margin-top:319.9pt;width:79.25pt;height:32.55pt;flip:x;z-index:251752448;visibility:visible;mso-wrap-style:square;mso-width-percent:0;mso-height-percent:0;mso-wrap-distance-left:9pt;mso-wrap-distance-top:0;mso-wrap-distance-right:9pt;mso-wrap-distance-bottom:0;mso-position-horizontal:absolute;mso-position-horizontal-relative:text;mso-position-vertical:absolute;mso-position-vertical-relative:text;mso-width-percent:0;mso-height-percent:0;mso-width-relative:margin;mso-height-relative:margin" o:gfxdata="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" strokecolor="#70ad47 [3209]" strokeweight="2.25pt">
                 <v:stroke endarrow="block" joinstyle="miter"/>
               </v:shape>
             </w:pict>
@@ -6314,7 +6738,7 @@
           </mc:Choice>
           <mc:Fallback>
             <w:pict>
-              <v:shape w14:anchorId="64D706FE" id="Straight Arrow Connector 16" o:spid="_x0000_s1026" type="#_x0000_t32" style="position:absolute;margin-left:73.7pt;margin-top:35.25pt;width:338.55pt;height:10.3pt;flip:x y;z-index:-251623424;visibility:visible;mso-wrap-style:square;mso-width-percent:0;mso-height-percent:0;mso-wrap-distance-left:9pt;mso-wrap-distance-top:0;mso-wrap-distance-right:9pt;mso-wrap-distance-bottom:0;mso-position-horizontal:absolute;mso-position-horizontal-relative:text;mso-position-vertical:absolute;mso-position-vertical-relative:text;mso-width-percent:0;mso-height-percent:0;mso-width-relative:margin;mso-height-relative:margin" o:gfxdata="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" strokecolor="black [3213]" strokeweight="1.5pt">
+              <v:shape w14:anchorId="23C04EDA" id="Straight Arrow Connector 16" o:spid="_x0000_s1026" type="#_x0000_t32" style="position:absolute;margin-left:73.7pt;margin-top:35.25pt;width:338.55pt;height:10.3pt;flip:x y;z-index:-251623424;visibility:visible;mso-wrap-style:square;mso-width-percent:0;mso-height-percent:0;mso-wrap-distance-left:9pt;mso-wrap-distance-top:0;mso-wrap-distance-right:9pt;mso-wrap-distance-bottom:0;mso-position-horizontal:absolute;mso-position-horizontal-relative:text;mso-position-vertical:absolute;mso-position-vertical-relative:text;mso-width-percent:0;mso-height-percent:0;mso-width-relative:margin;mso-height-relative:margin" o:gfxdata="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" strokecolor="black [3213]" strokeweight="1.5pt">
                 <v:stroke endarrow="block" joinstyle="miter"/>
               </v:shape>
             </w:pict>
@@ -6389,7 +6813,7 @@
           </mc:Choice>
           <mc:Fallback>
             <w:pict>
-              <v:shape w14:anchorId="2CBDBA79" id="Straight Arrow Connector 15" o:spid="_x0000_s1026" type="#_x0000_t32" style="position:absolute;margin-left:67.7pt;margin-top:19.85pt;width:347.15pt;height:8.15pt;z-index:-251625472;visibility:visible;mso-wrap-style:square;mso-width-percent:0;mso-height-percent:0;mso-wrap-distance-left:9pt;mso-wrap-distance-top:0;mso-wrap-distance-right:9pt;mso-wrap-distance-bottom:0;mso-position-horizontal:absolute;mso-position-horizontal-relative:text;mso-position-vertical:absolute;mso-position-vertical-relative:text;mso-width-percent:0;mso-height-percent:0;mso-width-relative:margin;mso-height-relative:margin" o:gfxdata="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" strokecolor="black [3213]" strokeweight="1.5pt">
+              <v:shape w14:anchorId="33AC6A38" id="Straight Arrow Connector 15" o:spid="_x0000_s1026" type="#_x0000_t32" style="position:absolute;margin-left:67.7pt;margin-top:19.85pt;width:347.15pt;height:8.15pt;z-index:-251625472;visibility:visible;mso-wrap-style:square;mso-width-percent:0;mso-height-percent:0;mso-wrap-distance-left:9pt;mso-wrap-distance-top:0;mso-wrap-distance-right:9pt;mso-wrap-distance-bottom:0;mso-position-horizontal:absolute;mso-position-horizontal-relative:text;mso-position-vertical:absolute;mso-position-vertical-relative:text;mso-width-percent:0;mso-height-percent:0;mso-width-relative:margin;mso-height-relative:margin" o:gfxdata="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" strokecolor="black [3213]" strokeweight="1.5pt">
                 <v:stroke endarrow="block" joinstyle="miter"/>
               </v:shape>
             </w:pict>
@@ -6464,7 +6888,7 @@
           </mc:Choice>
           <mc:Fallback>
             <w:pict>
-              <v:shape w14:anchorId="61BDDA1D" id="Straight Arrow Connector 12" o:spid="_x0000_s1026" type="#_x0000_t32" style="position:absolute;margin-left:294pt;margin-top:66.55pt;width:166.25pt;height:79.75pt;flip:y;z-index:-251643904;visibility:visible;mso-wrap-style:square;mso-width-percent:0;mso-height-percent:0;mso-wrap-distance-left:9pt;mso-wrap-distance-top:0;mso-wrap-distance-right:9pt;mso-wrap-distance-bottom:0;mso-position-horizontal:absolute;mso-position-horizontal-relative:text;mso-position-vertical:absolute;mso-position-vertical-relative:text;mso-width-percent:0;mso-height-percent:0;mso-width-relative:margin;mso-height-relative:margin" o:gfxdata="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" strokecolor="black [3213]" strokeweight="1.5pt">
+              <v:shape w14:anchorId="0CF76C11" id="Straight Arrow Connector 12" o:spid="_x0000_s1026" type="#_x0000_t32" style="position:absolute;margin-left:294pt;margin-top:66.55pt;width:166.25pt;height:79.75pt;flip:y;z-index:-251643904;visibility:visible;mso-wrap-style:square;mso-width-percent:0;mso-height-percent:0;mso-wrap-distance-left:9pt;mso-wrap-distance-top:0;mso-wrap-distance-right:9pt;mso-wrap-distance-bottom:0;mso-position-horizontal:absolute;mso-position-horizontal-relative:text;mso-position-vertical:absolute;mso-position-vertical-relative:text;mso-width-percent:0;mso-height-percent:0;mso-width-relative:margin;mso-height-relative:margin" o:gfxdata="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" strokecolor="black [3213]" strokeweight="1.5pt">
                 <v:stroke endarrow="block" joinstyle="miter"/>
               </v:shape>
             </w:pict>
@@ -6539,7 +6963,7 @@
           </mc:Choice>
           <mc:Fallback>
             <w:pict>
-              <v:shape w14:anchorId="7C642DA1" id="Straight Arrow Connector 14" o:spid="_x0000_s1026" type="#_x0000_t32" style="position:absolute;margin-left:291.85pt;margin-top:64.85pt;width:196.3pt;height:97.25pt;flip:x;z-index:-251641856;visibility:visible;mso-wrap-style:square;mso-width-percent:0;mso-height-percent:0;mso-wrap-distance-left:9pt;mso-wrap-distance-top:0;mso-wrap-distance-right:9pt;mso-wrap-distance-bottom:0;mso-position-horizontal:absolute;mso-position-horizontal-relative:text;mso-position-vertical:absolute;mso-position-vertical-relative:text;mso-width-percent:0;mso-height-percent:0;mso-width-relative:margin;mso-height-relative:margin" o:gfxdata="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" strokecolor="black [3213]" strokeweight="1.5pt">
+              <v:shape w14:anchorId="40BE156A" id="Straight Arrow Connector 14" o:spid="_x0000_s1026" type="#_x0000_t32" style="position:absolute;margin-left:291.85pt;margin-top:64.85pt;width:196.3pt;height:97.25pt;flip:x;z-index:-251641856;visibility:visible;mso-wrap-style:square;mso-width-percent:0;mso-height-percent:0;mso-wrap-distance-left:9pt;mso-wrap-distance-top:0;mso-wrap-distance-right:9pt;mso-wrap-distance-bottom:0;mso-position-horizontal:absolute;mso-position-horizontal-relative:text;mso-position-vertical:absolute;mso-position-vertical-relative:text;mso-width-percent:0;mso-height-percent:0;mso-width-relative:margin;mso-height-relative:margin" o:gfxdata="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" strokecolor="black [3213]" strokeweight="1.5pt">
                 <v:stroke endarrow="block" joinstyle="miter"/>
               </v:shape>
             </w:pict>
@@ -6614,7 +7038,7 @@
           </mc:Choice>
           <mc:Fallback>
             <w:pict>
-              <v:shape w14:anchorId="2AB9E503" id="Straight Arrow Connector 11" o:spid="_x0000_s1026" type="#_x0000_t32" style="position:absolute;margin-left:9.85pt;margin-top:51pt;width:166.7pt;height:97.4pt;z-index:-251644928;visibility:visible;mso-wrap-style:square;mso-width-percent:0;mso-height-percent:0;mso-wrap-distance-left:9pt;mso-wrap-distance-top:0;mso-wrap-distance-right:9pt;mso-wrap-distance-bottom:0;mso-position-horizontal:absolute;mso-position-horizontal-relative:text;mso-position-vertical:absolute;mso-position-vertical-relative:text;mso-width-percent:0;mso-height-percent:0;mso-width-relative:margin;mso-height-relative:margin" o:gfxdata="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" strokecolor="black [3213]" strokeweight="1.5pt">
+              <v:shape w14:anchorId="54191676" id="Straight Arrow Connector 11" o:spid="_x0000_s1026" type="#_x0000_t32" style="position:absolute;margin-left:9.85pt;margin-top:51pt;width:166.7pt;height:97.4pt;z-index:-251644928;visibility:visible;mso-wrap-style:square;mso-width-percent:0;mso-height-percent:0;mso-wrap-distance-left:9pt;mso-wrap-distance-top:0;mso-wrap-distance-right:9pt;mso-wrap-distance-bottom:0;mso-position-horizontal:absolute;mso-position-horizontal-relative:text;mso-position-vertical:absolute;mso-position-vertical-relative:text;mso-width-percent:0;mso-height-percent:0;mso-width-relative:margin;mso-height-relative:margin" o:gfxdata="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" strokecolor="black [3213]" strokeweight="1.5pt">
                 <v:stroke endarrow="block" joinstyle="miter"/>
               </v:shape>
             </w:pict>
@@ -6689,7 +7113,7 @@
           </mc:Choice>
           <mc:Fallback>
             <w:pict>
-              <v:shape w14:anchorId="1C8844D2" id="Straight Arrow Connector 13" o:spid="_x0000_s1026" type="#_x0000_t32" style="position:absolute;margin-left:-17.15pt;margin-top:51.15pt;width:190.7pt;height:111.85pt;flip:x y;z-index:-251642880;visibility:visible;mso-wrap-style:square;mso-width-percent:0;mso-height-percent:0;mso-wrap-distance-left:9pt;mso-wrap-distance-top:0;mso-wrap-distance-right:9pt;mso-wrap-distance-bottom:0;mso-position-horizontal:absolute;mso-position-horizontal-relative:text;mso-position-vertical:absolute;mso-position-vertical-relative:text;mso-width-percent:0;mso-height-percent:0;mso-width-relative:margin;mso-height-relative:margin" o:gfxdata="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" strokecolor="black [3213]" strokeweight="1.5pt">
+              <v:shape w14:anchorId="740D7961" id="Straight Arrow Connector 13" o:spid="_x0000_s1026" type="#_x0000_t32" style="position:absolute;margin-left:-17.15pt;margin-top:51.15pt;width:190.7pt;height:111.85pt;flip:x y;z-index:-251642880;visibility:visible;mso-wrap-style:square;mso-width-percent:0;mso-height-percent:0;mso-wrap-distance-left:9pt;mso-wrap-distance-top:0;mso-wrap-distance-right:9pt;mso-wrap-distance-bottom:0;mso-position-horizontal:absolute;mso-position-horizontal-relative:text;mso-position-vertical:absolute;mso-position-vertical-relative:text;mso-width-percent:0;mso-height-percent:0;mso-width-relative:margin;mso-height-relative:margin" o:gfxdata="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" strokecolor="black [3213]" strokeweight="1.5pt">
                 <v:stroke endarrow="block" joinstyle="miter"/>
               </v:shape>
             </w:pict>
@@ -7379,7 +7803,13 @@
   <w:style w:type="paragraph" w:default="1" w:styleId="Normal">
     <w:name w:val="Normal"/>
     <w:qFormat/>
-    <w:rsid w:val="003D433D"/>
+    <w:rsid w:val="004A4F02"/>
+    <w:pPr>
+      <w:spacing w:line="256" w:lineRule="auto"/>
+    </w:pPr>
+    <w:rPr>
+      <w:rFonts w:eastAsiaTheme="minorEastAsia"/>
+    </w:rPr>
   </w:style>
   <w:style w:type="character" w:default="1" w:styleId="DefaultParagraphFont">
     <w:name w:val="Default Paragraph Font"/>

</xml_diff>